<commit_message>
update schedule and 解答
</commit_message>
<xml_diff>
--- a/xinwen.mei/问题.docx
+++ b/xinwen.mei/问题.docx
@@ -1,6 +1,6 @@
 
 <file path=word/document.xml><?xml version="1.0" encoding="utf-8"?>
-<w:document xmlns:wpc="http://schemas.microsoft.com/office/word/2010/wordprocessingCanvas" xmlns:cx="http://schemas.microsoft.com/office/drawing/2014/chartex" xmlns:cx1="http://schemas.microsoft.com/office/drawing/2015/9/8/chartex" xmlns:cx2="http://schemas.microsoft.com/office/drawing/2015/10/21/chartex" xmlns:cx3="http://schemas.microsoft.com/office/drawing/2016/5/9/chartex" xmlns:cx4="http://schemas.microsoft.com/office/drawing/2016/5/10/chartex" xmlns:cx5="http://schemas.microsoft.com/office/drawing/2016/5/11/chartex" xmlns:cx6="http://schemas.microsoft.com/office/drawing/2016/5/12/chartex" xmlns:cx7="http://schemas.microsoft.com/office/drawing/2016/5/13/chartex" xmlns:cx8="http://schemas.microsoft.com/office/drawing/2016/5/14/chartex" xmlns:mc="http://schemas.openxmlformats.org/markup-compatibility/2006" xmlns:aink="http://schemas.microsoft.com/office/drawing/2016/ink" xmlns:am3d="http://schemas.microsoft.com/office/drawing/2017/model3d" xmlns:o="urn:schemas-microsoft-com:office:office" xmlns:r="http://schemas.openxmlformats.org/officeDocument/2006/relationships" xmlns:m="http://schemas.openxmlformats.org/officeDocument/2006/math" xmlns:v="urn:schemas-microsoft-com:vml" xmlns:wp14="http://schemas.microsoft.com/office/word/2010/wordprocessingDrawing" xmlns:wp="http://schemas.openxmlformats.org/drawingml/2006/wordprocessingDrawing" xmlns:w10="urn:schemas-microsoft-com:office:word" xmlns:w="http://schemas.openxmlformats.org/wordprocessingml/2006/main" xmlns:w14="http://schemas.microsoft.com/office/word/2010/wordml" xmlns:w15="http://schemas.microsoft.com/office/word/2012/wordml" xmlns:w16cid="http://schemas.microsoft.com/office/word/2016/wordml/cid" xmlns:w16se="http://schemas.microsoft.com/office/word/2015/wordml/symex" xmlns:wpg="http://schemas.microsoft.com/office/word/2010/wordprocessingGroup" xmlns:wpi="http://schemas.microsoft.com/office/word/2010/wordprocessingInk" xmlns:wne="http://schemas.microsoft.com/office/word/2006/wordml" xmlns:wps="http://schemas.microsoft.com/office/word/2010/wordprocessingShape" mc:Ignorable="w14 w15 w16se w16cid wp14">
+<w:document xmlns:wpc="http://schemas.microsoft.com/office/word/2010/wordprocessingCanvas" xmlns:mc="http://schemas.openxmlformats.org/markup-compatibility/2006" xmlns:o="urn:schemas-microsoft-com:office:office" xmlns:r="http://schemas.openxmlformats.org/officeDocument/2006/relationships" xmlns:m="http://schemas.openxmlformats.org/officeDocument/2006/math" xmlns:v="urn:schemas-microsoft-com:vml" xmlns:wp14="http://schemas.microsoft.com/office/word/2010/wordprocessingDrawing" xmlns:wp="http://schemas.openxmlformats.org/drawingml/2006/wordprocessingDrawing" xmlns:w10="urn:schemas-microsoft-com:office:word" xmlns:w="http://schemas.openxmlformats.org/wordprocessingml/2006/main" xmlns:w14="http://schemas.microsoft.com/office/word/2010/wordml" xmlns:wpg="http://schemas.microsoft.com/office/word/2010/wordprocessingGroup" xmlns:wpi="http://schemas.microsoft.com/office/word/2010/wordprocessingInk" xmlns:wne="http://schemas.microsoft.com/office/word/2006/wordml" xmlns:wps="http://schemas.microsoft.com/office/word/2010/wordprocessingShape" mc:Ignorable="w14 wp14">
   <w:body>
     <w:p>
       <w:pPr>
@@ -24,216 +24,939 @@
           <w:b/>
           <w:sz w:val="28"/>
         </w:rPr>
-        <w:t>1</w:t>
-      </w:r>
-      <w:r>
-        <w:rPr>
-          <w:rFonts w:hint="eastAsia"/>
+        <w:t>18</w:t>
+      </w:r>
+    </w:p>
+    <w:p>
+      <w:pPr>
+        <w:jc w:val="left"/>
+        <w:rPr>
+          <w:sz w:val="24"/>
+        </w:rPr>
+      </w:pPr>
+      <w:r>
+        <w:rPr>
+          <w:rFonts w:hint="eastAsia"/>
+          <w:sz w:val="24"/>
+        </w:rPr>
+        <w:t>问题1：</w:t>
+      </w:r>
+      <w:r>
+        <w:rPr>
+          <w:rFonts w:hint="eastAsia"/>
+          <w:sz w:val="24"/>
+        </w:rPr>
+        <w:t>在项目里面的时候，直接就会说继承某个类啥的，或者适配器里面的泛型（继承RecyclerView.Adapter，泛型指定为&lt;</w:t>
+      </w:r>
+      <w:r>
+        <w:rPr>
+          <w:sz w:val="24"/>
+        </w:rPr>
+        <w:t>FruitAdapter.ViewHolder&gt;）</w:t>
+      </w:r>
+      <w:r>
+        <w:rPr>
+          <w:rFonts w:hint="eastAsia"/>
+          <w:sz w:val="24"/>
+        </w:rPr>
+        <w:t>,这些是固定的么？见多就懂了？</w:t>
+      </w:r>
+    </w:p>
+    <w:p>
+      <w:pPr>
+        <w:jc w:val="left"/>
+        <w:rPr>
+          <w:sz w:val="24"/>
+        </w:rPr>
+      </w:pPr>
+    </w:p>
+    <w:p>
+      <w:pPr>
+        <w:jc w:val="left"/>
+        <w:rPr>
+          <w:sz w:val="24"/>
+        </w:rPr>
+      </w:pPr>
+      <w:r>
+        <w:rPr>
+          <w:rFonts w:hint="eastAsia"/>
+          <w:sz w:val="24"/>
+        </w:rPr>
+        <w:t>问题2：适配器就是Listview这边才会用到的？啥时候要用到适配器，它的作用是啥？（好像很早以前也问过==、）</w:t>
+      </w:r>
+    </w:p>
+    <w:p>
+      <w:pPr>
+        <w:jc w:val="left"/>
+        <w:rPr>
+          <w:sz w:val="24"/>
+        </w:rPr>
+      </w:pPr>
+    </w:p>
+    <w:p>
+      <w:pPr>
+        <w:jc w:val="left"/>
+        <w:rPr>
+          <w:rFonts w:hint="eastAsia"/>
+          <w:sz w:val="24"/>
+        </w:rPr>
+      </w:pPr>
+      <w:r>
+        <w:rPr>
+          <w:rFonts w:hint="eastAsia"/>
+          <w:sz w:val="24"/>
+        </w:rPr>
+        <w:t>解答：</w:t>
+      </w:r>
+    </w:p>
+    <w:p>
+      <w:pPr>
+        <w:pStyle w:val="a4"/>
+        <w:numPr>
+          <w:ilvl w:val="0"/>
+          <w:numId w:val="5"/>
+        </w:numPr>
+        <w:ind w:firstLineChars="0"/>
+        <w:jc w:val="left"/>
+        <w:rPr>
+          <w:rFonts w:hint="eastAsia"/>
+          <w:sz w:val="24"/>
+        </w:rPr>
+      </w:pPr>
+      <w:r>
+        <w:rPr>
+          <w:rFonts w:hint="eastAsia"/>
+          <w:sz w:val="24"/>
+        </w:rPr>
+        <w:t>RecyclerView</w:t>
+      </w:r>
+      <w:r>
+        <w:rPr>
+          <w:rFonts w:hint="eastAsia"/>
+          <w:sz w:val="24"/>
+        </w:rPr>
+        <w:t>的适配器都是继承</w:t>
+      </w:r>
+      <w:r>
+        <w:rPr>
+          <w:rFonts w:hint="eastAsia"/>
+          <w:sz w:val="24"/>
+        </w:rPr>
+        <w:t>RecyclerView.Adapter</w:t>
+      </w:r>
+      <w:r>
+        <w:rPr>
+          <w:rFonts w:hint="eastAsia"/>
+          <w:sz w:val="24"/>
+        </w:rPr>
+        <w:t>， 适配器中的泛型指定为适配器中定义的内部类。</w:t>
+      </w:r>
+    </w:p>
+    <w:p>
+      <w:pPr>
+        <w:pStyle w:val="a4"/>
+        <w:ind w:left="360" w:firstLineChars="0" w:firstLine="0"/>
+        <w:jc w:val="left"/>
+        <w:rPr>
+          <w:rFonts w:hint="eastAsia"/>
+          <w:sz w:val="24"/>
+        </w:rPr>
+      </w:pPr>
+      <w:r>
+        <w:rPr>
+          <w:rFonts w:hint="eastAsia"/>
+          <w:sz w:val="24"/>
+        </w:rPr>
+        <w:t>比如：</w:t>
+      </w:r>
+    </w:p>
+    <w:p>
+      <w:pPr>
+        <w:pStyle w:val="a4"/>
+        <w:ind w:left="360" w:firstLineChars="0" w:firstLine="0"/>
+        <w:jc w:val="left"/>
+        <w:rPr>
+          <w:rFonts w:hint="eastAsia"/>
+          <w:sz w:val="24"/>
+        </w:rPr>
+      </w:pPr>
+      <w:r>
+        <w:rPr>
+          <w:rFonts w:hint="eastAsia"/>
+          <w:sz w:val="24"/>
+        </w:rPr>
+        <w:t xml:space="preserve">public class </w:t>
+      </w:r>
+      <w:r>
+        <w:rPr>
+          <w:rFonts w:hint="eastAsia"/>
+          <w:color w:val="FF0000"/>
+          <w:sz w:val="24"/>
+        </w:rPr>
+        <w:t>FruitAdapter</w:t>
+      </w:r>
+      <w:r>
+        <w:rPr>
+          <w:rFonts w:hint="eastAsia"/>
+          <w:sz w:val="24"/>
+        </w:rPr>
+        <w:t xml:space="preserve"> extends </w:t>
+      </w:r>
+      <w:r>
+        <w:rPr>
+          <w:rFonts w:hint="eastAsia"/>
+          <w:sz w:val="24"/>
+        </w:rPr>
+        <w:t>RecyclerView.Adapter</w:t>
+      </w:r>
+      <w:r>
+        <w:rPr>
+          <w:sz w:val="24"/>
+        </w:rPr>
+        <w:t>&lt;</w:t>
+      </w:r>
+      <w:r>
+        <w:rPr>
+          <w:color w:val="FF0000"/>
+          <w:sz w:val="24"/>
+        </w:rPr>
+        <w:t>FruitAdapter.ViewHolder</w:t>
+      </w:r>
+      <w:r>
+        <w:rPr>
+          <w:sz w:val="24"/>
+        </w:rPr>
+        <w:t>&gt;</w:t>
+      </w:r>
+      <w:r>
+        <w:rPr>
+          <w:rFonts w:hint="eastAsia"/>
+          <w:sz w:val="24"/>
+        </w:rPr>
+        <w:t>{</w:t>
+      </w:r>
+    </w:p>
+    <w:p>
+      <w:pPr>
+        <w:pStyle w:val="a4"/>
+        <w:ind w:left="360" w:firstLineChars="0" w:firstLine="0"/>
+        <w:jc w:val="left"/>
+        <w:rPr>
+          <w:rFonts w:hint="eastAsia"/>
+          <w:sz w:val="24"/>
+        </w:rPr>
+      </w:pPr>
+      <w:r>
+        <w:rPr>
+          <w:rFonts w:hint="eastAsia"/>
+          <w:sz w:val="24"/>
+        </w:rPr>
+        <w:tab/>
+      </w:r>
+      <w:r>
+        <w:rPr>
+          <w:rFonts w:hint="eastAsia"/>
+          <w:sz w:val="24"/>
+        </w:rPr>
+        <w:tab/>
+        <w:t xml:space="preserve">static class </w:t>
+      </w:r>
+      <w:r>
+        <w:rPr>
+          <w:rFonts w:hint="eastAsia"/>
+          <w:color w:val="FF0000"/>
+          <w:sz w:val="24"/>
+        </w:rPr>
+        <w:t>ViewHolder</w:t>
+      </w:r>
+      <w:r>
+        <w:rPr>
+          <w:rFonts w:hint="eastAsia"/>
+          <w:sz w:val="24"/>
+        </w:rPr>
+        <w:t xml:space="preserve"> extends RecycleView.</w:t>
+      </w:r>
+      <w:r>
+        <w:rPr>
+          <w:sz w:val="24"/>
+        </w:rPr>
+        <w:t xml:space="preserve"> </w:t>
+      </w:r>
+      <w:r>
+        <w:rPr>
+          <w:sz w:val="24"/>
+        </w:rPr>
+        <w:t>ViewHolder</w:t>
+      </w:r>
+      <w:r>
+        <w:rPr>
+          <w:rFonts w:hint="eastAsia"/>
+          <w:sz w:val="24"/>
+        </w:rPr>
+        <w:t>{</w:t>
+      </w:r>
+    </w:p>
+    <w:p>
+      <w:pPr>
+        <w:pStyle w:val="a4"/>
+        <w:ind w:left="360" w:firstLineChars="0" w:firstLine="0"/>
+        <w:jc w:val="left"/>
+        <w:rPr>
+          <w:rFonts w:hint="eastAsia"/>
+          <w:sz w:val="24"/>
+        </w:rPr>
+      </w:pPr>
+      <w:r>
+        <w:rPr>
+          <w:rFonts w:hint="eastAsia"/>
+          <w:sz w:val="24"/>
+        </w:rPr>
+        <w:tab/>
+      </w:r>
+      <w:r>
+        <w:rPr>
+          <w:rFonts w:hint="eastAsia"/>
+          <w:sz w:val="24"/>
+        </w:rPr>
+        <w:tab/>
+      </w:r>
+      <w:r>
+        <w:rPr>
+          <w:sz w:val="24"/>
+        </w:rPr>
+        <w:t>………</w:t>
+      </w:r>
+      <w:r>
+        <w:rPr>
+          <w:rFonts w:hint="eastAsia"/>
+          <w:sz w:val="24"/>
+        </w:rPr>
+        <w:t>..</w:t>
+      </w:r>
+    </w:p>
+    <w:p>
+      <w:pPr>
+        <w:pStyle w:val="a4"/>
+        <w:ind w:left="420" w:firstLineChars="0"/>
+        <w:jc w:val="left"/>
+        <w:rPr>
+          <w:rFonts w:hint="eastAsia"/>
+          <w:sz w:val="24"/>
+        </w:rPr>
+      </w:pPr>
+      <w:r>
+        <w:rPr>
+          <w:rFonts w:hint="eastAsia"/>
+          <w:sz w:val="24"/>
+        </w:rPr>
+        <w:t>}</w:t>
+      </w:r>
+    </w:p>
+    <w:p>
+      <w:pPr>
+        <w:pStyle w:val="a4"/>
+        <w:ind w:left="420" w:firstLineChars="0"/>
+        <w:jc w:val="left"/>
+        <w:rPr>
+          <w:rFonts w:hint="eastAsia"/>
+          <w:sz w:val="24"/>
+        </w:rPr>
+      </w:pPr>
+      <w:r>
+        <w:rPr>
+          <w:sz w:val="24"/>
+        </w:rPr>
+        <w:t>………</w:t>
+      </w:r>
+      <w:r>
+        <w:rPr>
+          <w:rFonts w:hint="eastAsia"/>
+          <w:sz w:val="24"/>
+        </w:rPr>
+        <w:t>.</w:t>
+      </w:r>
+    </w:p>
+    <w:p>
+      <w:pPr>
+        <w:pStyle w:val="a4"/>
+        <w:ind w:left="360" w:firstLineChars="0" w:firstLine="0"/>
+        <w:jc w:val="left"/>
+        <w:rPr>
+          <w:rFonts w:hint="eastAsia"/>
+          <w:sz w:val="24"/>
+        </w:rPr>
+      </w:pPr>
+      <w:r>
+        <w:rPr>
+          <w:rFonts w:hint="eastAsia"/>
+          <w:sz w:val="24"/>
+        </w:rPr>
+        <w:t>}</w:t>
+      </w:r>
+    </w:p>
+    <w:p>
+      <w:pPr>
+        <w:pStyle w:val="a4"/>
+        <w:ind w:left="360" w:firstLineChars="0" w:firstLine="0"/>
+        <w:jc w:val="left"/>
+        <w:rPr>
+          <w:sz w:val="24"/>
+        </w:rPr>
+      </w:pPr>
+      <w:r>
+        <w:rPr>
+          <w:rFonts w:hint="eastAsia"/>
+          <w:sz w:val="24"/>
+        </w:rPr>
+        <w:t>泛型</w:t>
+      </w:r>
+      <w:r>
+        <w:rPr>
+          <w:sz w:val="24"/>
+        </w:rPr>
+        <w:t>FruitAdapter.ViewHolder</w:t>
+      </w:r>
+      <w:r>
+        <w:rPr>
+          <w:rFonts w:hint="eastAsia"/>
+          <w:sz w:val="24"/>
+        </w:rPr>
+        <w:t>是指</w:t>
+      </w:r>
+      <w:r>
+        <w:rPr>
+          <w:rFonts w:hint="eastAsia"/>
+          <w:sz w:val="24"/>
+        </w:rPr>
+        <w:t>FruitAdapter</w:t>
+      </w:r>
+      <w:r>
+        <w:rPr>
+          <w:rFonts w:hint="eastAsia"/>
+          <w:sz w:val="24"/>
+        </w:rPr>
+        <w:t>中的内部类</w:t>
+      </w:r>
+      <w:r>
+        <w:rPr>
+          <w:rFonts w:hint="eastAsia"/>
+          <w:sz w:val="24"/>
+        </w:rPr>
+        <w:t>ViewHolder</w:t>
+      </w:r>
+      <w:r>
+        <w:rPr>
+          <w:rFonts w:hint="eastAsia"/>
+          <w:sz w:val="24"/>
+        </w:rPr>
+        <w:t>.</w:t>
+      </w:r>
+    </w:p>
+    <w:p>
+      <w:pPr>
+        <w:jc w:val="left"/>
+        <w:rPr>
+          <w:rFonts w:hint="eastAsia"/>
+          <w:sz w:val="24"/>
+        </w:rPr>
+      </w:pPr>
+    </w:p>
+    <w:p>
+      <w:pPr>
+        <w:jc w:val="left"/>
+        <w:rPr>
+          <w:rFonts w:hint="eastAsia"/>
+          <w:sz w:val="24"/>
+        </w:rPr>
+      </w:pPr>
+      <w:r>
+        <w:rPr>
+          <w:rFonts w:hint="eastAsia"/>
+          <w:sz w:val="24"/>
+        </w:rPr>
+        <w:tab/>
+        <w:t>再举个例子：</w:t>
+      </w:r>
+    </w:p>
+    <w:p>
+      <w:pPr>
+        <w:jc w:val="left"/>
+        <w:rPr>
+          <w:rFonts w:hint="eastAsia"/>
+          <w:sz w:val="24"/>
+        </w:rPr>
+      </w:pPr>
+      <w:r>
+        <w:rPr>
+          <w:sz w:val="24"/>
+        </w:rPr>
+        <w:lastRenderedPageBreak/>
+        <w:t xml:space="preserve">public class </w:t>
+      </w:r>
+      <w:r>
+        <w:rPr>
+          <w:color w:val="FF0000"/>
+          <w:sz w:val="24"/>
+        </w:rPr>
+        <w:t xml:space="preserve">MyAdapter </w:t>
+      </w:r>
+      <w:r>
+        <w:rPr>
+          <w:sz w:val="24"/>
+        </w:rPr>
+        <w:t>extends RecyclerView.Adapter&lt;</w:t>
+      </w:r>
+      <w:r>
+        <w:rPr>
+          <w:color w:val="FF0000"/>
+          <w:sz w:val="24"/>
+        </w:rPr>
+        <w:t>MyAdapter.</w:t>
+      </w:r>
+      <w:r>
+        <w:rPr>
+          <w:rFonts w:hint="eastAsia"/>
+          <w:color w:val="FF0000"/>
+          <w:sz w:val="24"/>
+        </w:rPr>
+        <w:t>My</w:t>
+      </w:r>
+      <w:r>
+        <w:rPr>
+          <w:color w:val="FF0000"/>
+          <w:sz w:val="24"/>
+        </w:rPr>
+        <w:t>ViewHolder</w:t>
+      </w:r>
+      <w:r>
+        <w:rPr>
+          <w:sz w:val="24"/>
+        </w:rPr>
+        <w:t>&gt;</w:t>
+      </w:r>
+      <w:r>
+        <w:rPr>
+          <w:rFonts w:hint="eastAsia"/>
+          <w:sz w:val="24"/>
+        </w:rPr>
+        <w:t>{</w:t>
+      </w:r>
+    </w:p>
+    <w:p>
+      <w:pPr>
+        <w:jc w:val="left"/>
+        <w:rPr>
+          <w:rFonts w:hint="eastAsia"/>
+          <w:sz w:val="24"/>
+        </w:rPr>
+      </w:pPr>
+      <w:r>
+        <w:rPr>
+          <w:rFonts w:hint="eastAsia"/>
+          <w:sz w:val="24"/>
+        </w:rPr>
+        <w:tab/>
+      </w:r>
+      <w:r>
+        <w:rPr>
+          <w:sz w:val="24"/>
+        </w:rPr>
+        <w:t>………</w:t>
+      </w:r>
+    </w:p>
+    <w:p>
+      <w:pPr>
+        <w:jc w:val="left"/>
+        <w:rPr>
+          <w:rFonts w:hint="eastAsia"/>
+          <w:sz w:val="24"/>
+        </w:rPr>
+      </w:pPr>
+      <w:r>
+        <w:rPr>
+          <w:rFonts w:hint="eastAsia"/>
+          <w:sz w:val="24"/>
+        </w:rPr>
+        <w:tab/>
+      </w:r>
+      <w:r>
+        <w:rPr>
+          <w:sz w:val="24"/>
+        </w:rPr>
+        <w:t xml:space="preserve">public static class </w:t>
+      </w:r>
+      <w:r>
+        <w:rPr>
+          <w:rFonts w:hint="eastAsia"/>
+          <w:color w:val="FF0000"/>
+          <w:sz w:val="24"/>
+        </w:rPr>
+        <w:t>My</w:t>
+      </w:r>
+      <w:r>
+        <w:rPr>
+          <w:color w:val="FF0000"/>
+          <w:sz w:val="24"/>
+        </w:rPr>
+        <w:t>ViewHolder</w:t>
+      </w:r>
+      <w:r>
+        <w:rPr>
+          <w:sz w:val="24"/>
+        </w:rPr>
+        <w:t xml:space="preserve"> extends RecyclerView.ViewHolder {</w:t>
+      </w:r>
+    </w:p>
+    <w:p>
+      <w:pPr>
+        <w:jc w:val="left"/>
+        <w:rPr>
+          <w:rFonts w:hint="eastAsia"/>
+          <w:sz w:val="24"/>
+        </w:rPr>
+      </w:pPr>
+      <w:r>
+        <w:rPr>
+          <w:rFonts w:hint="eastAsia"/>
+          <w:sz w:val="24"/>
+        </w:rPr>
+        <w:tab/>
+      </w:r>
+      <w:r>
+        <w:rPr>
+          <w:sz w:val="24"/>
+        </w:rPr>
+        <w:t>………</w:t>
+      </w:r>
+      <w:r>
+        <w:rPr>
+          <w:rFonts w:hint="eastAsia"/>
+          <w:sz w:val="24"/>
+        </w:rPr>
+        <w:t>.</w:t>
+      </w:r>
+    </w:p>
+    <w:p>
+      <w:pPr>
+        <w:ind w:firstLine="420"/>
+        <w:jc w:val="left"/>
+        <w:rPr>
+          <w:rFonts w:hint="eastAsia"/>
+          <w:sz w:val="24"/>
+        </w:rPr>
+      </w:pPr>
+      <w:r>
+        <w:rPr>
+          <w:rFonts w:hint="eastAsia"/>
+          <w:sz w:val="24"/>
+        </w:rPr>
+        <w:t>}</w:t>
+      </w:r>
+    </w:p>
+    <w:p>
+      <w:pPr>
+        <w:ind w:firstLine="420"/>
+        <w:jc w:val="left"/>
+        <w:rPr>
+          <w:rFonts w:hint="eastAsia"/>
+          <w:sz w:val="24"/>
+        </w:rPr>
+      </w:pPr>
+      <w:r>
+        <w:rPr>
+          <w:sz w:val="24"/>
+        </w:rPr>
+        <w:t>……….</w:t>
+      </w:r>
+    </w:p>
+    <w:p>
+      <w:pPr>
+        <w:jc w:val="left"/>
+        <w:rPr>
+          <w:sz w:val="24"/>
+        </w:rPr>
+      </w:pPr>
+      <w:r>
+        <w:rPr>
+          <w:rFonts w:hint="eastAsia"/>
+          <w:sz w:val="24"/>
+        </w:rPr>
+        <w:t>}</w:t>
+      </w:r>
+    </w:p>
+    <w:p>
+      <w:pPr>
+        <w:jc w:val="left"/>
+        <w:rPr>
+          <w:sz w:val="24"/>
+        </w:rPr>
+      </w:pPr>
+      <w:r>
+        <w:rPr>
+          <w:rFonts w:hint="eastAsia"/>
+          <w:sz w:val="24"/>
+        </w:rPr>
+        <w:t>把红色的部分一一对应上，就知道怎么指定泛型了。</w:t>
+      </w:r>
+    </w:p>
+    <w:p>
+      <w:pPr>
+        <w:jc w:val="left"/>
+        <w:rPr>
+          <w:sz w:val="24"/>
+        </w:rPr>
+      </w:pPr>
+    </w:p>
+    <w:p>
+      <w:pPr>
+        <w:jc w:val="left"/>
+        <w:rPr>
+          <w:rFonts w:hint="eastAsia"/>
+          <w:sz w:val="24"/>
+        </w:rPr>
+      </w:pPr>
+    </w:p>
+    <w:p>
+      <w:pPr>
+        <w:pStyle w:val="a4"/>
+        <w:numPr>
+          <w:ilvl w:val="0"/>
+          <w:numId w:val="5"/>
+        </w:numPr>
+        <w:ind w:firstLineChars="0"/>
+        <w:jc w:val="left"/>
+        <w:rPr>
+          <w:sz w:val="24"/>
+        </w:rPr>
+      </w:pPr>
+      <w:r>
+        <w:rPr>
+          <w:rFonts w:hint="eastAsia"/>
+          <w:sz w:val="24"/>
+        </w:rPr>
+        <w:t>RecyclerView</w:t>
+      </w:r>
+      <w:r>
+        <w:rPr>
+          <w:rFonts w:hint="eastAsia"/>
+          <w:sz w:val="24"/>
+        </w:rPr>
+        <w:t>也用到适配器啊，只是用到的是</w:t>
+      </w:r>
+      <w:r>
+        <w:rPr>
+          <w:rFonts w:hint="eastAsia"/>
+          <w:sz w:val="24"/>
+        </w:rPr>
+        <w:t>RecyclerView.Adapter</w:t>
+      </w:r>
+      <w:r>
+        <w:rPr>
+          <w:rFonts w:hint="eastAsia"/>
+          <w:sz w:val="24"/>
+        </w:rPr>
+        <w:t>。ListView有很多种适配器，</w:t>
+      </w:r>
+      <w:r>
+        <w:rPr>
+          <w:sz w:val="24"/>
+        </w:rPr>
+        <w:t>ArrayAdapter</w:t>
+      </w:r>
+      <w:r>
+        <w:rPr>
+          <w:rFonts w:hint="eastAsia"/>
+          <w:sz w:val="24"/>
+        </w:rPr>
+        <w:t>，</w:t>
+      </w:r>
+      <w:r>
+        <w:rPr>
+          <w:sz w:val="24"/>
+        </w:rPr>
+        <w:t>BaseAdapter</w:t>
+      </w:r>
+      <w:r>
+        <w:rPr>
+          <w:rFonts w:hint="eastAsia"/>
+          <w:sz w:val="24"/>
+        </w:rPr>
+        <w:t>，</w:t>
+      </w:r>
+      <w:r>
+        <w:rPr>
+          <w:sz w:val="24"/>
+        </w:rPr>
+        <w:t>SimpleAdapter</w:t>
+      </w:r>
+      <w:r>
+        <w:rPr>
+          <w:rFonts w:hint="eastAsia"/>
+          <w:sz w:val="24"/>
+        </w:rPr>
+        <w:t>等，还有其他一些控件也会使用到适配器，但是那些控件目前比较少用到。只要你用到</w:t>
+      </w:r>
+      <w:r>
+        <w:rPr>
+          <w:rFonts w:hint="eastAsia"/>
+          <w:sz w:val="24"/>
+        </w:rPr>
+        <w:t>RecyclerView</w:t>
+      </w:r>
+      <w:r>
+        <w:rPr>
+          <w:rFonts w:hint="eastAsia"/>
+          <w:sz w:val="24"/>
+        </w:rPr>
+        <w:t>和</w:t>
+      </w:r>
+      <w:r>
+        <w:rPr>
+          <w:rFonts w:hint="eastAsia"/>
+          <w:sz w:val="24"/>
+        </w:rPr>
+        <w:t>ListView</w:t>
+      </w:r>
+      <w:r>
+        <w:rPr>
+          <w:rFonts w:hint="eastAsia"/>
+          <w:sz w:val="24"/>
+        </w:rPr>
+        <w:t>这种列表控件，都会用到适配器。适配器说简单点就是用来生成列表中的每一个项(item), 只要用到列表，都要用到适配器。</w:t>
+      </w:r>
+      <w:r>
+        <w:rPr>
+          <w:rFonts w:hint="eastAsia"/>
+          <w:sz w:val="24"/>
+        </w:rPr>
+        <w:t>(会用</w:t>
+      </w:r>
+      <w:r>
+        <w:rPr>
+          <w:rFonts w:hint="eastAsia"/>
+          <w:sz w:val="24"/>
+        </w:rPr>
+        <w:t>RecyclerView</w:t>
+      </w:r>
+      <w:r>
+        <w:rPr>
+          <w:rFonts w:hint="eastAsia"/>
+          <w:sz w:val="24"/>
+        </w:rPr>
+        <w:t>后就不要再用</w:t>
+      </w:r>
+      <w:r>
+        <w:rPr>
+          <w:rFonts w:hint="eastAsia"/>
+          <w:sz w:val="24"/>
+        </w:rPr>
+        <w:t>ListView</w:t>
+      </w:r>
+      <w:r>
+        <w:rPr>
+          <w:rFonts w:hint="eastAsia"/>
+          <w:sz w:val="24"/>
+        </w:rPr>
+        <w:t>了</w:t>
+      </w:r>
+      <w:bookmarkStart w:id="0" w:name="_GoBack"/>
+      <w:bookmarkEnd w:id="0"/>
+      <w:r>
+        <w:rPr>
+          <w:rFonts w:hint="eastAsia"/>
+          <w:sz w:val="24"/>
+        </w:rPr>
+        <w:t>)</w:t>
+      </w:r>
+    </w:p>
+    <w:p>
+      <w:pPr>
+        <w:jc w:val="left"/>
+        <w:rPr>
+          <w:sz w:val="24"/>
+        </w:rPr>
+      </w:pPr>
+    </w:p>
+    <w:p>
+      <w:pPr>
+        <w:jc w:val="left"/>
+        <w:rPr>
+          <w:sz w:val="24"/>
+        </w:rPr>
+      </w:pPr>
+    </w:p>
+    <w:p>
+      <w:pPr>
+        <w:jc w:val="left"/>
+        <w:rPr>
+          <w:sz w:val="24"/>
+        </w:rPr>
+      </w:pPr>
+    </w:p>
+    <w:p>
+      <w:pPr>
+        <w:jc w:val="left"/>
+        <w:rPr>
+          <w:sz w:val="24"/>
+        </w:rPr>
+      </w:pPr>
+    </w:p>
+    <w:p>
+      <w:pPr>
+        <w:jc w:val="left"/>
+        <w:rPr>
+          <w:sz w:val="24"/>
+        </w:rPr>
+      </w:pPr>
+    </w:p>
+    <w:p>
+      <w:pPr>
+        <w:jc w:val="left"/>
+        <w:rPr>
+          <w:sz w:val="24"/>
+        </w:rPr>
+      </w:pPr>
+    </w:p>
+    <w:p>
+      <w:pPr>
+        <w:jc w:val="left"/>
+        <w:rPr>
+          <w:sz w:val="24"/>
+        </w:rPr>
+      </w:pPr>
+    </w:p>
+    <w:p>
+      <w:pPr>
+        <w:jc w:val="left"/>
+        <w:rPr>
+          <w:sz w:val="24"/>
+        </w:rPr>
+      </w:pPr>
+    </w:p>
+    <w:p>
+      <w:pPr>
+        <w:jc w:val="left"/>
+        <w:rPr>
+          <w:sz w:val="24"/>
+        </w:rPr>
+      </w:pPr>
+    </w:p>
+    <w:p>
+      <w:pPr>
+        <w:jc w:val="center"/>
+        <w:rPr>
           <w:b/>
           <w:sz w:val="28"/>
         </w:rPr>
-        <w:t>8</w:t>
-      </w:r>
-    </w:p>
-    <w:p>
-      <w:pPr>
-        <w:jc w:val="left"/>
-        <w:rPr>
-          <w:sz w:val="24"/>
-        </w:rPr>
-      </w:pPr>
-      <w:r>
-        <w:rPr>
-          <w:rFonts w:hint="eastAsia"/>
-          <w:sz w:val="24"/>
-        </w:rPr>
-        <w:t>问题1：</w:t>
-      </w:r>
-      <w:r>
-        <w:rPr>
-          <w:rFonts w:hint="eastAsia"/>
-          <w:sz w:val="24"/>
-        </w:rPr>
-        <w:t>在项目里面的时候，直接就会说继承某个类啥的，或者适配器里面的泛型（继承RecyclerView.Adapter，泛型指定为&lt;</w:t>
-      </w:r>
-      <w:r>
-        <w:rPr>
-          <w:sz w:val="24"/>
-        </w:rPr>
-        <w:t>FruitAdapter.ViewHolder&gt;）</w:t>
-      </w:r>
-      <w:r>
-        <w:rPr>
-          <w:rFonts w:hint="eastAsia"/>
-          <w:sz w:val="24"/>
-        </w:rPr>
-        <w:t>,这些是固定的么？见多就懂了？</w:t>
-      </w:r>
-    </w:p>
-    <w:p>
-      <w:pPr>
-        <w:jc w:val="left"/>
-        <w:rPr>
-          <w:sz w:val="24"/>
-        </w:rPr>
-      </w:pPr>
-    </w:p>
-    <w:p>
-      <w:pPr>
-        <w:jc w:val="left"/>
-        <w:rPr>
-          <w:rFonts w:hint="eastAsia"/>
-          <w:sz w:val="24"/>
-        </w:rPr>
-      </w:pPr>
-      <w:r>
-        <w:rPr>
-          <w:rFonts w:hint="eastAsia"/>
-          <w:sz w:val="24"/>
-        </w:rPr>
-        <w:t>问题2：适配器就是Listview这边才会用到的？啥时候要用到适配器，它的作用是啥？（好像很早以前也问过==、）</w:t>
-      </w:r>
-    </w:p>
-    <w:p>
-      <w:pPr>
-        <w:jc w:val="left"/>
-        <w:rPr>
-          <w:sz w:val="24"/>
-        </w:rPr>
-      </w:pPr>
-    </w:p>
-    <w:p>
-      <w:pPr>
-        <w:jc w:val="left"/>
-        <w:rPr>
-          <w:sz w:val="24"/>
-        </w:rPr>
-      </w:pPr>
-    </w:p>
-    <w:p>
-      <w:pPr>
-        <w:jc w:val="left"/>
-        <w:rPr>
-          <w:sz w:val="24"/>
-        </w:rPr>
-      </w:pPr>
-    </w:p>
-    <w:p>
-      <w:pPr>
-        <w:jc w:val="left"/>
-        <w:rPr>
-          <w:sz w:val="24"/>
-        </w:rPr>
-      </w:pPr>
-    </w:p>
-    <w:p>
-      <w:pPr>
-        <w:jc w:val="left"/>
-        <w:rPr>
-          <w:sz w:val="24"/>
-        </w:rPr>
-      </w:pPr>
-    </w:p>
-    <w:p>
-      <w:pPr>
-        <w:jc w:val="left"/>
-        <w:rPr>
-          <w:sz w:val="24"/>
-        </w:rPr>
-      </w:pPr>
-    </w:p>
-    <w:p>
-      <w:pPr>
-        <w:jc w:val="left"/>
-        <w:rPr>
-          <w:sz w:val="24"/>
-        </w:rPr>
-      </w:pPr>
-    </w:p>
-    <w:p>
-      <w:pPr>
-        <w:jc w:val="left"/>
-        <w:rPr>
-          <w:sz w:val="24"/>
-        </w:rPr>
-      </w:pPr>
-    </w:p>
-    <w:p>
-      <w:pPr>
-        <w:jc w:val="left"/>
-        <w:rPr>
-          <w:sz w:val="24"/>
-        </w:rPr>
-      </w:pPr>
-    </w:p>
-    <w:p>
-      <w:pPr>
-        <w:jc w:val="left"/>
-        <w:rPr>
-          <w:sz w:val="24"/>
-        </w:rPr>
-      </w:pPr>
-    </w:p>
-    <w:p>
-      <w:pPr>
-        <w:jc w:val="left"/>
-        <w:rPr>
-          <w:sz w:val="24"/>
-        </w:rPr>
-      </w:pPr>
-    </w:p>
-    <w:p>
-      <w:pPr>
-        <w:jc w:val="left"/>
-        <w:rPr>
-          <w:sz w:val="24"/>
-        </w:rPr>
-      </w:pPr>
-    </w:p>
-    <w:p>
-      <w:pPr>
-        <w:jc w:val="left"/>
-        <w:rPr>
-          <w:sz w:val="24"/>
-        </w:rPr>
-      </w:pPr>
-    </w:p>
-    <w:p>
-      <w:pPr>
-        <w:jc w:val="left"/>
-        <w:rPr>
-          <w:sz w:val="24"/>
-        </w:rPr>
-      </w:pPr>
-    </w:p>
-    <w:p>
-      <w:pPr>
-        <w:jc w:val="left"/>
-        <w:rPr>
-          <w:rFonts w:hint="eastAsia"/>
-          <w:sz w:val="24"/>
-        </w:rPr>
-      </w:pPr>
-      <w:bookmarkStart w:id="0" w:name="_GoBack"/>
-      <w:bookmarkEnd w:id="0"/>
-    </w:p>
-    <w:p>
-      <w:pPr>
-        <w:jc w:val="center"/>
-        <w:rPr>
+      </w:pPr>
+      <w:bookmarkStart w:id="1" w:name="OLE_LINK1"/>
+      <w:bookmarkStart w:id="2" w:name="OLE_LINK2"/>
+      <w:r>
+        <w:rPr>
+          <w:rFonts w:hint="eastAsia"/>
           <w:b/>
           <w:sz w:val="28"/>
         </w:rPr>
-      </w:pPr>
-      <w:bookmarkStart w:id="1" w:name="OLE_LINK1"/>
-      <w:bookmarkStart w:id="2" w:name="OLE_LINK2"/>
-      <w:r>
-        <w:rPr>
-          <w:rFonts w:hint="eastAsia"/>
-          <w:b/>
-          <w:sz w:val="28"/>
-        </w:rPr>
-        <w:lastRenderedPageBreak/>
         <w:t>2018.4.</w:t>
       </w:r>
       <w:r>
@@ -305,135 +1028,6 @@
             <wp:extent cx="3124361" cy="2051155"/>
             <wp:effectExtent l="0" t="0" r="0" b="6350"/>
             <wp:docPr id="23" name="图片 23"/>
-            <wp:cNvGraphicFramePr>
-              <a:graphicFrameLocks xmlns:a="http://schemas.openxmlformats.org/drawingml/2006/main" noChangeAspect="1"/>
-            </wp:cNvGraphicFramePr>
-            <a:graphic xmlns:a="http://schemas.openxmlformats.org/drawingml/2006/main">
-              <a:graphicData uri="http://schemas.openxmlformats.org/drawingml/2006/picture">
-                <pic:pic xmlns:pic="http://schemas.openxmlformats.org/drawingml/2006/picture">
-                  <pic:nvPicPr>
-                    <pic:cNvPr id="1" name=""/>
-                    <pic:cNvPicPr/>
-                  </pic:nvPicPr>
-                  <pic:blipFill>
-                    <a:blip r:embed="rId8"/>
-                    <a:stretch>
-                      <a:fillRect/>
-                    </a:stretch>
-                  </pic:blipFill>
-                  <pic:spPr>
-                    <a:xfrm>
-                      <a:off x="0" y="0"/>
-                      <a:ext cx="3124361" cy="2051155"/>
-                    </a:xfrm>
-                    <a:prstGeom prst="rect">
-                      <a:avLst/>
-                    </a:prstGeom>
-                  </pic:spPr>
-                </pic:pic>
-              </a:graphicData>
-            </a:graphic>
-          </wp:inline>
-        </w:drawing>
-      </w:r>
-      <w:r>
-        <w:rPr>
-          <w:rFonts w:hint="eastAsia"/>
-          <w:sz w:val="24"/>
-        </w:rPr>
-        <w:t xml:space="preserve"> </w:t>
-      </w:r>
-      <w:r>
-        <w:rPr>
-          <w:sz w:val="24"/>
-        </w:rPr>
-        <w:t xml:space="preserve">      </w:t>
-      </w:r>
-    </w:p>
-    <w:p>
-      <w:pPr>
-        <w:jc w:val="left"/>
-        <w:rPr>
-          <w:sz w:val="24"/>
-        </w:rPr>
-      </w:pPr>
-      <w:r>
-        <w:rPr>
-          <w:rFonts w:hint="eastAsia"/>
-          <w:sz w:val="24"/>
-        </w:rPr>
-        <w:t>问题2</w:t>
-      </w:r>
-      <w:r>
-        <w:rPr>
-          <w:sz w:val="24"/>
-        </w:rPr>
-        <w:t>:</w:t>
-      </w:r>
-      <w:r>
-        <w:rPr>
-          <w:rFonts w:hint="eastAsia"/>
-        </w:rPr>
-        <w:t xml:space="preserve"> </w:t>
-      </w:r>
-      <w:r>
-        <w:rPr>
-          <w:rFonts w:hint="eastAsia"/>
-          <w:sz w:val="24"/>
-        </w:rPr>
-        <w:t>新建一个广播接收器</w:t>
-      </w:r>
-      <w:r>
-        <w:rPr>
-          <w:rFonts w:hint="eastAsia"/>
-          <w:sz w:val="24"/>
-        </w:rPr>
-        <w:t>和</w:t>
-      </w:r>
-      <w:r>
-        <w:rPr>
-          <w:rFonts w:hint="eastAsia"/>
-          <w:sz w:val="24"/>
-        </w:rPr>
-        <w:t>新建一个类，继承自</w:t>
-      </w:r>
-      <w:r>
-        <w:rPr>
-          <w:sz w:val="24"/>
-        </w:rPr>
-        <w:t>BroadcastReceiver，并重写父类的onReceiver（）方法</w:t>
-      </w:r>
-      <w:r>
-        <w:rPr>
-          <w:rFonts w:hint="eastAsia"/>
-          <w:sz w:val="24"/>
-        </w:rPr>
-        <w:t>，两者有什么不同，不都是为了创建一个广播接收器么？</w:t>
-      </w:r>
-    </w:p>
-    <w:p>
-      <w:pPr>
-        <w:jc w:val="left"/>
-        <w:rPr>
-          <w:sz w:val="24"/>
-        </w:rPr>
-      </w:pPr>
-      <w:r>
-        <w:rPr>
-          <w:rFonts w:hint="eastAsia"/>
-          <w:sz w:val="24"/>
-        </w:rPr>
-        <w:t>问题3：代码出现这个错误：</w:t>
-      </w:r>
-      <w:r>
-        <w:rPr>
-          <w:noProof/>
-        </w:rPr>
-        <w:drawing>
-          <wp:inline distT="0" distB="0" distL="0" distR="0" wp14:anchorId="76BA3142" wp14:editId="51302219">
-            <wp:extent cx="5274310" cy="889000"/>
-            <wp:effectExtent l="0" t="0" r="2540" b="6350"/>
-            <wp:docPr id="17" name="图片 17"/>
             <wp:cNvGraphicFramePr>
               <a:graphicFrameLocks xmlns:a="http://schemas.openxmlformats.org/drawingml/2006/main" noChangeAspect="1"/>
             </wp:cNvGraphicFramePr>
@@ -453,6 +1047,135 @@
                   <pic:spPr>
                     <a:xfrm>
                       <a:off x="0" y="0"/>
+                      <a:ext cx="3124361" cy="2051155"/>
+                    </a:xfrm>
+                    <a:prstGeom prst="rect">
+                      <a:avLst/>
+                    </a:prstGeom>
+                  </pic:spPr>
+                </pic:pic>
+              </a:graphicData>
+            </a:graphic>
+          </wp:inline>
+        </w:drawing>
+      </w:r>
+      <w:r>
+        <w:rPr>
+          <w:rFonts w:hint="eastAsia"/>
+          <w:sz w:val="24"/>
+        </w:rPr>
+        <w:t xml:space="preserve"> </w:t>
+      </w:r>
+      <w:r>
+        <w:rPr>
+          <w:sz w:val="24"/>
+        </w:rPr>
+        <w:t xml:space="preserve">      </w:t>
+      </w:r>
+    </w:p>
+    <w:p>
+      <w:pPr>
+        <w:jc w:val="left"/>
+        <w:rPr>
+          <w:sz w:val="24"/>
+        </w:rPr>
+      </w:pPr>
+      <w:r>
+        <w:rPr>
+          <w:rFonts w:hint="eastAsia"/>
+          <w:sz w:val="24"/>
+        </w:rPr>
+        <w:t>问题2</w:t>
+      </w:r>
+      <w:r>
+        <w:rPr>
+          <w:sz w:val="24"/>
+        </w:rPr>
+        <w:t>:</w:t>
+      </w:r>
+      <w:r>
+        <w:rPr>
+          <w:rFonts w:hint="eastAsia"/>
+        </w:rPr>
+        <w:t xml:space="preserve"> </w:t>
+      </w:r>
+      <w:r>
+        <w:rPr>
+          <w:rFonts w:hint="eastAsia"/>
+          <w:sz w:val="24"/>
+        </w:rPr>
+        <w:t>新建一个广播接收器</w:t>
+      </w:r>
+      <w:r>
+        <w:rPr>
+          <w:rFonts w:hint="eastAsia"/>
+          <w:sz w:val="24"/>
+        </w:rPr>
+        <w:t>和</w:t>
+      </w:r>
+      <w:r>
+        <w:rPr>
+          <w:rFonts w:hint="eastAsia"/>
+          <w:sz w:val="24"/>
+        </w:rPr>
+        <w:t>新建一个类，继承自</w:t>
+      </w:r>
+      <w:r>
+        <w:rPr>
+          <w:sz w:val="24"/>
+        </w:rPr>
+        <w:t>BroadcastReceiver，并重写父类的onReceiver（）方法</w:t>
+      </w:r>
+      <w:r>
+        <w:rPr>
+          <w:rFonts w:hint="eastAsia"/>
+          <w:sz w:val="24"/>
+        </w:rPr>
+        <w:t>，两者有什么不同，不都是为了创建一个广播接收器么？</w:t>
+      </w:r>
+    </w:p>
+    <w:p>
+      <w:pPr>
+        <w:jc w:val="left"/>
+        <w:rPr>
+          <w:sz w:val="24"/>
+        </w:rPr>
+      </w:pPr>
+      <w:r>
+        <w:rPr>
+          <w:rFonts w:hint="eastAsia"/>
+          <w:sz w:val="24"/>
+        </w:rPr>
+        <w:t>问题3：代码出现这个错误：</w:t>
+      </w:r>
+      <w:r>
+        <w:rPr>
+          <w:noProof/>
+        </w:rPr>
+        <w:drawing>
+          <wp:inline distT="0" distB="0" distL="0" distR="0" wp14:anchorId="76BA3142" wp14:editId="51302219">
+            <wp:extent cx="5274310" cy="889000"/>
+            <wp:effectExtent l="0" t="0" r="2540" b="6350"/>
+            <wp:docPr id="17" name="图片 17"/>
+            <wp:cNvGraphicFramePr>
+              <a:graphicFrameLocks xmlns:a="http://schemas.openxmlformats.org/drawingml/2006/main" noChangeAspect="1"/>
+            </wp:cNvGraphicFramePr>
+            <a:graphic xmlns:a="http://schemas.openxmlformats.org/drawingml/2006/main">
+              <a:graphicData uri="http://schemas.openxmlformats.org/drawingml/2006/picture">
+                <pic:pic xmlns:pic="http://schemas.openxmlformats.org/drawingml/2006/picture">
+                  <pic:nvPicPr>
+                    <pic:cNvPr id="1" name=""/>
+                    <pic:cNvPicPr/>
+                  </pic:nvPicPr>
+                  <pic:blipFill>
+                    <a:blip r:embed="rId10"/>
+                    <a:stretch>
+                      <a:fillRect/>
+                    </a:stretch>
+                  </pic:blipFill>
+                  <pic:spPr>
+                    <a:xfrm>
+                      <a:off x="0" y="0"/>
                       <a:ext cx="5274310" cy="889000"/>
                     </a:xfrm>
                     <a:prstGeom prst="rect">
@@ -493,7 +1216,7 @@
     </w:p>
     <w:p>
       <w:pPr>
-        <w:pStyle w:val="a5"/>
+        <w:pStyle w:val="a4"/>
         <w:numPr>
           <w:ilvl w:val="0"/>
           <w:numId w:val="4"/>
@@ -511,6 +1234,7 @@
           <w:color w:val="FF0000"/>
           <w:sz w:val="28"/>
         </w:rPr>
+        <w:lastRenderedPageBreak/>
         <w:t>异常不用去记，</w:t>
       </w:r>
       <w:r>
@@ -524,7 +1248,7 @@
     </w:p>
     <w:p>
       <w:pPr>
-        <w:pStyle w:val="a5"/>
+        <w:pStyle w:val="a4"/>
         <w:numPr>
           <w:ilvl w:val="0"/>
           <w:numId w:val="4"/>
@@ -542,7 +1266,6 @@
           <w:color w:val="FF0000"/>
           <w:sz w:val="28"/>
         </w:rPr>
-        <w:lastRenderedPageBreak/>
         <w:t>新建一个广播接收器，是IDE帮你创建一个类并继承</w:t>
       </w:r>
       <w:r>
@@ -563,7 +1286,7 @@
     </w:p>
     <w:p>
       <w:pPr>
-        <w:pStyle w:val="a5"/>
+        <w:pStyle w:val="a4"/>
         <w:numPr>
           <w:ilvl w:val="0"/>
           <w:numId w:val="4"/>
@@ -723,7 +1446,6 @@
       <w:pPr>
         <w:jc w:val="center"/>
         <w:rPr>
-          <w:rFonts w:hint="eastAsia"/>
           <w:b/>
           <w:sz w:val="28"/>
         </w:rPr>
@@ -751,7 +1473,6 @@
           <w:b/>
           <w:sz w:val="28"/>
         </w:rPr>
-        <w:lastRenderedPageBreak/>
         <w:t>2018.4.</w:t>
       </w:r>
       <w:r>
@@ -859,7 +1580,7 @@
               </wp:anchor>
             </w:drawing>
           </mc:Choice>
-          <mc:Fallback>
+          <mc:Fallback xmlns:w16se="http://schemas.microsoft.com/office/word/2015/wordml/symex" xmlns:w16cid="http://schemas.microsoft.com/office/word/2016/wordml/cid" xmlns:w15="http://schemas.microsoft.com/office/word/2012/wordml" xmlns:am3d="http://schemas.microsoft.com/office/drawing/2017/model3d" xmlns:aink="http://schemas.microsoft.com/office/drawing/2016/ink" xmlns:cx8="http://schemas.microsoft.com/office/drawing/2016/5/14/chartex" xmlns:cx7="http://schemas.microsoft.com/office/drawing/2016/5/13/chartex" xmlns:cx6="http://schemas.microsoft.com/office/drawing/2016/5/12/chartex" xmlns:cx5="http://schemas.microsoft.com/office/drawing/2016/5/11/chartex" xmlns:cx4="http://schemas.microsoft.com/office/drawing/2016/5/10/chartex" xmlns:cx3="http://schemas.microsoft.com/office/drawing/2016/5/9/chartex" xmlns:cx2="http://schemas.microsoft.com/office/drawing/2015/10/21/chartex" xmlns:cx1="http://schemas.microsoft.com/office/drawing/2015/9/8/chartex" xmlns:cx="http://schemas.microsoft.com/office/drawing/2014/chartex">
             <w:pict>
               <v:shapetype w14:anchorId="0C590CAF" id="_x0000_t32" coordsize="21600,21600" o:spt="32" o:oned="t" path="m,l21600,21600e" filled="f">
                 <v:path arrowok="t" fillok="f" o:connecttype="none"/>
@@ -939,7 +1660,7 @@
               </wp:anchor>
             </w:drawing>
           </mc:Choice>
-          <mc:Fallback>
+          <mc:Fallback xmlns:w16se="http://schemas.microsoft.com/office/word/2015/wordml/symex" xmlns:w16cid="http://schemas.microsoft.com/office/word/2016/wordml/cid" xmlns:w15="http://schemas.microsoft.com/office/word/2012/wordml" xmlns:am3d="http://schemas.microsoft.com/office/drawing/2017/model3d" xmlns:aink="http://schemas.microsoft.com/office/drawing/2016/ink" xmlns:cx8="http://schemas.microsoft.com/office/drawing/2016/5/14/chartex" xmlns:cx7="http://schemas.microsoft.com/office/drawing/2016/5/13/chartex" xmlns:cx6="http://schemas.microsoft.com/office/drawing/2016/5/12/chartex" xmlns:cx5="http://schemas.microsoft.com/office/drawing/2016/5/11/chartex" xmlns:cx4="http://schemas.microsoft.com/office/drawing/2016/5/10/chartex" xmlns:cx3="http://schemas.microsoft.com/office/drawing/2016/5/9/chartex" xmlns:cx2="http://schemas.microsoft.com/office/drawing/2015/10/21/chartex" xmlns:cx1="http://schemas.microsoft.com/office/drawing/2015/9/8/chartex" xmlns:cx="http://schemas.microsoft.com/office/drawing/2014/chartex">
             <w:pict>
               <v:roundrect w14:anchorId="2F93231E" id="矩形: 圆角 26" o:spid="_x0000_s1026" style="position:absolute;left:0;text-align:left;margin-left:231.8pt;margin-top:186pt;width:100.8pt;height:32.7pt;z-index:251674624;visibility:visible;mso-wrap-style:square;mso-wrap-distance-left:9pt;mso-wrap-distance-top:0;mso-wrap-distance-right:9pt;mso-wrap-distance-bottom:0;mso-position-horizontal:absolute;mso-position-horizontal-relative:text;mso-position-vertical:absolute;mso-position-vertical-relative:text;v-text-anchor:middle" arcsize="10923f" o:gfxdata="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" filled="f" strokecolor="#0070c0" strokeweight="1pt">
                 <v:stroke joinstyle="miter"/>
@@ -1015,7 +1736,7 @@
               </wp:anchor>
             </w:drawing>
           </mc:Choice>
-          <mc:Fallback>
+          <mc:Fallback xmlns:w16se="http://schemas.microsoft.com/office/word/2015/wordml/symex" xmlns:w16cid="http://schemas.microsoft.com/office/word/2016/wordml/cid" xmlns:w15="http://schemas.microsoft.com/office/word/2012/wordml" xmlns:am3d="http://schemas.microsoft.com/office/drawing/2017/model3d" xmlns:aink="http://schemas.microsoft.com/office/drawing/2016/ink" xmlns:cx8="http://schemas.microsoft.com/office/drawing/2016/5/14/chartex" xmlns:cx7="http://schemas.microsoft.com/office/drawing/2016/5/13/chartex" xmlns:cx6="http://schemas.microsoft.com/office/drawing/2016/5/12/chartex" xmlns:cx5="http://schemas.microsoft.com/office/drawing/2016/5/11/chartex" xmlns:cx4="http://schemas.microsoft.com/office/drawing/2016/5/10/chartex" xmlns:cx3="http://schemas.microsoft.com/office/drawing/2016/5/9/chartex" xmlns:cx2="http://schemas.microsoft.com/office/drawing/2015/10/21/chartex" xmlns:cx1="http://schemas.microsoft.com/office/drawing/2015/9/8/chartex" xmlns:cx="http://schemas.microsoft.com/office/drawing/2014/chartex">
             <w:pict>
               <v:rect w14:anchorId="19EBD1B9" id="矩形 25" o:spid="_x0000_s1026" style="position:absolute;left:0;text-align:left;margin-left:247.85pt;margin-top:238.6pt;width:135.15pt;height:10.5pt;z-index:251673600;visibility:visible;mso-wrap-style:square;mso-wrap-distance-left:9pt;mso-wrap-distance-top:0;mso-wrap-distance-right:9pt;mso-wrap-distance-bottom:0;mso-position-horizontal:absolute;mso-position-horizontal-relative:text;mso-position-vertical:absolute;mso-position-vertical-relative:text;v-text-anchor:middle" o:gfxdata="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" filled="f" strokecolor="red" strokeweight="1pt"/>
             </w:pict>
@@ -1092,7 +1813,7 @@
               </wp:anchor>
             </w:drawing>
           </mc:Choice>
-          <mc:Fallback>
+          <mc:Fallback xmlns:w16se="http://schemas.microsoft.com/office/word/2015/wordml/symex" xmlns:w16cid="http://schemas.microsoft.com/office/word/2016/wordml/cid" xmlns:w15="http://schemas.microsoft.com/office/word/2012/wordml" xmlns:am3d="http://schemas.microsoft.com/office/drawing/2017/model3d" xmlns:aink="http://schemas.microsoft.com/office/drawing/2016/ink" xmlns:cx8="http://schemas.microsoft.com/office/drawing/2016/5/14/chartex" xmlns:cx7="http://schemas.microsoft.com/office/drawing/2016/5/13/chartex" xmlns:cx6="http://schemas.microsoft.com/office/drawing/2016/5/12/chartex" xmlns:cx5="http://schemas.microsoft.com/office/drawing/2016/5/11/chartex" xmlns:cx4="http://schemas.microsoft.com/office/drawing/2016/5/10/chartex" xmlns:cx3="http://schemas.microsoft.com/office/drawing/2016/5/9/chartex" xmlns:cx2="http://schemas.microsoft.com/office/drawing/2015/10/21/chartex" xmlns:cx1="http://schemas.microsoft.com/office/drawing/2015/9/8/chartex" xmlns:cx="http://schemas.microsoft.com/office/drawing/2014/chartex">
             <w:pict>
               <v:rect w14:anchorId="14DB5BDF" id="矩形 20" o:spid="_x0000_s1026" style="position:absolute;left:0;text-align:left;margin-left:26.3pt;margin-top:173.25pt;width:166.15pt;height:42.65pt;z-index:251672576;visibility:visible;mso-wrap-style:square;mso-height-percent:0;mso-wrap-distance-left:9pt;mso-wrap-distance-top:0;mso-wrap-distance-right:9pt;mso-wrap-distance-bottom:0;mso-position-horizontal:absolute;mso-position-horizontal-relative:text;mso-position-vertical:absolute;mso-position-vertical-relative:text;mso-height-percent:0;mso-height-relative:margin;v-text-anchor:middle" o:gfxdata="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" filled="f" strokecolor="red" strokeweight="1pt"/>
             </w:pict>
@@ -1108,61 +1829,6 @@
             <wp:extent cx="2479981" cy="3197371"/>
             <wp:effectExtent l="0" t="0" r="0" b="3175"/>
             <wp:docPr id="19" name="图片 19"/>
-            <wp:cNvGraphicFramePr>
-              <a:graphicFrameLocks xmlns:a="http://schemas.openxmlformats.org/drawingml/2006/main" noChangeAspect="1"/>
-            </wp:cNvGraphicFramePr>
-            <a:graphic xmlns:a="http://schemas.openxmlformats.org/drawingml/2006/main">
-              <a:graphicData uri="http://schemas.openxmlformats.org/drawingml/2006/picture">
-                <pic:pic xmlns:pic="http://schemas.openxmlformats.org/drawingml/2006/picture">
-                  <pic:nvPicPr>
-                    <pic:cNvPr id="1" name=""/>
-                    <pic:cNvPicPr/>
-                  </pic:nvPicPr>
-                  <pic:blipFill>
-                    <a:blip r:embed="rId10"/>
-                    <a:stretch>
-                      <a:fillRect/>
-                    </a:stretch>
-                  </pic:blipFill>
-                  <pic:spPr>
-                    <a:xfrm>
-                      <a:off x="0" y="0"/>
-                      <a:ext cx="2486448" cy="3205708"/>
-                    </a:xfrm>
-                    <a:prstGeom prst="rect">
-                      <a:avLst/>
-                    </a:prstGeom>
-                  </pic:spPr>
-                </pic:pic>
-              </a:graphicData>
-            </a:graphic>
-          </wp:inline>
-        </w:drawing>
-      </w:r>
-      <w:r>
-        <w:rPr>
-          <w:rFonts w:hint="eastAsia"/>
-          <w:color w:val="FF0000"/>
-          <w:sz w:val="22"/>
-        </w:rPr>
-        <w:t xml:space="preserve"> </w:t>
-      </w:r>
-      <w:r>
-        <w:rPr>
-          <w:color w:val="FF0000"/>
-          <w:sz w:val="22"/>
-        </w:rPr>
-        <w:t xml:space="preserve">    </w:t>
-      </w:r>
-      <w:r>
-        <w:rPr>
-          <w:noProof/>
-        </w:rPr>
-        <w:drawing>
-          <wp:inline distT="0" distB="0" distL="0" distR="0" wp14:anchorId="6B3A78D8" wp14:editId="3D3AF34D">
-            <wp:extent cx="2413124" cy="3333921"/>
-            <wp:effectExtent l="0" t="0" r="6350" b="0"/>
-            <wp:docPr id="24" name="图片 24"/>
             <wp:cNvGraphicFramePr>
               <a:graphicFrameLocks xmlns:a="http://schemas.openxmlformats.org/drawingml/2006/main" noChangeAspect="1"/>
             </wp:cNvGraphicFramePr>
@@ -1182,7 +1848,7 @@
                   <pic:spPr>
                     <a:xfrm>
                       <a:off x="0" y="0"/>
-                      <a:ext cx="2413124" cy="3333921"/>
+                      <a:ext cx="2486448" cy="3205708"/>
                     </a:xfrm>
                     <a:prstGeom prst="rect">
                       <a:avLst/>
@@ -1194,94 +1860,30 @@
           </wp:inline>
         </w:drawing>
       </w:r>
-    </w:p>
-    <w:p>
-      <w:pPr>
-        <w:jc w:val="left"/>
-        <w:rPr>
-          <w:sz w:val="22"/>
-        </w:rPr>
-      </w:pPr>
-      <w:r>
-        <w:rPr>
-          <w:rFonts w:hint="eastAsia"/>
-          <w:sz w:val="22"/>
-        </w:rPr>
-        <w:t>匿名内部类是没有类名的内部类？</w:t>
-      </w:r>
-      <w:r>
-        <w:rPr>
-          <w:rFonts w:hint="eastAsia"/>
-          <w:sz w:val="22"/>
-        </w:rPr>
-        <w:t>圈起来部分不就是匿名类么？不是有类名</w:t>
-      </w:r>
-    </w:p>
-    <w:p>
-      <w:pPr>
-        <w:jc w:val="left"/>
-        <w:rPr>
-          <w:sz w:val="22"/>
-        </w:rPr>
-      </w:pPr>
-      <w:r>
-        <w:rPr>
-          <w:rFonts w:hint="eastAsia"/>
-          <w:sz w:val="22"/>
-        </w:rPr>
-        <w:t>然后右边代码的匿名类使用没有很懂。。。为啥两个分号？？</w:t>
-      </w:r>
-      <w:r>
-        <w:rPr>
-          <w:sz w:val="22"/>
-        </w:rPr>
-        <w:t xml:space="preserve">     </w:t>
-      </w:r>
-    </w:p>
-    <w:p>
-      <w:pPr>
-        <w:rPr>
-          <w:sz w:val="22"/>
-        </w:rPr>
-      </w:pPr>
-    </w:p>
-    <w:p>
-      <w:pPr>
-        <w:rPr>
-          <w:sz w:val="22"/>
-        </w:rPr>
-      </w:pPr>
-      <w:r>
-        <w:rPr>
-          <w:rFonts w:hint="eastAsia"/>
-          <w:sz w:val="22"/>
-        </w:rPr>
-        <w:t>问题</w:t>
-      </w:r>
-      <w:r>
-        <w:rPr>
-          <w:rFonts w:hint="eastAsia"/>
-          <w:sz w:val="22"/>
-        </w:rPr>
-        <w:t>2：</w:t>
-      </w:r>
-    </w:p>
-    <w:p>
-      <w:pPr>
-        <w:jc w:val="left"/>
-        <w:rPr>
-          <w:sz w:val="22"/>
-        </w:rPr>
-      </w:pPr>
+      <w:r>
+        <w:rPr>
+          <w:rFonts w:hint="eastAsia"/>
+          <w:color w:val="FF0000"/>
+          <w:sz w:val="22"/>
+        </w:rPr>
+        <w:t xml:space="preserve"> </w:t>
+      </w:r>
+      <w:r>
+        <w:rPr>
+          <w:color w:val="FF0000"/>
+          <w:sz w:val="22"/>
+        </w:rPr>
+        <w:t xml:space="preserve">    </w:t>
+      </w:r>
       <w:r>
         <w:rPr>
           <w:noProof/>
         </w:rPr>
         <w:drawing>
-          <wp:inline distT="0" distB="0" distL="0" distR="0" wp14:anchorId="19949C21" wp14:editId="75365894">
-            <wp:extent cx="4616687" cy="1562180"/>
-            <wp:effectExtent l="0" t="0" r="0" b="0"/>
-            <wp:docPr id="22" name="图片 22"/>
+          <wp:inline distT="0" distB="0" distL="0" distR="0" wp14:anchorId="6B3A78D8" wp14:editId="3D3AF34D">
+            <wp:extent cx="2413124" cy="3333921"/>
+            <wp:effectExtent l="0" t="0" r="6350" b="0"/>
+            <wp:docPr id="24" name="图片 24"/>
             <wp:cNvGraphicFramePr>
               <a:graphicFrameLocks xmlns:a="http://schemas.openxmlformats.org/drawingml/2006/main" noChangeAspect="1"/>
             </wp:cNvGraphicFramePr>
@@ -1301,6 +1903,126 @@
                   <pic:spPr>
                     <a:xfrm>
                       <a:off x="0" y="0"/>
+                      <a:ext cx="2413124" cy="3333921"/>
+                    </a:xfrm>
+                    <a:prstGeom prst="rect">
+                      <a:avLst/>
+                    </a:prstGeom>
+                  </pic:spPr>
+                </pic:pic>
+              </a:graphicData>
+            </a:graphic>
+          </wp:inline>
+        </w:drawing>
+      </w:r>
+    </w:p>
+    <w:p>
+      <w:pPr>
+        <w:jc w:val="left"/>
+        <w:rPr>
+          <w:sz w:val="22"/>
+        </w:rPr>
+      </w:pPr>
+      <w:r>
+        <w:rPr>
+          <w:rFonts w:hint="eastAsia"/>
+          <w:sz w:val="22"/>
+        </w:rPr>
+        <w:t>匿名内部类是没有类名的内部类？</w:t>
+      </w:r>
+      <w:r>
+        <w:rPr>
+          <w:rFonts w:hint="eastAsia"/>
+          <w:sz w:val="22"/>
+        </w:rPr>
+        <w:t>圈起来部分不就是匿名类么？不是有类名</w:t>
+      </w:r>
+    </w:p>
+    <w:p>
+      <w:pPr>
+        <w:jc w:val="left"/>
+        <w:rPr>
+          <w:sz w:val="22"/>
+        </w:rPr>
+      </w:pPr>
+      <w:r>
+        <w:rPr>
+          <w:rFonts w:hint="eastAsia"/>
+          <w:sz w:val="22"/>
+        </w:rPr>
+        <w:t>然后右边代码的匿名类使用没有很懂。。。为啥两个分号？？</w:t>
+      </w:r>
+      <w:r>
+        <w:rPr>
+          <w:sz w:val="22"/>
+        </w:rPr>
+        <w:t xml:space="preserve">     </w:t>
+      </w:r>
+    </w:p>
+    <w:p>
+      <w:pPr>
+        <w:rPr>
+          <w:sz w:val="22"/>
+        </w:rPr>
+      </w:pPr>
+    </w:p>
+    <w:p>
+      <w:pPr>
+        <w:rPr>
+          <w:sz w:val="22"/>
+        </w:rPr>
+      </w:pPr>
+      <w:r>
+        <w:rPr>
+          <w:rFonts w:hint="eastAsia"/>
+          <w:sz w:val="22"/>
+        </w:rPr>
+        <w:t>问题</w:t>
+      </w:r>
+      <w:r>
+        <w:rPr>
+          <w:rFonts w:hint="eastAsia"/>
+          <w:sz w:val="22"/>
+        </w:rPr>
+        <w:t>2：</w:t>
+      </w:r>
+    </w:p>
+    <w:p>
+      <w:pPr>
+        <w:jc w:val="left"/>
+        <w:rPr>
+          <w:sz w:val="22"/>
+        </w:rPr>
+      </w:pPr>
+      <w:r>
+        <w:rPr>
+          <w:noProof/>
+        </w:rPr>
+        <w:lastRenderedPageBreak/>
+        <w:drawing>
+          <wp:inline distT="0" distB="0" distL="0" distR="0" wp14:anchorId="19949C21" wp14:editId="75365894">
+            <wp:extent cx="4616687" cy="1562180"/>
+            <wp:effectExtent l="0" t="0" r="0" b="0"/>
+            <wp:docPr id="22" name="图片 22"/>
+            <wp:cNvGraphicFramePr>
+              <a:graphicFrameLocks xmlns:a="http://schemas.openxmlformats.org/drawingml/2006/main" noChangeAspect="1"/>
+            </wp:cNvGraphicFramePr>
+            <a:graphic xmlns:a="http://schemas.openxmlformats.org/drawingml/2006/main">
+              <a:graphicData uri="http://schemas.openxmlformats.org/drawingml/2006/picture">
+                <pic:pic xmlns:pic="http://schemas.openxmlformats.org/drawingml/2006/picture">
+                  <pic:nvPicPr>
+                    <pic:cNvPr id="1" name=""/>
+                    <pic:cNvPicPr/>
+                  </pic:nvPicPr>
+                  <pic:blipFill>
+                    <a:blip r:embed="rId13"/>
+                    <a:stretch>
+                      <a:fillRect/>
+                    </a:stretch>
+                  </pic:blipFill>
+                  <pic:spPr>
+                    <a:xfrm>
+                      <a:off x="0" y="0"/>
                       <a:ext cx="4616687" cy="1562180"/>
                     </a:xfrm>
                     <a:prstGeom prst="rect">
@@ -1427,7 +2149,7 @@
     </w:p>
     <w:p>
       <w:pPr>
-        <w:pStyle w:val="a5"/>
+        <w:pStyle w:val="a4"/>
         <w:numPr>
           <w:ilvl w:val="0"/>
           <w:numId w:val="3"/>
@@ -1450,7 +2172,7 @@
     </w:p>
     <w:p>
       <w:pPr>
-        <w:pStyle w:val="a5"/>
+        <w:pStyle w:val="a4"/>
         <w:ind w:left="360" w:firstLineChars="0" w:firstLine="0"/>
         <w:jc w:val="left"/>
         <w:rPr>
@@ -1469,7 +2191,7 @@
     </w:p>
     <w:p>
       <w:pPr>
-        <w:pStyle w:val="a5"/>
+        <w:pStyle w:val="a4"/>
         <w:ind w:left="360" w:firstLineChars="0" w:firstLine="0"/>
         <w:jc w:val="left"/>
         <w:rPr>
@@ -1497,7 +2219,7 @@
     </w:p>
     <w:p>
       <w:pPr>
-        <w:pStyle w:val="a5"/>
+        <w:pStyle w:val="a4"/>
         <w:ind w:left="780" w:firstLineChars="0" w:firstLine="60"/>
         <w:jc w:val="left"/>
         <w:rPr>
@@ -1546,7 +2268,7 @@
     </w:p>
     <w:p>
       <w:pPr>
-        <w:pStyle w:val="a5"/>
+        <w:pStyle w:val="a4"/>
         <w:ind w:left="780" w:firstLineChars="0" w:firstLine="60"/>
         <w:jc w:val="left"/>
         <w:rPr>
@@ -1565,7 +2287,7 @@
     </w:p>
     <w:p>
       <w:pPr>
-        <w:pStyle w:val="a5"/>
+        <w:pStyle w:val="a4"/>
         <w:ind w:left="360" w:firstLineChars="0" w:firstLine="0"/>
         <w:jc w:val="left"/>
         <w:rPr>
@@ -1579,13 +2301,119 @@
           <w:color w:val="FF0000"/>
           <w:sz w:val="22"/>
         </w:rPr>
+        <w:t>}</w:t>
+      </w:r>
+    </w:p>
+    <w:p>
+      <w:pPr>
+        <w:pStyle w:val="a4"/>
+        <w:ind w:left="360" w:firstLineChars="0" w:firstLine="0"/>
+        <w:jc w:val="left"/>
+        <w:rPr>
+          <w:color w:val="FF0000"/>
+          <w:sz w:val="22"/>
+        </w:rPr>
+      </w:pPr>
+      <w:r>
+        <w:rPr>
+          <w:rFonts w:hint="eastAsia"/>
+          <w:color w:val="FF0000"/>
+          <w:sz w:val="22"/>
+        </w:rPr>
+        <w:t>person.show((new NewMessage()).show());</w:t>
+      </w:r>
+    </w:p>
+    <w:p>
+      <w:pPr>
+        <w:pStyle w:val="a4"/>
+        <w:ind w:left="360" w:firstLineChars="0" w:firstLine="0"/>
+        <w:jc w:val="left"/>
+        <w:rPr>
+          <w:color w:val="FF0000"/>
+          <w:sz w:val="22"/>
+        </w:rPr>
+      </w:pPr>
+      <w:r>
+        <w:rPr>
+          <w:rFonts w:hint="eastAsia"/>
+          <w:color w:val="FF0000"/>
+          <w:sz w:val="22"/>
+        </w:rPr>
+        <w:t>或者</w:t>
+      </w:r>
+    </w:p>
+    <w:p>
+      <w:pPr>
+        <w:pStyle w:val="a4"/>
+        <w:ind w:left="360" w:firstLineChars="0" w:firstLine="0"/>
+        <w:jc w:val="left"/>
+        <w:rPr>
+          <w:color w:val="FF0000"/>
+          <w:sz w:val="22"/>
+        </w:rPr>
+      </w:pPr>
+      <w:r>
+        <w:rPr>
+          <w:rFonts w:hint="eastAsia"/>
+          <w:color w:val="FF0000"/>
+          <w:sz w:val="22"/>
+        </w:rPr>
+        <w:t>NewMessage message = new NewMessage();</w:t>
+      </w:r>
+    </w:p>
+    <w:p>
+      <w:pPr>
+        <w:pStyle w:val="a4"/>
+        <w:ind w:left="360" w:firstLineChars="0" w:firstLine="0"/>
+        <w:jc w:val="left"/>
+        <w:rPr>
+          <w:color w:val="FF0000"/>
+          <w:sz w:val="22"/>
+        </w:rPr>
+      </w:pPr>
+      <w:r>
+        <w:rPr>
+          <w:rFonts w:hint="eastAsia"/>
+          <w:color w:val="FF0000"/>
+          <w:sz w:val="22"/>
+        </w:rPr>
+        <w:t>person.show(message.show());</w:t>
+      </w:r>
+    </w:p>
+    <w:p>
+      <w:pPr>
+        <w:pStyle w:val="a4"/>
+        <w:ind w:left="360" w:firstLineChars="0" w:firstLine="0"/>
+        <w:jc w:val="left"/>
+        <w:rPr>
+          <w:color w:val="FF0000"/>
+          <w:sz w:val="22"/>
+        </w:rPr>
+      </w:pPr>
+    </w:p>
+    <w:p>
+      <w:pPr>
+        <w:pStyle w:val="a4"/>
+        <w:ind w:left="360" w:firstLineChars="0" w:firstLine="0"/>
+        <w:jc w:val="left"/>
+        <w:rPr>
+          <w:color w:val="FF0000"/>
+          <w:sz w:val="22"/>
+        </w:rPr>
+      </w:pPr>
+      <w:r>
+        <w:rPr>
+          <w:rFonts w:hint="eastAsia"/>
+          <w:color w:val="FF0000"/>
+          <w:sz w:val="22"/>
+        </w:rPr>
         <w:lastRenderedPageBreak/>
-        <w:t>}</w:t>
-      </w:r>
-    </w:p>
-    <w:p>
-      <w:pPr>
-        <w:pStyle w:val="a5"/>
+        <w:t>里面重写Message的show方法，什么情况下才会重写呢？就是继承父类时才会去重写父类方法。但是框框内的代码却省去了继承的动作，也就是没有显式去写继承，而是通过new父类，然后重写父类方法。这种形式就是创建了一个匿名类，就是我们看不到真正定义的类。</w:t>
+      </w:r>
+    </w:p>
+    <w:p>
+      <w:pPr>
+        <w:pStyle w:val="a4"/>
         <w:ind w:left="360" w:firstLineChars="0" w:firstLine="0"/>
         <w:jc w:val="left"/>
         <w:rPr>
@@ -1593,18 +2421,10 @@
           <w:sz w:val="22"/>
         </w:rPr>
       </w:pPr>
-      <w:r>
-        <w:rPr>
-          <w:rFonts w:hint="eastAsia"/>
-          <w:color w:val="FF0000"/>
-          <w:sz w:val="22"/>
-        </w:rPr>
-        <w:t>person.show((new NewMessage()).show());</w:t>
-      </w:r>
-    </w:p>
-    <w:p>
-      <w:pPr>
-        <w:pStyle w:val="a5"/>
+    </w:p>
+    <w:p>
+      <w:pPr>
+        <w:pStyle w:val="a4"/>
         <w:ind w:left="360" w:firstLineChars="0" w:firstLine="0"/>
         <w:jc w:val="left"/>
         <w:rPr>
@@ -1618,104 +2438,6 @@
           <w:color w:val="FF0000"/>
           <w:sz w:val="22"/>
         </w:rPr>
-        <w:t>或者</w:t>
-      </w:r>
-    </w:p>
-    <w:p>
-      <w:pPr>
-        <w:pStyle w:val="a5"/>
-        <w:ind w:left="360" w:firstLineChars="0" w:firstLine="0"/>
-        <w:jc w:val="left"/>
-        <w:rPr>
-          <w:color w:val="FF0000"/>
-          <w:sz w:val="22"/>
-        </w:rPr>
-      </w:pPr>
-      <w:r>
-        <w:rPr>
-          <w:rFonts w:hint="eastAsia"/>
-          <w:color w:val="FF0000"/>
-          <w:sz w:val="22"/>
-        </w:rPr>
-        <w:t>NewMessage message = new NewMessage();</w:t>
-      </w:r>
-    </w:p>
-    <w:p>
-      <w:pPr>
-        <w:pStyle w:val="a5"/>
-        <w:ind w:left="360" w:firstLineChars="0" w:firstLine="0"/>
-        <w:jc w:val="left"/>
-        <w:rPr>
-          <w:color w:val="FF0000"/>
-          <w:sz w:val="22"/>
-        </w:rPr>
-      </w:pPr>
-      <w:r>
-        <w:rPr>
-          <w:rFonts w:hint="eastAsia"/>
-          <w:color w:val="FF0000"/>
-          <w:sz w:val="22"/>
-        </w:rPr>
-        <w:t>person.show(message.show());</w:t>
-      </w:r>
-    </w:p>
-    <w:p>
-      <w:pPr>
-        <w:pStyle w:val="a5"/>
-        <w:ind w:left="360" w:firstLineChars="0" w:firstLine="0"/>
-        <w:jc w:val="left"/>
-        <w:rPr>
-          <w:color w:val="FF0000"/>
-          <w:sz w:val="22"/>
-        </w:rPr>
-      </w:pPr>
-    </w:p>
-    <w:p>
-      <w:pPr>
-        <w:pStyle w:val="a5"/>
-        <w:ind w:left="360" w:firstLineChars="0" w:firstLine="0"/>
-        <w:jc w:val="left"/>
-        <w:rPr>
-          <w:color w:val="FF0000"/>
-          <w:sz w:val="22"/>
-        </w:rPr>
-      </w:pPr>
-      <w:r>
-        <w:rPr>
-          <w:rFonts w:hint="eastAsia"/>
-          <w:color w:val="FF0000"/>
-          <w:sz w:val="22"/>
-        </w:rPr>
-        <w:t>里面重写Message的show方法，什么情况下才会重写呢？就是继承父类时才会去重写父类方法。但是框框内的代码却省去了继承的动作，也就是没有显式去写继承，而是通过new父类，然后重写父类方法。这种形式就是创建了一个匿名类，就是我们看不到真正定义的类。</w:t>
-      </w:r>
-    </w:p>
-    <w:p>
-      <w:pPr>
-        <w:pStyle w:val="a5"/>
-        <w:ind w:left="360" w:firstLineChars="0" w:firstLine="0"/>
-        <w:jc w:val="left"/>
-        <w:rPr>
-          <w:color w:val="FF0000"/>
-          <w:sz w:val="22"/>
-        </w:rPr>
-      </w:pPr>
-    </w:p>
-    <w:p>
-      <w:pPr>
-        <w:pStyle w:val="a5"/>
-        <w:ind w:left="360" w:firstLineChars="0" w:firstLine="0"/>
-        <w:jc w:val="left"/>
-        <w:rPr>
-          <w:color w:val="FF0000"/>
-          <w:sz w:val="22"/>
-        </w:rPr>
-      </w:pPr>
-      <w:r>
-        <w:rPr>
-          <w:rFonts w:hint="eastAsia"/>
-          <w:color w:val="FF0000"/>
-          <w:sz w:val="22"/>
-        </w:rPr>
         <w:t>两个分号应该是写错，没有任何意义。</w:t>
       </w:r>
     </w:p>
@@ -1730,7 +2452,7 @@
     </w:p>
     <w:p>
       <w:pPr>
-        <w:pStyle w:val="a5"/>
+        <w:pStyle w:val="a4"/>
         <w:numPr>
           <w:ilvl w:val="0"/>
           <w:numId w:val="3"/>
@@ -1783,7 +2505,7 @@
     </w:p>
     <w:p>
       <w:pPr>
-        <w:pStyle w:val="a5"/>
+        <w:pStyle w:val="a4"/>
         <w:numPr>
           <w:ilvl w:val="0"/>
           <w:numId w:val="3"/>
@@ -1931,7 +2653,6 @@
           <w:b/>
           <w:sz w:val="28"/>
         </w:rPr>
-        <w:lastRenderedPageBreak/>
         <w:t>2018.4.</w:t>
       </w:r>
       <w:r>
@@ -2064,7 +2785,7 @@
               </wp:anchor>
             </w:drawing>
           </mc:Choice>
-          <mc:Fallback>
+          <mc:Fallback xmlns:w16se="http://schemas.microsoft.com/office/word/2015/wordml/symex" xmlns:w16cid="http://schemas.microsoft.com/office/word/2016/wordml/cid" xmlns:w15="http://schemas.microsoft.com/office/word/2012/wordml" xmlns:am3d="http://schemas.microsoft.com/office/drawing/2017/model3d" xmlns:aink="http://schemas.microsoft.com/office/drawing/2016/ink" xmlns:cx8="http://schemas.microsoft.com/office/drawing/2016/5/14/chartex" xmlns:cx7="http://schemas.microsoft.com/office/drawing/2016/5/13/chartex" xmlns:cx6="http://schemas.microsoft.com/office/drawing/2016/5/12/chartex" xmlns:cx5="http://schemas.microsoft.com/office/drawing/2016/5/11/chartex" xmlns:cx4="http://schemas.microsoft.com/office/drawing/2016/5/10/chartex" xmlns:cx3="http://schemas.microsoft.com/office/drawing/2016/5/9/chartex" xmlns:cx2="http://schemas.microsoft.com/office/drawing/2015/10/21/chartex" xmlns:cx1="http://schemas.microsoft.com/office/drawing/2015/9/8/chartex" xmlns:cx="http://schemas.microsoft.com/office/drawing/2014/chartex">
             <w:pict>
               <v:rect w14:anchorId="2DC69FD7" id="矩形 16" o:spid="_x0000_s1026" style="position:absolute;left:0;text-align:left;margin-left:26.3pt;margin-top:65.65pt;width:130.15pt;height:10.5pt;z-index:251670528;visibility:visible;mso-wrap-style:square;mso-wrap-distance-left:9pt;mso-wrap-distance-top:0;mso-wrap-distance-right:9pt;mso-wrap-distance-bottom:0;mso-position-horizontal:absolute;mso-position-horizontal-relative:text;mso-position-vertical:absolute;mso-position-vertical-relative:text;v-text-anchor:middle" o:gfxdata="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" filled="f" strokecolor="#c00000" strokeweight="1pt"/>
             </w:pict>
@@ -2091,7 +2812,7 @@
                     <pic:cNvPicPr/>
                   </pic:nvPicPr>
                   <pic:blipFill>
-                    <a:blip r:embed="rId13"/>
+                    <a:blip r:embed="rId14"/>
                     <a:stretch>
                       <a:fillRect/>
                     </a:stretch>
@@ -2140,7 +2861,7 @@
                     </pic:cNvPicPr>
                   </pic:nvPicPr>
                   <pic:blipFill>
-                    <a:blip r:embed="rId14">
+                    <a:blip r:embed="rId15">
                       <a:extLst>
                         <a:ext uri="{28A0092B-C50C-407E-A947-70E740481C1C}">
                           <a14:useLocalDpi xmlns:a14="http://schemas.microsoft.com/office/drawing/2010/main" val="0"/>
@@ -2225,7 +2946,7 @@
     </w:p>
     <w:p>
       <w:pPr>
-        <w:pStyle w:val="a5"/>
+        <w:pStyle w:val="a4"/>
         <w:numPr>
           <w:ilvl w:val="0"/>
           <w:numId w:val="2"/>
@@ -2247,7 +2968,7 @@
     </w:p>
     <w:p>
       <w:pPr>
-        <w:pStyle w:val="a5"/>
+        <w:pStyle w:val="a4"/>
         <w:ind w:left="360" w:firstLineChars="0" w:firstLine="0"/>
         <w:rPr>
           <w:color w:val="FF0000"/>
@@ -2265,7 +2986,7 @@
     </w:p>
     <w:p>
       <w:pPr>
-        <w:pStyle w:val="a5"/>
+        <w:pStyle w:val="a4"/>
         <w:numPr>
           <w:ilvl w:val="0"/>
           <w:numId w:val="2"/>
@@ -2403,7 +3124,6 @@
           <w:b/>
           <w:sz w:val="28"/>
         </w:rPr>
-        <w:lastRenderedPageBreak/>
         <w:t>2018.4.</w:t>
       </w:r>
       <w:r>
@@ -2500,7 +3220,7 @@
               </wp:anchor>
             </w:drawing>
           </mc:Choice>
-          <mc:Fallback>
+          <mc:Fallback xmlns:w16se="http://schemas.microsoft.com/office/word/2015/wordml/symex" xmlns:w16cid="http://schemas.microsoft.com/office/word/2016/wordml/cid" xmlns:w15="http://schemas.microsoft.com/office/word/2012/wordml" xmlns:am3d="http://schemas.microsoft.com/office/drawing/2017/model3d" xmlns:aink="http://schemas.microsoft.com/office/drawing/2016/ink" xmlns:cx8="http://schemas.microsoft.com/office/drawing/2016/5/14/chartex" xmlns:cx7="http://schemas.microsoft.com/office/drawing/2016/5/13/chartex" xmlns:cx6="http://schemas.microsoft.com/office/drawing/2016/5/12/chartex" xmlns:cx5="http://schemas.microsoft.com/office/drawing/2016/5/11/chartex" xmlns:cx4="http://schemas.microsoft.com/office/drawing/2016/5/10/chartex" xmlns:cx3="http://schemas.microsoft.com/office/drawing/2016/5/9/chartex" xmlns:cx2="http://schemas.microsoft.com/office/drawing/2015/10/21/chartex" xmlns:cx1="http://schemas.microsoft.com/office/drawing/2015/9/8/chartex" xmlns:cx="http://schemas.microsoft.com/office/drawing/2014/chartex">
             <w:pict>
               <v:rect w14:anchorId="4007A334" id="矩形 14" o:spid="_x0000_s1026" style="position:absolute;left:0;text-align:left;margin-left:47.35pt;margin-top:55.55pt;width:119.1pt;height:14.4pt;z-index:251668480;visibility:visible;mso-wrap-style:square;mso-wrap-distance-left:9pt;mso-wrap-distance-top:0;mso-wrap-distance-right:9pt;mso-wrap-distance-bottom:0;mso-position-horizontal:absolute;mso-position-horizontal-relative:text;mso-position-vertical:absolute;mso-position-vertical-relative:text;v-text-anchor:middle" o:gfxdata="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" filled="f" strokecolor="red" strokeweight="1pt"/>
             </w:pict>
@@ -2574,7 +3294,7 @@
               </wp:anchor>
             </w:drawing>
           </mc:Choice>
-          <mc:Fallback>
+          <mc:Fallback xmlns:w16se="http://schemas.microsoft.com/office/word/2015/wordml/symex" xmlns:w16cid="http://schemas.microsoft.com/office/word/2016/wordml/cid" xmlns:w15="http://schemas.microsoft.com/office/word/2012/wordml" xmlns:am3d="http://schemas.microsoft.com/office/drawing/2017/model3d" xmlns:aink="http://schemas.microsoft.com/office/drawing/2016/ink" xmlns:cx8="http://schemas.microsoft.com/office/drawing/2016/5/14/chartex" xmlns:cx7="http://schemas.microsoft.com/office/drawing/2016/5/13/chartex" xmlns:cx6="http://schemas.microsoft.com/office/drawing/2016/5/12/chartex" xmlns:cx5="http://schemas.microsoft.com/office/drawing/2016/5/11/chartex" xmlns:cx4="http://schemas.microsoft.com/office/drawing/2016/5/10/chartex" xmlns:cx3="http://schemas.microsoft.com/office/drawing/2016/5/9/chartex" xmlns:cx2="http://schemas.microsoft.com/office/drawing/2015/10/21/chartex" xmlns:cx1="http://schemas.microsoft.com/office/drawing/2015/9/8/chartex" xmlns:cx="http://schemas.microsoft.com/office/drawing/2014/chartex">
             <w:pict>
               <v:rect w14:anchorId="70EFF376" id="矩形 13" o:spid="_x0000_s1026" style="position:absolute;left:0;text-align:left;margin-left:21.9pt;margin-top:19.1pt;width:64.25pt;height:13.3pt;z-index:251667456;visibility:visible;mso-wrap-style:square;mso-wrap-distance-left:9pt;mso-wrap-distance-top:0;mso-wrap-distance-right:9pt;mso-wrap-distance-bottom:0;mso-position-horizontal:absolute;mso-position-horizontal-relative:text;mso-position-vertical:absolute;mso-position-vertical-relative:text;v-text-anchor:middle" o:gfxdata="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" filled="f" strokecolor="red" strokeweight="1pt"/>
             </w:pict>
@@ -2590,293 +3310,6 @@
             <wp:extent cx="4337273" cy="806491"/>
             <wp:effectExtent l="0" t="0" r="6350" b="0"/>
             <wp:docPr id="12" name="图片 12"/>
-            <wp:cNvGraphicFramePr>
-              <a:graphicFrameLocks xmlns:a="http://schemas.openxmlformats.org/drawingml/2006/main" noChangeAspect="1"/>
-            </wp:cNvGraphicFramePr>
-            <a:graphic xmlns:a="http://schemas.openxmlformats.org/drawingml/2006/main">
-              <a:graphicData uri="http://schemas.openxmlformats.org/drawingml/2006/picture">
-                <pic:pic xmlns:pic="http://schemas.openxmlformats.org/drawingml/2006/picture">
-                  <pic:nvPicPr>
-                    <pic:cNvPr id="1" name=""/>
-                    <pic:cNvPicPr/>
-                  </pic:nvPicPr>
-                  <pic:blipFill>
-                    <a:blip r:embed="rId15"/>
-                    <a:stretch>
-                      <a:fillRect/>
-                    </a:stretch>
-                  </pic:blipFill>
-                  <pic:spPr>
-                    <a:xfrm>
-                      <a:off x="0" y="0"/>
-                      <a:ext cx="4337273" cy="806491"/>
-                    </a:xfrm>
-                    <a:prstGeom prst="rect">
-                      <a:avLst/>
-                    </a:prstGeom>
-                  </pic:spPr>
-                </pic:pic>
-              </a:graphicData>
-            </a:graphic>
-          </wp:inline>
-        </w:drawing>
-      </w:r>
-    </w:p>
-    <w:p>
-      <w:pPr>
-        <w:rPr>
-          <w:color w:val="C00000"/>
-          <w:sz w:val="22"/>
-        </w:rPr>
-      </w:pPr>
-      <w:r>
-        <w:rPr>
-          <w:rFonts w:hint="eastAsia"/>
-          <w:color w:val="C00000"/>
-          <w:sz w:val="22"/>
-        </w:rPr>
-        <w:t>这个难道不是应该改为Time</w:t>
-      </w:r>
-      <w:r>
-        <w:rPr>
-          <w:color w:val="C00000"/>
-          <w:sz w:val="22"/>
-        </w:rPr>
-        <w:t xml:space="preserve"> </w:t>
-      </w:r>
-      <w:r>
-        <w:rPr>
-          <w:rFonts w:hint="eastAsia"/>
-          <w:color w:val="C00000"/>
-          <w:sz w:val="22"/>
-        </w:rPr>
-        <w:t>opt</w:t>
-      </w:r>
-      <w:r>
-        <w:rPr>
-          <w:color w:val="C00000"/>
-          <w:sz w:val="22"/>
-        </w:rPr>
-        <w:t>.</w:t>
-      </w:r>
-      <w:r>
-        <w:rPr>
-          <w:rFonts w:hint="eastAsia"/>
-          <w:color w:val="C00000"/>
-          <w:sz w:val="22"/>
-        </w:rPr>
-        <w:t>time；？？</w:t>
-      </w:r>
-    </w:p>
-    <w:p>
-      <w:pPr>
-        <w:rPr>
-          <w:color w:val="C00000"/>
-          <w:sz w:val="22"/>
-        </w:rPr>
-      </w:pPr>
-      <w:r>
-        <w:rPr>
-          <w:rFonts w:hint="eastAsia"/>
-          <w:color w:val="C00000"/>
-          <w:sz w:val="22"/>
-        </w:rPr>
-        <w:t>解答：</w:t>
-      </w:r>
-    </w:p>
-    <w:p>
-      <w:pPr>
-        <w:rPr>
-          <w:color w:val="C00000"/>
-          <w:sz w:val="22"/>
-        </w:rPr>
-      </w:pPr>
-      <w:r>
-        <w:rPr>
-          <w:rFonts w:hint="eastAsia"/>
-          <w:color w:val="C00000"/>
-          <w:sz w:val="22"/>
-        </w:rPr>
-        <w:t>上面代码的意思是：定义了一个ObjectParamTransfer类，里面有个成员变量time,它的类型是Time;  然后在main方法中定义了ObjectParamTransfer对象opt，而这个对象中有个time的成员，它的类型在类定义时已经被确定的。</w:t>
-      </w:r>
-    </w:p>
-    <w:p>
-      <w:pPr>
-        <w:rPr>
-          <w:color w:val="C00000"/>
-          <w:sz w:val="22"/>
-        </w:rPr>
-      </w:pPr>
-      <w:r>
-        <w:rPr>
-          <w:rFonts w:hint="eastAsia"/>
-          <w:color w:val="C00000"/>
-          <w:sz w:val="22"/>
-        </w:rPr>
-        <w:t>而你的那种写法是想说time的类型不确定，所以要加Time。从来就没有这种写法，因为类中的成员都是确定类型的。</w:t>
-      </w:r>
-    </w:p>
-    <w:p>
-      <w:pPr>
-        <w:jc w:val="center"/>
-        <w:rPr>
-          <w:sz w:val="24"/>
-        </w:rPr>
-      </w:pPr>
-    </w:p>
-    <w:p>
-      <w:pPr>
-        <w:jc w:val="center"/>
-        <w:rPr>
-          <w:sz w:val="24"/>
-        </w:rPr>
-      </w:pPr>
-    </w:p>
-    <w:p>
-      <w:pPr>
-        <w:jc w:val="center"/>
-        <w:rPr>
-          <w:sz w:val="24"/>
-        </w:rPr>
-      </w:pPr>
-    </w:p>
-    <w:p>
-      <w:pPr>
-        <w:jc w:val="center"/>
-        <w:rPr>
-          <w:sz w:val="24"/>
-        </w:rPr>
-      </w:pPr>
-    </w:p>
-    <w:p>
-      <w:pPr>
-        <w:jc w:val="center"/>
-        <w:rPr>
-          <w:sz w:val="24"/>
-        </w:rPr>
-      </w:pPr>
-    </w:p>
-    <w:p>
-      <w:pPr>
-        <w:jc w:val="center"/>
-        <w:rPr>
-          <w:sz w:val="24"/>
-        </w:rPr>
-      </w:pPr>
-    </w:p>
-    <w:p>
-      <w:pPr>
-        <w:jc w:val="center"/>
-        <w:rPr>
-          <w:sz w:val="24"/>
-        </w:rPr>
-      </w:pPr>
-    </w:p>
-    <w:p>
-      <w:pPr>
-        <w:jc w:val="center"/>
-        <w:rPr>
-          <w:sz w:val="24"/>
-        </w:rPr>
-      </w:pPr>
-    </w:p>
-    <w:p>
-      <w:pPr>
-        <w:jc w:val="center"/>
-        <w:rPr>
-          <w:sz w:val="24"/>
-        </w:rPr>
-      </w:pPr>
-    </w:p>
-    <w:p>
-      <w:pPr>
-        <w:jc w:val="center"/>
-        <w:rPr>
-          <w:sz w:val="24"/>
-        </w:rPr>
-      </w:pPr>
-    </w:p>
-    <w:p>
-      <w:pPr>
-        <w:jc w:val="center"/>
-        <w:rPr>
-          <w:sz w:val="24"/>
-        </w:rPr>
-      </w:pPr>
-    </w:p>
-    <w:p>
-      <w:pPr>
-        <w:jc w:val="center"/>
-        <w:rPr>
-          <w:sz w:val="24"/>
-        </w:rPr>
-      </w:pPr>
-    </w:p>
-    <w:p>
-      <w:pPr>
-        <w:jc w:val="center"/>
-        <w:rPr>
-          <w:sz w:val="24"/>
-        </w:rPr>
-      </w:pPr>
-    </w:p>
-    <w:p>
-      <w:pPr>
-        <w:jc w:val="center"/>
-        <w:rPr>
-          <w:sz w:val="24"/>
-        </w:rPr>
-      </w:pPr>
-    </w:p>
-    <w:p>
-      <w:pPr>
-        <w:jc w:val="center"/>
-        <w:rPr>
-          <w:sz w:val="24"/>
-        </w:rPr>
-      </w:pPr>
-    </w:p>
-    <w:p>
-      <w:pPr>
-        <w:jc w:val="center"/>
-        <w:rPr>
-          <w:b/>
-          <w:sz w:val="28"/>
-        </w:rPr>
-      </w:pPr>
-      <w:r>
-        <w:rPr>
-          <w:rFonts w:hint="eastAsia"/>
-          <w:b/>
-          <w:sz w:val="28"/>
-        </w:rPr>
-        <w:lastRenderedPageBreak/>
-        <w:t>2018.4.9</w:t>
-      </w:r>
-    </w:p>
-    <w:p>
-      <w:pPr>
-        <w:rPr>
-          <w:noProof/>
-        </w:rPr>
-      </w:pPr>
-      <w:r>
-        <w:rPr>
-          <w:rFonts w:hint="eastAsia"/>
-        </w:rPr>
-        <w:t>1、</w:t>
-      </w:r>
-    </w:p>
-    <w:p>
-      <w:r>
-        <w:rPr>
-          <w:noProof/>
-        </w:rPr>
-        <w:drawing>
-          <wp:inline distT="0" distB="0" distL="0" distR="0" wp14:anchorId="514E40F2" wp14:editId="421E66D2">
-            <wp:extent cx="5274310" cy="1553845"/>
-            <wp:effectExtent l="0" t="0" r="2540" b="8255"/>
-            <wp:docPr id="1" name="图片 1"/>
             <wp:cNvGraphicFramePr>
               <a:graphicFrameLocks xmlns:a="http://schemas.openxmlformats.org/drawingml/2006/main" noChangeAspect="1"/>
             </wp:cNvGraphicFramePr>
@@ -2896,7 +3329,7 @@
                   <pic:spPr>
                     <a:xfrm>
                       <a:off x="0" y="0"/>
-                      <a:ext cx="5274310" cy="1553845"/>
+                      <a:ext cx="4337273" cy="806491"/>
                     </a:xfrm>
                     <a:prstGeom prst="rect">
                       <a:avLst/>
@@ -2909,25 +3342,260 @@
         </w:drawing>
       </w:r>
     </w:p>
-    <w:p/>
-    <w:p>
-      <w:r>
-        <w:rPr>
-          <w:rFonts w:hint="eastAsia"/>
-        </w:rPr>
-        <w:t>2、</w:t>
-      </w:r>
-    </w:p>
-    <w:p>
-      <w:r>
+    <w:p>
+      <w:pPr>
+        <w:rPr>
+          <w:color w:val="C00000"/>
+          <w:sz w:val="22"/>
+        </w:rPr>
+      </w:pPr>
+      <w:r>
+        <w:rPr>
+          <w:rFonts w:hint="eastAsia"/>
+          <w:color w:val="C00000"/>
+          <w:sz w:val="22"/>
+        </w:rPr>
+        <w:t>这个难道不是应该改为Time</w:t>
+      </w:r>
+      <w:r>
+        <w:rPr>
+          <w:color w:val="C00000"/>
+          <w:sz w:val="22"/>
+        </w:rPr>
+        <w:t xml:space="preserve"> </w:t>
+      </w:r>
+      <w:r>
+        <w:rPr>
+          <w:rFonts w:hint="eastAsia"/>
+          <w:color w:val="C00000"/>
+          <w:sz w:val="22"/>
+        </w:rPr>
+        <w:t>opt</w:t>
+      </w:r>
+      <w:r>
+        <w:rPr>
+          <w:color w:val="C00000"/>
+          <w:sz w:val="22"/>
+        </w:rPr>
+        <w:t>.</w:t>
+      </w:r>
+      <w:r>
+        <w:rPr>
+          <w:rFonts w:hint="eastAsia"/>
+          <w:color w:val="C00000"/>
+          <w:sz w:val="22"/>
+        </w:rPr>
+        <w:t>time；？？</w:t>
+      </w:r>
+    </w:p>
+    <w:p>
+      <w:pPr>
+        <w:rPr>
+          <w:color w:val="C00000"/>
+          <w:sz w:val="22"/>
+        </w:rPr>
+      </w:pPr>
+      <w:r>
+        <w:rPr>
+          <w:rFonts w:hint="eastAsia"/>
+          <w:color w:val="C00000"/>
+          <w:sz w:val="22"/>
+        </w:rPr>
+        <w:t>解答：</w:t>
+      </w:r>
+    </w:p>
+    <w:p>
+      <w:pPr>
+        <w:rPr>
+          <w:color w:val="C00000"/>
+          <w:sz w:val="22"/>
+        </w:rPr>
+      </w:pPr>
+      <w:r>
+        <w:rPr>
+          <w:rFonts w:hint="eastAsia"/>
+          <w:color w:val="C00000"/>
+          <w:sz w:val="22"/>
+        </w:rPr>
+        <w:t>上面代码的意思是：定义了一个ObjectParamTransfer类，里面有个成员变量time,它的类型是Time;  然后在main方法中定义了ObjectParamTransfer对象opt，而这个对象中有个time的成员，它的类型在类定义时已经被确定的。</w:t>
+      </w:r>
+    </w:p>
+    <w:p>
+      <w:pPr>
+        <w:rPr>
+          <w:color w:val="C00000"/>
+          <w:sz w:val="22"/>
+        </w:rPr>
+      </w:pPr>
+      <w:r>
+        <w:rPr>
+          <w:rFonts w:hint="eastAsia"/>
+          <w:color w:val="C00000"/>
+          <w:sz w:val="22"/>
+        </w:rPr>
+        <w:t>而你的那种写法是想说time的类型不确定，所以要加Time。从来就没有这种写法，因为类中的成员都是确定类型的。</w:t>
+      </w:r>
+    </w:p>
+    <w:p>
+      <w:pPr>
+        <w:jc w:val="center"/>
+        <w:rPr>
+          <w:sz w:val="24"/>
+        </w:rPr>
+      </w:pPr>
+    </w:p>
+    <w:p>
+      <w:pPr>
+        <w:jc w:val="center"/>
+        <w:rPr>
+          <w:sz w:val="24"/>
+        </w:rPr>
+      </w:pPr>
+    </w:p>
+    <w:p>
+      <w:pPr>
+        <w:jc w:val="center"/>
+        <w:rPr>
+          <w:sz w:val="24"/>
+        </w:rPr>
+      </w:pPr>
+    </w:p>
+    <w:p>
+      <w:pPr>
+        <w:jc w:val="center"/>
+        <w:rPr>
+          <w:sz w:val="24"/>
+        </w:rPr>
+      </w:pPr>
+    </w:p>
+    <w:p>
+      <w:pPr>
+        <w:jc w:val="center"/>
+        <w:rPr>
+          <w:sz w:val="24"/>
+        </w:rPr>
+      </w:pPr>
+    </w:p>
+    <w:p>
+      <w:pPr>
+        <w:jc w:val="center"/>
+        <w:rPr>
+          <w:sz w:val="24"/>
+        </w:rPr>
+      </w:pPr>
+    </w:p>
+    <w:p>
+      <w:pPr>
+        <w:jc w:val="center"/>
+        <w:rPr>
+          <w:sz w:val="24"/>
+        </w:rPr>
+      </w:pPr>
+    </w:p>
+    <w:p>
+      <w:pPr>
+        <w:jc w:val="center"/>
+        <w:rPr>
+          <w:sz w:val="24"/>
+        </w:rPr>
+      </w:pPr>
+    </w:p>
+    <w:p>
+      <w:pPr>
+        <w:jc w:val="center"/>
+        <w:rPr>
+          <w:sz w:val="24"/>
+        </w:rPr>
+      </w:pPr>
+    </w:p>
+    <w:p>
+      <w:pPr>
+        <w:jc w:val="center"/>
+        <w:rPr>
+          <w:sz w:val="24"/>
+        </w:rPr>
+      </w:pPr>
+    </w:p>
+    <w:p>
+      <w:pPr>
+        <w:jc w:val="center"/>
+        <w:rPr>
+          <w:sz w:val="24"/>
+        </w:rPr>
+      </w:pPr>
+    </w:p>
+    <w:p>
+      <w:pPr>
+        <w:jc w:val="center"/>
+        <w:rPr>
+          <w:sz w:val="24"/>
+        </w:rPr>
+      </w:pPr>
+    </w:p>
+    <w:p>
+      <w:pPr>
+        <w:jc w:val="center"/>
+        <w:rPr>
+          <w:sz w:val="24"/>
+        </w:rPr>
+      </w:pPr>
+    </w:p>
+    <w:p>
+      <w:pPr>
+        <w:jc w:val="center"/>
+        <w:rPr>
+          <w:sz w:val="24"/>
+        </w:rPr>
+      </w:pPr>
+    </w:p>
+    <w:p>
+      <w:pPr>
+        <w:jc w:val="center"/>
+        <w:rPr>
+          <w:sz w:val="24"/>
+        </w:rPr>
+      </w:pPr>
+    </w:p>
+    <w:p>
+      <w:pPr>
+        <w:jc w:val="center"/>
+        <w:rPr>
+          <w:b/>
+          <w:sz w:val="28"/>
+        </w:rPr>
+      </w:pPr>
+      <w:r>
+        <w:rPr>
+          <w:rFonts w:hint="eastAsia"/>
+          <w:b/>
+          <w:sz w:val="28"/>
+        </w:rPr>
+        <w:t>2018.4.9</w:t>
+      </w:r>
+    </w:p>
+    <w:p>
+      <w:pPr>
         <w:rPr>
           <w:noProof/>
         </w:rPr>
+      </w:pPr>
+      <w:r>
+        <w:rPr>
+          <w:rFonts w:hint="eastAsia"/>
+        </w:rPr>
+        <w:t>1、</w:t>
+      </w:r>
+    </w:p>
+    <w:p>
+      <w:r>
+        <w:rPr>
+          <w:noProof/>
+        </w:rPr>
         <w:drawing>
-          <wp:inline distT="0" distB="0" distL="0" distR="0" wp14:anchorId="235B5724" wp14:editId="022AB32F">
-            <wp:extent cx="5274310" cy="695960"/>
-            <wp:effectExtent l="0" t="0" r="2540" b="8890"/>
-            <wp:docPr id="2" name="图片 2"/>
+          <wp:inline distT="0" distB="0" distL="0" distR="0" wp14:anchorId="514E40F2" wp14:editId="421E66D2">
+            <wp:extent cx="5274310" cy="1553845"/>
+            <wp:effectExtent l="0" t="0" r="2540" b="8255"/>
+            <wp:docPr id="1" name="图片 1"/>
             <wp:cNvGraphicFramePr>
               <a:graphicFrameLocks xmlns:a="http://schemas.openxmlformats.org/drawingml/2006/main" noChangeAspect="1"/>
             </wp:cNvGraphicFramePr>
@@ -2947,7 +3615,7 @@
                   <pic:spPr>
                     <a:xfrm>
                       <a:off x="0" y="0"/>
-                      <a:ext cx="5274310" cy="695960"/>
+                      <a:ext cx="5274310" cy="1553845"/>
                     </a:xfrm>
                     <a:prstGeom prst="rect">
                       <a:avLst/>
@@ -2966,7 +3634,7 @@
         <w:rPr>
           <w:rFonts w:hint="eastAsia"/>
         </w:rPr>
-        <w:t>3、</w:t>
+        <w:t>2、</w:t>
       </w:r>
     </w:p>
     <w:p>
@@ -2974,11 +3642,12 @@
         <w:rPr>
           <w:noProof/>
         </w:rPr>
+        <w:lastRenderedPageBreak/>
         <w:drawing>
-          <wp:inline distT="0" distB="0" distL="0" distR="0" wp14:anchorId="3B28C0E8" wp14:editId="257D4BEB">
-            <wp:extent cx="5274310" cy="885190"/>
-            <wp:effectExtent l="0" t="0" r="2540" b="0"/>
-            <wp:docPr id="3" name="图片 3"/>
+          <wp:inline distT="0" distB="0" distL="0" distR="0" wp14:anchorId="235B5724" wp14:editId="022AB32F">
+            <wp:extent cx="5274310" cy="695960"/>
+            <wp:effectExtent l="0" t="0" r="2540" b="8890"/>
+            <wp:docPr id="2" name="图片 2"/>
             <wp:cNvGraphicFramePr>
               <a:graphicFrameLocks xmlns:a="http://schemas.openxmlformats.org/drawingml/2006/main" noChangeAspect="1"/>
             </wp:cNvGraphicFramePr>
@@ -2998,6 +3667,57 @@
                   <pic:spPr>
                     <a:xfrm>
                       <a:off x="0" y="0"/>
+                      <a:ext cx="5274310" cy="695960"/>
+                    </a:xfrm>
+                    <a:prstGeom prst="rect">
+                      <a:avLst/>
+                    </a:prstGeom>
+                  </pic:spPr>
+                </pic:pic>
+              </a:graphicData>
+            </a:graphic>
+          </wp:inline>
+        </w:drawing>
+      </w:r>
+    </w:p>
+    <w:p/>
+    <w:p>
+      <w:r>
+        <w:rPr>
+          <w:rFonts w:hint="eastAsia"/>
+        </w:rPr>
+        <w:t>3、</w:t>
+      </w:r>
+    </w:p>
+    <w:p>
+      <w:r>
+        <w:rPr>
+          <w:noProof/>
+        </w:rPr>
+        <w:drawing>
+          <wp:inline distT="0" distB="0" distL="0" distR="0" wp14:anchorId="3B28C0E8" wp14:editId="257D4BEB">
+            <wp:extent cx="5274310" cy="885190"/>
+            <wp:effectExtent l="0" t="0" r="2540" b="0"/>
+            <wp:docPr id="3" name="图片 3"/>
+            <wp:cNvGraphicFramePr>
+              <a:graphicFrameLocks xmlns:a="http://schemas.openxmlformats.org/drawingml/2006/main" noChangeAspect="1"/>
+            </wp:cNvGraphicFramePr>
+            <a:graphic xmlns:a="http://schemas.openxmlformats.org/drawingml/2006/main">
+              <a:graphicData uri="http://schemas.openxmlformats.org/drawingml/2006/picture">
+                <pic:pic xmlns:pic="http://schemas.openxmlformats.org/drawingml/2006/picture">
+                  <pic:nvPicPr>
+                    <pic:cNvPr id="1" name=""/>
+                    <pic:cNvPicPr/>
+                  </pic:nvPicPr>
+                  <pic:blipFill>
+                    <a:blip r:embed="rId19"/>
+                    <a:stretch>
+                      <a:fillRect/>
+                    </a:stretch>
+                  </pic:blipFill>
+                  <pic:spPr>
+                    <a:xfrm>
+                      <a:off x="0" y="0"/>
                       <a:ext cx="5274310" cy="885190"/>
                     </a:xfrm>
                     <a:prstGeom prst="rect">
@@ -3051,7 +3771,7 @@
     </w:p>
     <w:p>
       <w:pPr>
-        <w:pStyle w:val="a5"/>
+        <w:pStyle w:val="a4"/>
         <w:numPr>
           <w:ilvl w:val="0"/>
           <w:numId w:val="1"/>
@@ -3073,7 +3793,7 @@
     </w:p>
     <w:p>
       <w:pPr>
-        <w:pStyle w:val="a5"/>
+        <w:pStyle w:val="a4"/>
         <w:ind w:left="360" w:firstLineChars="0" w:firstLine="0"/>
         <w:rPr>
           <w:color w:val="C00000"/>
@@ -3102,7 +3822,7 @@
                     <pic:cNvPicPr/>
                   </pic:nvPicPr>
                   <pic:blipFill>
-                    <a:blip r:embed="rId19" cstate="print">
+                    <a:blip r:embed="rId20" cstate="print">
                       <a:extLst>
                         <a:ext uri="{28A0092B-C50C-407E-A947-70E740481C1C}">
                           <a14:useLocalDpi xmlns:a14="http://schemas.microsoft.com/office/drawing/2010/main" val="0"/>
@@ -3131,7 +3851,7 @@
     </w:p>
     <w:p>
       <w:pPr>
-        <w:pStyle w:val="a5"/>
+        <w:pStyle w:val="a4"/>
         <w:ind w:left="360" w:firstLineChars="0" w:firstLine="0"/>
         <w:rPr>
           <w:color w:val="00B050"/>
@@ -3146,13 +3866,12 @@
           <w:sz w:val="22"/>
           <w:highlight w:val="yellow"/>
         </w:rPr>
-        <w:lastRenderedPageBreak/>
         <w:t>就是看到的情况是：</w:t>
       </w:r>
     </w:p>
     <w:p>
       <w:pPr>
-        <w:pStyle w:val="a5"/>
+        <w:pStyle w:val="a4"/>
         <w:ind w:left="360" w:firstLineChars="0" w:firstLine="0"/>
         <w:rPr>
           <w:color w:val="00B050"/>
@@ -3168,56 +3887,6 @@
             <wp:extent cx="4254719" cy="177809"/>
             <wp:effectExtent l="0" t="0" r="0" b="0"/>
             <wp:docPr id="6" name="图片 6"/>
-            <wp:cNvGraphicFramePr>
-              <a:graphicFrameLocks xmlns:a="http://schemas.openxmlformats.org/drawingml/2006/main" noChangeAspect="1"/>
-            </wp:cNvGraphicFramePr>
-            <a:graphic xmlns:a="http://schemas.openxmlformats.org/drawingml/2006/main">
-              <a:graphicData uri="http://schemas.openxmlformats.org/drawingml/2006/picture">
-                <pic:pic xmlns:pic="http://schemas.openxmlformats.org/drawingml/2006/picture">
-                  <pic:nvPicPr>
-                    <pic:cNvPr id="1" name=""/>
-                    <pic:cNvPicPr/>
-                  </pic:nvPicPr>
-                  <pic:blipFill>
-                    <a:blip r:embed="rId20"/>
-                    <a:stretch>
-                      <a:fillRect/>
-                    </a:stretch>
-                  </pic:blipFill>
-                  <pic:spPr>
-                    <a:xfrm>
-                      <a:off x="0" y="0"/>
-                      <a:ext cx="4254719" cy="177809"/>
-                    </a:xfrm>
-                    <a:prstGeom prst="rect">
-                      <a:avLst/>
-                    </a:prstGeom>
-                  </pic:spPr>
-                </pic:pic>
-              </a:graphicData>
-            </a:graphic>
-          </wp:inline>
-        </w:drawing>
-      </w:r>
-    </w:p>
-    <w:p>
-      <w:pPr>
-        <w:pStyle w:val="a5"/>
-        <w:ind w:left="360" w:firstLineChars="0" w:firstLine="0"/>
-        <w:rPr>
-          <w:color w:val="00B050"/>
-          <w:sz w:val="22"/>
-        </w:rPr>
-      </w:pPr>
-      <w:r>
-        <w:rPr>
-          <w:noProof/>
-        </w:rPr>
-        <w:drawing>
-          <wp:inline distT="0" distB="0" distL="0" distR="0" wp14:anchorId="356D9FB9" wp14:editId="49954004">
-            <wp:extent cx="4699242" cy="177809"/>
-            <wp:effectExtent l="0" t="0" r="6350" b="0"/>
-            <wp:docPr id="7" name="图片 7"/>
             <wp:cNvGraphicFramePr>
               <a:graphicFrameLocks xmlns:a="http://schemas.openxmlformats.org/drawingml/2006/main" noChangeAspect="1"/>
             </wp:cNvGraphicFramePr>
@@ -3237,7 +3906,7 @@
                   <pic:spPr>
                     <a:xfrm>
                       <a:off x="0" y="0"/>
-                      <a:ext cx="4699242" cy="177809"/>
+                      <a:ext cx="4254719" cy="177809"/>
                     </a:xfrm>
                     <a:prstGeom prst="rect">
                       <a:avLst/>
@@ -3252,7 +3921,7 @@
     </w:p>
     <w:p>
       <w:pPr>
-        <w:pStyle w:val="a5"/>
+        <w:pStyle w:val="a4"/>
         <w:ind w:left="360" w:firstLineChars="0" w:firstLine="0"/>
         <w:rPr>
           <w:color w:val="00B050"/>
@@ -3264,10 +3933,10 @@
           <w:noProof/>
         </w:rPr>
         <w:drawing>
-          <wp:inline distT="0" distB="0" distL="0" distR="0" wp14:anchorId="7DC5C20D" wp14:editId="26B25C71">
-            <wp:extent cx="1365320" cy="488975"/>
-            <wp:effectExtent l="0" t="0" r="6350" b="6350"/>
-            <wp:docPr id="8" name="图片 8"/>
+          <wp:inline distT="0" distB="0" distL="0" distR="0" wp14:anchorId="356D9FB9" wp14:editId="49954004">
+            <wp:extent cx="4699242" cy="177809"/>
+            <wp:effectExtent l="0" t="0" r="6350" b="0"/>
+            <wp:docPr id="7" name="图片 7"/>
             <wp:cNvGraphicFramePr>
               <a:graphicFrameLocks xmlns:a="http://schemas.openxmlformats.org/drawingml/2006/main" noChangeAspect="1"/>
             </wp:cNvGraphicFramePr>
@@ -3287,7 +3956,7 @@
                   <pic:spPr>
                     <a:xfrm>
                       <a:off x="0" y="0"/>
-                      <a:ext cx="1365320" cy="488975"/>
+                      <a:ext cx="4699242" cy="177809"/>
                     </a:xfrm>
                     <a:prstGeom prst="rect">
                       <a:avLst/>
@@ -3299,120 +3968,26 @@
           </wp:inline>
         </w:drawing>
       </w:r>
-      <w:r>
-        <w:rPr>
-          <w:rFonts w:hint="eastAsia"/>
+    </w:p>
+    <w:p>
+      <w:pPr>
+        <w:pStyle w:val="a4"/>
+        <w:ind w:left="360" w:firstLineChars="0" w:firstLine="0"/>
+        <w:rPr>
           <w:color w:val="00B050"/>
           <w:sz w:val="22"/>
         </w:rPr>
-        <w:t xml:space="preserve"> </w:t>
-      </w:r>
-      <w:r>
-        <w:rPr>
-          <w:color w:val="00B050"/>
-          <w:sz w:val="22"/>
-        </w:rPr>
-        <w:t xml:space="preserve"> </w:t>
-      </w:r>
-    </w:p>
-    <w:p>
-      <w:pPr>
-        <w:pStyle w:val="a5"/>
-        <w:ind w:left="360" w:firstLineChars="0" w:firstLine="0"/>
-        <w:rPr>
-          <w:color w:val="00B050"/>
-          <w:sz w:val="22"/>
-          <w:highlight w:val="yellow"/>
-        </w:rPr>
-      </w:pPr>
-      <w:r>
-        <w:rPr>
-          <w:rFonts w:hint="eastAsia"/>
-          <w:color w:val="00B050"/>
-          <w:sz w:val="22"/>
-          <w:highlight w:val="yellow"/>
-        </w:rPr>
-        <w:t>即array</w:t>
-      </w:r>
-      <w:r>
-        <w:rPr>
-          <w:color w:val="00B050"/>
-          <w:sz w:val="22"/>
-          <w:highlight w:val="yellow"/>
-        </w:rPr>
-        <w:t>1</w:t>
-      </w:r>
-      <w:r>
-        <w:rPr>
-          <w:rFonts w:hint="eastAsia"/>
-          <w:color w:val="00B050"/>
-          <w:sz w:val="22"/>
-          <w:highlight w:val="yellow"/>
-        </w:rPr>
-        <w:t>[</w:t>
-      </w:r>
-      <w:r>
-        <w:rPr>
-          <w:color w:val="00B050"/>
-          <w:sz w:val="22"/>
-          <w:highlight w:val="yellow"/>
-        </w:rPr>
-        <w:t>0]</w:t>
-      </w:r>
-      <w:r>
-        <w:rPr>
-          <w:rFonts w:hint="eastAsia"/>
-          <w:color w:val="00B050"/>
-          <w:sz w:val="22"/>
-          <w:highlight w:val="yellow"/>
-        </w:rPr>
-        <w:t>和array</w:t>
-      </w:r>
-      <w:r>
-        <w:rPr>
-          <w:color w:val="00B050"/>
-          <w:sz w:val="22"/>
-          <w:highlight w:val="yellow"/>
-        </w:rPr>
-        <w:t>2[0]</w:t>
-      </w:r>
-      <w:r>
-        <w:rPr>
-          <w:rFonts w:hint="eastAsia"/>
-          <w:color w:val="00B050"/>
-          <w:sz w:val="22"/>
-          <w:highlight w:val="yellow"/>
-        </w:rPr>
-        <w:t>的值都改变了</w:t>
-      </w:r>
-      <w:r>
-        <w:rPr>
-          <w:rFonts w:hint="eastAsia"/>
-          <w:color w:val="00B050"/>
-          <w:sz w:val="22"/>
-          <w:highlight w:val="yellow"/>
-        </w:rPr>
-        <w:t>，所以当你执行：</w:t>
-      </w:r>
-    </w:p>
-    <w:p>
-      <w:pPr>
-        <w:pStyle w:val="a5"/>
-        <w:ind w:left="360" w:firstLineChars="0" w:firstLine="0"/>
-        <w:rPr>
-          <w:color w:val="00B050"/>
-          <w:sz w:val="22"/>
-        </w:rPr>
       </w:pPr>
       <w:r>
         <w:rPr>
           <w:noProof/>
         </w:rPr>
+        <w:lastRenderedPageBreak/>
         <w:drawing>
-          <wp:inline distT="0" distB="0" distL="0" distR="0" wp14:anchorId="23912E4C" wp14:editId="13A9EBE2">
-            <wp:extent cx="1168460" cy="165108"/>
-            <wp:effectExtent l="0" t="0" r="0" b="6350"/>
-            <wp:docPr id="9" name="图片 9"/>
+          <wp:inline distT="0" distB="0" distL="0" distR="0" wp14:anchorId="7DC5C20D" wp14:editId="26B25C71">
+            <wp:extent cx="1365320" cy="488975"/>
+            <wp:effectExtent l="0" t="0" r="6350" b="6350"/>
+            <wp:docPr id="8" name="图片 8"/>
             <wp:cNvGraphicFramePr>
               <a:graphicFrameLocks xmlns:a="http://schemas.openxmlformats.org/drawingml/2006/main" noChangeAspect="1"/>
             </wp:cNvGraphicFramePr>
@@ -3432,7 +4007,7 @@
                   <pic:spPr>
                     <a:xfrm>
                       <a:off x="0" y="0"/>
-                      <a:ext cx="1168460" cy="165108"/>
+                      <a:ext cx="1365320" cy="488975"/>
                     </a:xfrm>
                     <a:prstGeom prst="rect">
                       <a:avLst/>
@@ -3444,14 +4019,109 @@
           </wp:inline>
         </w:drawing>
       </w:r>
-    </w:p>
-    <w:p>
-      <w:pPr>
-        <w:pStyle w:val="a5"/>
+      <w:r>
+        <w:rPr>
+          <w:rFonts w:hint="eastAsia"/>
+          <w:color w:val="00B050"/>
+          <w:sz w:val="22"/>
+        </w:rPr>
+        <w:t xml:space="preserve"> </w:t>
+      </w:r>
+      <w:r>
+        <w:rPr>
+          <w:color w:val="00B050"/>
+          <w:sz w:val="22"/>
+        </w:rPr>
+        <w:t xml:space="preserve"> </w:t>
+      </w:r>
+    </w:p>
+    <w:p>
+      <w:pPr>
+        <w:pStyle w:val="a4"/>
         <w:ind w:left="360" w:firstLineChars="0" w:firstLine="0"/>
         <w:rPr>
           <w:color w:val="00B050"/>
           <w:sz w:val="22"/>
+          <w:highlight w:val="yellow"/>
+        </w:rPr>
+      </w:pPr>
+      <w:r>
+        <w:rPr>
+          <w:rFonts w:hint="eastAsia"/>
+          <w:color w:val="00B050"/>
+          <w:sz w:val="22"/>
+          <w:highlight w:val="yellow"/>
+        </w:rPr>
+        <w:t>即array</w:t>
+      </w:r>
+      <w:r>
+        <w:rPr>
+          <w:color w:val="00B050"/>
+          <w:sz w:val="22"/>
+          <w:highlight w:val="yellow"/>
+        </w:rPr>
+        <w:t>1</w:t>
+      </w:r>
+      <w:r>
+        <w:rPr>
+          <w:rFonts w:hint="eastAsia"/>
+          <w:color w:val="00B050"/>
+          <w:sz w:val="22"/>
+          <w:highlight w:val="yellow"/>
+        </w:rPr>
+        <w:t>[</w:t>
+      </w:r>
+      <w:r>
+        <w:rPr>
+          <w:color w:val="00B050"/>
+          <w:sz w:val="22"/>
+          <w:highlight w:val="yellow"/>
+        </w:rPr>
+        <w:t>0]</w:t>
+      </w:r>
+      <w:r>
+        <w:rPr>
+          <w:rFonts w:hint="eastAsia"/>
+          <w:color w:val="00B050"/>
+          <w:sz w:val="22"/>
+          <w:highlight w:val="yellow"/>
+        </w:rPr>
+        <w:t>和array</w:t>
+      </w:r>
+      <w:r>
+        <w:rPr>
+          <w:color w:val="00B050"/>
+          <w:sz w:val="22"/>
+          <w:highlight w:val="yellow"/>
+        </w:rPr>
+        <w:t>2[0]</w:t>
+      </w:r>
+      <w:r>
+        <w:rPr>
+          <w:rFonts w:hint="eastAsia"/>
+          <w:color w:val="00B050"/>
+          <w:sz w:val="22"/>
+          <w:highlight w:val="yellow"/>
+        </w:rPr>
+        <w:t>的值都改变了</w:t>
+      </w:r>
+      <w:r>
+        <w:rPr>
+          <w:rFonts w:hint="eastAsia"/>
+          <w:color w:val="00B050"/>
+          <w:sz w:val="22"/>
+          <w:highlight w:val="yellow"/>
+        </w:rPr>
+        <w:t>，所以当你执行：</w:t>
+      </w:r>
+    </w:p>
+    <w:p>
+      <w:pPr>
+        <w:pStyle w:val="a4"/>
+        <w:ind w:left="360" w:firstLineChars="0" w:firstLine="0"/>
+        <w:rPr>
+          <w:color w:val="00B050"/>
+          <w:sz w:val="22"/>
         </w:rPr>
       </w:pPr>
       <w:r>
@@ -3459,10 +4129,10 @@
           <w:noProof/>
         </w:rPr>
         <w:drawing>
-          <wp:inline distT="0" distB="0" distL="0" distR="0" wp14:anchorId="78CB0182" wp14:editId="1F05D236">
-            <wp:extent cx="1282766" cy="165108"/>
+          <wp:inline distT="0" distB="0" distL="0" distR="0" wp14:anchorId="23912E4C" wp14:editId="13A9EBE2">
+            <wp:extent cx="1168460" cy="165108"/>
             <wp:effectExtent l="0" t="0" r="0" b="6350"/>
-            <wp:docPr id="10" name="图片 10"/>
+            <wp:docPr id="9" name="图片 9"/>
             <wp:cNvGraphicFramePr>
               <a:graphicFrameLocks xmlns:a="http://schemas.openxmlformats.org/drawingml/2006/main" noChangeAspect="1"/>
             </wp:cNvGraphicFramePr>
@@ -3482,7 +4152,7 @@
                   <pic:spPr>
                     <a:xfrm>
                       <a:off x="0" y="0"/>
-                      <a:ext cx="1282766" cy="165108"/>
+                      <a:ext cx="1168460" cy="165108"/>
                     </a:xfrm>
                     <a:prstGeom prst="rect">
                       <a:avLst/>
@@ -3494,117 +4164,25 @@
           </wp:inline>
         </w:drawing>
       </w:r>
-      <w:r>
-        <w:rPr>
-          <w:rFonts w:hint="eastAsia"/>
+    </w:p>
+    <w:p>
+      <w:pPr>
+        <w:pStyle w:val="a4"/>
+        <w:ind w:left="360" w:firstLineChars="0" w:firstLine="0"/>
+        <w:rPr>
           <w:color w:val="00B050"/>
           <w:sz w:val="22"/>
         </w:rPr>
-        <w:t xml:space="preserve"> </w:t>
-      </w:r>
-      <w:r>
-        <w:rPr>
-          <w:color w:val="00B050"/>
-          <w:sz w:val="22"/>
-        </w:rPr>
-        <w:t xml:space="preserve">  </w:t>
-      </w:r>
-      <w:r>
-        <w:rPr>
-          <w:rFonts w:hint="eastAsia"/>
-          <w:color w:val="00B050"/>
-          <w:sz w:val="22"/>
-        </w:rPr>
-        <w:t>//此时的two</w:t>
-      </w:r>
-      <w:r>
-        <w:rPr>
-          <w:color w:val="00B050"/>
-          <w:sz w:val="22"/>
-        </w:rPr>
-        <w:t>D1[0]</w:t>
-      </w:r>
-      <w:r>
-        <w:rPr>
-          <w:rFonts w:hint="eastAsia"/>
-          <w:color w:val="00B050"/>
-          <w:sz w:val="22"/>
-        </w:rPr>
-        <w:t xml:space="preserve">的值改变了，那么array1的值难道不是随着它而改变了？？ </w:t>
-      </w:r>
-    </w:p>
-    <w:p>
-      <w:pPr>
-        <w:pStyle w:val="a5"/>
-        <w:ind w:left="360" w:firstLineChars="0" w:firstLine="0"/>
-        <w:rPr>
-          <w:color w:val="FF0000"/>
-          <w:sz w:val="22"/>
-        </w:rPr>
-      </w:pPr>
-      <w:r>
-        <w:rPr>
-          <w:rFonts w:hint="eastAsia"/>
-          <w:color w:val="FF0000"/>
-          <w:sz w:val="22"/>
-        </w:rPr>
-        <w:t>解答：</w:t>
-      </w:r>
-    </w:p>
-    <w:p>
-      <w:pPr>
-        <w:pStyle w:val="a5"/>
-        <w:ind w:left="360" w:firstLineChars="0" w:firstLine="0"/>
-        <w:rPr>
-          <w:color w:val="FF0000"/>
-          <w:sz w:val="22"/>
-        </w:rPr>
-      </w:pPr>
-      <w:r>
-        <w:rPr>
-          <w:rFonts w:hint="eastAsia"/>
-          <w:color w:val="FF0000"/>
-          <w:sz w:val="22"/>
-        </w:rPr>
-        <w:t>你上面的例子是一位数组的，而下面的是二维数组，这可能就是你不理解的问题所在吧。上面的一位数组，array1和array2存放的是地址，array[0]存放的是数值；</w:t>
-      </w:r>
-    </w:p>
-    <w:p>
-      <w:pPr>
-        <w:pStyle w:val="a5"/>
-        <w:ind w:left="360" w:firstLineChars="0" w:firstLine="0"/>
-        <w:rPr>
-          <w:color w:val="FF0000"/>
-          <w:sz w:val="22"/>
-        </w:rPr>
-      </w:pPr>
-      <w:r>
-        <w:rPr>
-          <w:rFonts w:hint="eastAsia"/>
-          <w:color w:val="FF0000"/>
-          <w:sz w:val="22"/>
-        </w:rPr>
-        <w:t>而下面的是二维数组，array1, twoD1[0], twoD1[4]都是存放地址，array1[0]或者twoD1[0][1]才是真正存放数值的。</w:t>
-      </w:r>
-    </w:p>
-    <w:p>
-      <w:pPr>
-        <w:pStyle w:val="a5"/>
-        <w:ind w:left="360" w:firstLineChars="0" w:firstLine="0"/>
-        <w:rPr>
-          <w:color w:val="00B050"/>
-          <w:sz w:val="22"/>
-        </w:rPr>
       </w:pPr>
       <w:r>
         <w:rPr>
           <w:noProof/>
         </w:rPr>
         <w:drawing>
-          <wp:inline distT="0" distB="0" distL="0" distR="0" wp14:anchorId="3D5E305E" wp14:editId="61725C50">
-            <wp:extent cx="5274310" cy="598170"/>
-            <wp:effectExtent l="0" t="0" r="2540" b="0"/>
-            <wp:docPr id="11" name="图片 11"/>
+          <wp:inline distT="0" distB="0" distL="0" distR="0" wp14:anchorId="78CB0182" wp14:editId="1F05D236">
+            <wp:extent cx="1282766" cy="165108"/>
+            <wp:effectExtent l="0" t="0" r="0" b="6350"/>
+            <wp:docPr id="10" name="图片 10"/>
             <wp:cNvGraphicFramePr>
               <a:graphicFrameLocks xmlns:a="http://schemas.openxmlformats.org/drawingml/2006/main" noChangeAspect="1"/>
             </wp:cNvGraphicFramePr>
@@ -3624,6 +4202,148 @@
                   <pic:spPr>
                     <a:xfrm>
                       <a:off x="0" y="0"/>
+                      <a:ext cx="1282766" cy="165108"/>
+                    </a:xfrm>
+                    <a:prstGeom prst="rect">
+                      <a:avLst/>
+                    </a:prstGeom>
+                  </pic:spPr>
+                </pic:pic>
+              </a:graphicData>
+            </a:graphic>
+          </wp:inline>
+        </w:drawing>
+      </w:r>
+      <w:r>
+        <w:rPr>
+          <w:rFonts w:hint="eastAsia"/>
+          <w:color w:val="00B050"/>
+          <w:sz w:val="22"/>
+        </w:rPr>
+        <w:t xml:space="preserve"> </w:t>
+      </w:r>
+      <w:r>
+        <w:rPr>
+          <w:color w:val="00B050"/>
+          <w:sz w:val="22"/>
+        </w:rPr>
+        <w:t xml:space="preserve">  </w:t>
+      </w:r>
+      <w:r>
+        <w:rPr>
+          <w:rFonts w:hint="eastAsia"/>
+          <w:color w:val="00B050"/>
+          <w:sz w:val="22"/>
+        </w:rPr>
+        <w:t>//此时的two</w:t>
+      </w:r>
+      <w:r>
+        <w:rPr>
+          <w:color w:val="00B050"/>
+          <w:sz w:val="22"/>
+        </w:rPr>
+        <w:t>D1[0]</w:t>
+      </w:r>
+      <w:r>
+        <w:rPr>
+          <w:rFonts w:hint="eastAsia"/>
+          <w:color w:val="00B050"/>
+          <w:sz w:val="22"/>
+        </w:rPr>
+        <w:t xml:space="preserve">的值改变了，那么array1的值难道不是随着它而改变了？？ </w:t>
+      </w:r>
+    </w:p>
+    <w:p>
+      <w:pPr>
+        <w:pStyle w:val="a4"/>
+        <w:ind w:left="360" w:firstLineChars="0" w:firstLine="0"/>
+        <w:rPr>
+          <w:color w:val="FF0000"/>
+          <w:sz w:val="22"/>
+        </w:rPr>
+      </w:pPr>
+      <w:r>
+        <w:rPr>
+          <w:rFonts w:hint="eastAsia"/>
+          <w:color w:val="FF0000"/>
+          <w:sz w:val="22"/>
+        </w:rPr>
+        <w:t>解答：</w:t>
+      </w:r>
+    </w:p>
+    <w:p>
+      <w:pPr>
+        <w:pStyle w:val="a4"/>
+        <w:ind w:left="360" w:firstLineChars="0" w:firstLine="0"/>
+        <w:rPr>
+          <w:color w:val="FF0000"/>
+          <w:sz w:val="22"/>
+        </w:rPr>
+      </w:pPr>
+      <w:r>
+        <w:rPr>
+          <w:rFonts w:hint="eastAsia"/>
+          <w:color w:val="FF0000"/>
+          <w:sz w:val="22"/>
+        </w:rPr>
+        <w:t>你上面的例子是一位数组的，而下面的是二维数组，这可能就是你不理解的问题所在吧。上面的一位数组，array1和array2存放的是地址，array[0]存放的是数值；</w:t>
+      </w:r>
+    </w:p>
+    <w:p>
+      <w:pPr>
+        <w:pStyle w:val="a4"/>
+        <w:ind w:left="360" w:firstLineChars="0" w:firstLine="0"/>
+        <w:rPr>
+          <w:color w:val="FF0000"/>
+          <w:sz w:val="22"/>
+        </w:rPr>
+      </w:pPr>
+      <w:r>
+        <w:rPr>
+          <w:rFonts w:hint="eastAsia"/>
+          <w:color w:val="FF0000"/>
+          <w:sz w:val="22"/>
+        </w:rPr>
+        <w:t>而下面的是二维数组，array1, twoD1[0], twoD1[4]都是存放地址，array1[0]或者twoD1[0][1]才是真正存放数值的。</w:t>
+      </w:r>
+    </w:p>
+    <w:p>
+      <w:pPr>
+        <w:pStyle w:val="a4"/>
+        <w:ind w:left="360" w:firstLineChars="0" w:firstLine="0"/>
+        <w:rPr>
+          <w:color w:val="00B050"/>
+          <w:sz w:val="22"/>
+        </w:rPr>
+      </w:pPr>
+      <w:r>
+        <w:rPr>
+          <w:noProof/>
+        </w:rPr>
+        <w:drawing>
+          <wp:inline distT="0" distB="0" distL="0" distR="0" wp14:anchorId="3D5E305E" wp14:editId="61725C50">
+            <wp:extent cx="5274310" cy="598170"/>
+            <wp:effectExtent l="0" t="0" r="2540" b="0"/>
+            <wp:docPr id="11" name="图片 11"/>
+            <wp:cNvGraphicFramePr>
+              <a:graphicFrameLocks xmlns:a="http://schemas.openxmlformats.org/drawingml/2006/main" noChangeAspect="1"/>
+            </wp:cNvGraphicFramePr>
+            <a:graphic xmlns:a="http://schemas.openxmlformats.org/drawingml/2006/main">
+              <a:graphicData uri="http://schemas.openxmlformats.org/drawingml/2006/picture">
+                <pic:pic xmlns:pic="http://schemas.openxmlformats.org/drawingml/2006/picture">
+                  <pic:nvPicPr>
+                    <pic:cNvPr id="1" name=""/>
+                    <pic:cNvPicPr/>
+                  </pic:nvPicPr>
+                  <pic:blipFill>
+                    <a:blip r:embed="rId26"/>
+                    <a:stretch>
+                      <a:fillRect/>
+                    </a:stretch>
+                  </pic:blipFill>
+                  <pic:spPr>
+                    <a:xfrm>
+                      <a:off x="0" y="0"/>
                       <a:ext cx="5274310" cy="598170"/>
                     </a:xfrm>
                     <a:prstGeom prst="rect">
@@ -3639,7 +4359,7 @@
     </w:p>
     <w:p>
       <w:pPr>
-        <w:pStyle w:val="a5"/>
+        <w:pStyle w:val="a4"/>
         <w:ind w:left="360" w:firstLineChars="0" w:firstLine="0"/>
         <w:rPr>
           <w:color w:val="00B050"/>
@@ -3657,7 +4377,7 @@
     </w:p>
     <w:p>
       <w:pPr>
-        <w:pStyle w:val="a5"/>
+        <w:pStyle w:val="a4"/>
         <w:ind w:left="360" w:firstLineChars="0" w:firstLine="0"/>
         <w:rPr>
           <w:color w:val="00B050"/>
@@ -3667,7 +4387,7 @@
     </w:p>
     <w:p>
       <w:pPr>
-        <w:pStyle w:val="a5"/>
+        <w:pStyle w:val="a4"/>
         <w:ind w:left="360" w:firstLineChars="0" w:firstLine="0"/>
         <w:jc w:val="center"/>
         <w:rPr>
@@ -3688,7 +4408,7 @@
     </w:p>
     <w:p>
       <w:pPr>
-        <w:pStyle w:val="a5"/>
+        <w:pStyle w:val="a4"/>
         <w:numPr>
           <w:ilvl w:val="0"/>
           <w:numId w:val="1"/>
@@ -3710,7 +4430,7 @@
     </w:p>
     <w:p>
       <w:pPr>
-        <w:pStyle w:val="a5"/>
+        <w:pStyle w:val="a4"/>
         <w:numPr>
           <w:ilvl w:val="0"/>
           <w:numId w:val="1"/>
@@ -3757,7 +4477,7 @@
 </file>
 
 <file path=word/endnotes.xml><?xml version="1.0" encoding="utf-8"?>
-<w:endnotes xmlns:wpc="http://schemas.microsoft.com/office/word/2010/wordprocessingCanvas" xmlns:cx="http://schemas.microsoft.com/office/drawing/2014/chartex" xmlns:cx1="http://schemas.microsoft.com/office/drawing/2015/9/8/chartex" xmlns:cx2="http://schemas.microsoft.com/office/drawing/2015/10/21/chartex" xmlns:cx3="http://schemas.microsoft.com/office/drawing/2016/5/9/chartex" xmlns:cx4="http://schemas.microsoft.com/office/drawing/2016/5/10/chartex" xmlns:cx5="http://schemas.microsoft.com/office/drawing/2016/5/11/chartex" xmlns:cx6="http://schemas.microsoft.com/office/drawing/2016/5/12/chartex" xmlns:cx7="http://schemas.microsoft.com/office/drawing/2016/5/13/chartex" xmlns:cx8="http://schemas.microsoft.com/office/drawing/2016/5/14/chartex" xmlns:mc="http://schemas.openxmlformats.org/markup-compatibility/2006" xmlns:aink="http://schemas.microsoft.com/office/drawing/2016/ink" xmlns:am3d="http://schemas.microsoft.com/office/drawing/2017/model3d" xmlns:o="urn:schemas-microsoft-com:office:office" xmlns:r="http://schemas.openxmlformats.org/officeDocument/2006/relationships" xmlns:m="http://schemas.openxmlformats.org/officeDocument/2006/math" xmlns:v="urn:schemas-microsoft-com:vml" xmlns:wp14="http://schemas.microsoft.com/office/word/2010/wordprocessingDrawing" xmlns:wp="http://schemas.openxmlformats.org/drawingml/2006/wordprocessingDrawing" xmlns:w10="urn:schemas-microsoft-com:office:word" xmlns:w="http://schemas.openxmlformats.org/wordprocessingml/2006/main" xmlns:w14="http://schemas.microsoft.com/office/word/2010/wordml" xmlns:w15="http://schemas.microsoft.com/office/word/2012/wordml" xmlns:w16cid="http://schemas.microsoft.com/office/word/2016/wordml/cid" xmlns:w16se="http://schemas.microsoft.com/office/word/2015/wordml/symex" xmlns:wpg="http://schemas.microsoft.com/office/word/2010/wordprocessingGroup" xmlns:wpi="http://schemas.microsoft.com/office/word/2010/wordprocessingInk" xmlns:wne="http://schemas.microsoft.com/office/word/2006/wordml" xmlns:wps="http://schemas.microsoft.com/office/word/2010/wordprocessingShape" mc:Ignorable="w14 w15 w16se w16cid wp14">
+<w:endnotes xmlns:wpc="http://schemas.microsoft.com/office/word/2010/wordprocessingCanvas" xmlns:mc="http://schemas.openxmlformats.org/markup-compatibility/2006" xmlns:o="urn:schemas-microsoft-com:office:office" xmlns:r="http://schemas.openxmlformats.org/officeDocument/2006/relationships" xmlns:m="http://schemas.openxmlformats.org/officeDocument/2006/math" xmlns:v="urn:schemas-microsoft-com:vml" xmlns:wp14="http://schemas.microsoft.com/office/word/2010/wordprocessingDrawing" xmlns:wp="http://schemas.openxmlformats.org/drawingml/2006/wordprocessingDrawing" xmlns:w10="urn:schemas-microsoft-com:office:word" xmlns:w="http://schemas.openxmlformats.org/wordprocessingml/2006/main" xmlns:w14="http://schemas.microsoft.com/office/word/2010/wordml" xmlns:wpg="http://schemas.microsoft.com/office/word/2010/wordprocessingGroup" xmlns:wpi="http://schemas.microsoft.com/office/word/2010/wordprocessingInk" xmlns:wne="http://schemas.microsoft.com/office/word/2006/wordml" xmlns:wps="http://schemas.microsoft.com/office/word/2010/wordprocessingShape" mc:Ignorable="w14 wp14">
   <w:endnote w:type="separator" w:id="-1">
     <w:p>
       <w:r>
@@ -3776,7 +4496,7 @@
 </file>
 
 <file path=word/footnotes.xml><?xml version="1.0" encoding="utf-8"?>
-<w:footnotes xmlns:wpc="http://schemas.microsoft.com/office/word/2010/wordprocessingCanvas" xmlns:cx="http://schemas.microsoft.com/office/drawing/2014/chartex" xmlns:cx1="http://schemas.microsoft.com/office/drawing/2015/9/8/chartex" xmlns:cx2="http://schemas.microsoft.com/office/drawing/2015/10/21/chartex" xmlns:cx3="http://schemas.microsoft.com/office/drawing/2016/5/9/chartex" xmlns:cx4="http://schemas.microsoft.com/office/drawing/2016/5/10/chartex" xmlns:cx5="http://schemas.microsoft.com/office/drawing/2016/5/11/chartex" xmlns:cx6="http://schemas.microsoft.com/office/drawing/2016/5/12/chartex" xmlns:cx7="http://schemas.microsoft.com/office/drawing/2016/5/13/chartex" xmlns:cx8="http://schemas.microsoft.com/office/drawing/2016/5/14/chartex" xmlns:mc="http://schemas.openxmlformats.org/markup-compatibility/2006" xmlns:aink="http://schemas.microsoft.com/office/drawing/2016/ink" xmlns:am3d="http://schemas.microsoft.com/office/drawing/2017/model3d" xmlns:o="urn:schemas-microsoft-com:office:office" xmlns:r="http://schemas.openxmlformats.org/officeDocument/2006/relationships" xmlns:m="http://schemas.openxmlformats.org/officeDocument/2006/math" xmlns:v="urn:schemas-microsoft-com:vml" xmlns:wp14="http://schemas.microsoft.com/office/word/2010/wordprocessingDrawing" xmlns:wp="http://schemas.openxmlformats.org/drawingml/2006/wordprocessingDrawing" xmlns:w10="urn:schemas-microsoft-com:office:word" xmlns:w="http://schemas.openxmlformats.org/wordprocessingml/2006/main" xmlns:w14="http://schemas.microsoft.com/office/word/2010/wordml" xmlns:w15="http://schemas.microsoft.com/office/word/2012/wordml" xmlns:w16cid="http://schemas.microsoft.com/office/word/2016/wordml/cid" xmlns:w16se="http://schemas.microsoft.com/office/word/2015/wordml/symex" xmlns:wpg="http://schemas.microsoft.com/office/word/2010/wordprocessingGroup" xmlns:wpi="http://schemas.microsoft.com/office/word/2010/wordprocessingInk" xmlns:wne="http://schemas.microsoft.com/office/word/2006/wordml" xmlns:wps="http://schemas.microsoft.com/office/word/2010/wordprocessingShape" mc:Ignorable="w14 w15 w16se w16cid wp14">
+<w:footnotes xmlns:wpc="http://schemas.microsoft.com/office/word/2010/wordprocessingCanvas" xmlns:mc="http://schemas.openxmlformats.org/markup-compatibility/2006" xmlns:o="urn:schemas-microsoft-com:office:office" xmlns:r="http://schemas.openxmlformats.org/officeDocument/2006/relationships" xmlns:m="http://schemas.openxmlformats.org/officeDocument/2006/math" xmlns:v="urn:schemas-microsoft-com:vml" xmlns:wp14="http://schemas.microsoft.com/office/word/2010/wordprocessingDrawing" xmlns:wp="http://schemas.openxmlformats.org/drawingml/2006/wordprocessingDrawing" xmlns:w10="urn:schemas-microsoft-com:office:word" xmlns:w="http://schemas.openxmlformats.org/wordprocessingml/2006/main" xmlns:w14="http://schemas.microsoft.com/office/word/2010/wordml" xmlns:wpg="http://schemas.microsoft.com/office/word/2010/wordprocessingGroup" xmlns:wpi="http://schemas.microsoft.com/office/word/2010/wordprocessingInk" xmlns:wne="http://schemas.microsoft.com/office/word/2006/wordml" xmlns:wps="http://schemas.microsoft.com/office/word/2010/wordprocessingShape" mc:Ignorable="w14 wp14">
   <w:footnote w:type="separator" w:id="-1">
     <w:p>
       <w:r>
@@ -3795,8 +4515,8 @@
 </file>
 
 <file path=word/numbering.xml><?xml version="1.0" encoding="utf-8"?>
-<w:numbering xmlns:wpc="http://schemas.microsoft.com/office/word/2010/wordprocessingCanvas" xmlns:cx="http://schemas.microsoft.com/office/drawing/2014/chartex" xmlns:cx1="http://schemas.microsoft.com/office/drawing/2015/9/8/chartex" xmlns:cx2="http://schemas.microsoft.com/office/drawing/2015/10/21/chartex" xmlns:cx3="http://schemas.microsoft.com/office/drawing/2016/5/9/chartex" xmlns:cx4="http://schemas.microsoft.com/office/drawing/2016/5/10/chartex" xmlns:cx5="http://schemas.microsoft.com/office/drawing/2016/5/11/chartex" xmlns:cx6="http://schemas.microsoft.com/office/drawing/2016/5/12/chartex" xmlns:cx7="http://schemas.microsoft.com/office/drawing/2016/5/13/chartex" xmlns:cx8="http://schemas.microsoft.com/office/drawing/2016/5/14/chartex" xmlns:mc="http://schemas.openxmlformats.org/markup-compatibility/2006" xmlns:aink="http://schemas.microsoft.com/office/drawing/2016/ink" xmlns:am3d="http://schemas.microsoft.com/office/drawing/2017/model3d" xmlns:o="urn:schemas-microsoft-com:office:office" xmlns:r="http://schemas.openxmlformats.org/officeDocument/2006/relationships" xmlns:m="http://schemas.openxmlformats.org/officeDocument/2006/math" xmlns:v="urn:schemas-microsoft-com:vml" xmlns:wp14="http://schemas.microsoft.com/office/word/2010/wordprocessingDrawing" xmlns:wp="http://schemas.openxmlformats.org/drawingml/2006/wordprocessingDrawing" xmlns:w10="urn:schemas-microsoft-com:office:word" xmlns:w="http://schemas.openxmlformats.org/wordprocessingml/2006/main" xmlns:w14="http://schemas.microsoft.com/office/word/2010/wordml" xmlns:w15="http://schemas.microsoft.com/office/word/2012/wordml" xmlns:w16cid="http://schemas.microsoft.com/office/word/2016/wordml/cid" xmlns:w16se="http://schemas.microsoft.com/office/word/2015/wordml/symex" xmlns:wpg="http://schemas.microsoft.com/office/word/2010/wordprocessingGroup" xmlns:wpi="http://schemas.microsoft.com/office/word/2010/wordprocessingInk" xmlns:wne="http://schemas.microsoft.com/office/word/2006/wordml" xmlns:wps="http://schemas.microsoft.com/office/word/2010/wordprocessingShape" mc:Ignorable="w14 w15 w16se w16cid wp14">
-  <w:abstractNum w:abstractNumId="0" w15:restartNumberingAfterBreak="0">
+<w:numbering xmlns:wpc="http://schemas.microsoft.com/office/word/2010/wordprocessingCanvas" xmlns:mc="http://schemas.openxmlformats.org/markup-compatibility/2006" xmlns:o="urn:schemas-microsoft-com:office:office" xmlns:r="http://schemas.openxmlformats.org/officeDocument/2006/relationships" xmlns:m="http://schemas.openxmlformats.org/officeDocument/2006/math" xmlns:v="urn:schemas-microsoft-com:vml" xmlns:wp14="http://schemas.microsoft.com/office/word/2010/wordprocessingDrawing" xmlns:wp="http://schemas.openxmlformats.org/drawingml/2006/wordprocessingDrawing" xmlns:w10="urn:schemas-microsoft-com:office:word" xmlns:w="http://schemas.openxmlformats.org/wordprocessingml/2006/main" xmlns:w14="http://schemas.microsoft.com/office/word/2010/wordml" xmlns:wpg="http://schemas.microsoft.com/office/word/2010/wordprocessingGroup" xmlns:wpi="http://schemas.microsoft.com/office/word/2010/wordprocessingInk" xmlns:wne="http://schemas.microsoft.com/office/word/2006/wordml" xmlns:wps="http://schemas.microsoft.com/office/word/2010/wordprocessingShape" mc:Ignorable="w14 wp14">
+  <w:abstractNum w:abstractNumId="0">
     <w:nsid w:val="3806029F"/>
     <w:multiLevelType w:val="hybridMultilevel"/>
     <w:tmpl w:val="918AFD80"/>
@@ -3885,7 +4605,7 @@
       </w:pPr>
     </w:lvl>
   </w:abstractNum>
-  <w:abstractNum w:abstractNumId="1" w15:restartNumberingAfterBreak="0">
+  <w:abstractNum w:abstractNumId="1">
     <w:nsid w:val="557B108E"/>
     <w:multiLevelType w:val="hybridMultilevel"/>
     <w:tmpl w:val="5D62D802"/>
@@ -3974,7 +4694,7 @@
       </w:pPr>
     </w:lvl>
   </w:abstractNum>
-  <w:abstractNum w:abstractNumId="2" w15:restartNumberingAfterBreak="0">
+  <w:abstractNum w:abstractNumId="2">
     <w:nsid w:val="597C2B7E"/>
     <w:multiLevelType w:val="hybridMultilevel"/>
     <w:tmpl w:val="B3DA2C60"/>
@@ -4063,11 +4783,11 @@
       </w:pPr>
     </w:lvl>
   </w:abstractNum>
-  <w:abstractNum w:abstractNumId="3" w15:restartNumberingAfterBreak="0">
-    <w:nsid w:val="6F3C3153"/>
+  <w:abstractNum w:abstractNumId="3">
+    <w:nsid w:val="5F77313F"/>
     <w:multiLevelType w:val="hybridMultilevel"/>
-    <w:tmpl w:val="6CAA556E"/>
-    <w:lvl w:ilvl="0" w:tplc="4760C4A4">
+    <w:tmpl w:val="A0E28B56"/>
+    <w:lvl w:ilvl="0" w:tplc="76B47A34">
       <w:start w:val="1"/>
       <w:numFmt w:val="decimal"/>
       <w:lvlText w:val="%1."/>
@@ -4152,11 +4872,100 @@
       </w:pPr>
     </w:lvl>
   </w:abstractNum>
+  <w:abstractNum w:abstractNumId="4">
+    <w:nsid w:val="6F3C3153"/>
+    <w:multiLevelType w:val="hybridMultilevel"/>
+    <w:tmpl w:val="6CAA556E"/>
+    <w:lvl w:ilvl="0" w:tplc="4760C4A4">
+      <w:start w:val="1"/>
+      <w:numFmt w:val="decimal"/>
+      <w:lvlText w:val="%1."/>
+      <w:lvlJc w:val="left"/>
+      <w:pPr>
+        <w:ind w:left="360" w:hanging="360"/>
+      </w:pPr>
+      <w:rPr>
+        <w:rFonts w:hint="default"/>
+      </w:rPr>
+    </w:lvl>
+    <w:lvl w:ilvl="1" w:tplc="04090019" w:tentative="1">
+      <w:start w:val="1"/>
+      <w:numFmt w:val="lowerLetter"/>
+      <w:lvlText w:val="%2)"/>
+      <w:lvlJc w:val="left"/>
+      <w:pPr>
+        <w:ind w:left="840" w:hanging="420"/>
+      </w:pPr>
+    </w:lvl>
+    <w:lvl w:ilvl="2" w:tplc="0409001B" w:tentative="1">
+      <w:start w:val="1"/>
+      <w:numFmt w:val="lowerRoman"/>
+      <w:lvlText w:val="%3."/>
+      <w:lvlJc w:val="right"/>
+      <w:pPr>
+        <w:ind w:left="1260" w:hanging="420"/>
+      </w:pPr>
+    </w:lvl>
+    <w:lvl w:ilvl="3" w:tplc="0409000F" w:tentative="1">
+      <w:start w:val="1"/>
+      <w:numFmt w:val="decimal"/>
+      <w:lvlText w:val="%4."/>
+      <w:lvlJc w:val="left"/>
+      <w:pPr>
+        <w:ind w:left="1680" w:hanging="420"/>
+      </w:pPr>
+    </w:lvl>
+    <w:lvl w:ilvl="4" w:tplc="04090019" w:tentative="1">
+      <w:start w:val="1"/>
+      <w:numFmt w:val="lowerLetter"/>
+      <w:lvlText w:val="%5)"/>
+      <w:lvlJc w:val="left"/>
+      <w:pPr>
+        <w:ind w:left="2100" w:hanging="420"/>
+      </w:pPr>
+    </w:lvl>
+    <w:lvl w:ilvl="5" w:tplc="0409001B" w:tentative="1">
+      <w:start w:val="1"/>
+      <w:numFmt w:val="lowerRoman"/>
+      <w:lvlText w:val="%6."/>
+      <w:lvlJc w:val="right"/>
+      <w:pPr>
+        <w:ind w:left="2520" w:hanging="420"/>
+      </w:pPr>
+    </w:lvl>
+    <w:lvl w:ilvl="6" w:tplc="0409000F" w:tentative="1">
+      <w:start w:val="1"/>
+      <w:numFmt w:val="decimal"/>
+      <w:lvlText w:val="%7."/>
+      <w:lvlJc w:val="left"/>
+      <w:pPr>
+        <w:ind w:left="2940" w:hanging="420"/>
+      </w:pPr>
+    </w:lvl>
+    <w:lvl w:ilvl="7" w:tplc="04090019" w:tentative="1">
+      <w:start w:val="1"/>
+      <w:numFmt w:val="lowerLetter"/>
+      <w:lvlText w:val="%8)"/>
+      <w:lvlJc w:val="left"/>
+      <w:pPr>
+        <w:ind w:left="3360" w:hanging="420"/>
+      </w:pPr>
+    </w:lvl>
+    <w:lvl w:ilvl="8" w:tplc="0409001B" w:tentative="1">
+      <w:start w:val="1"/>
+      <w:numFmt w:val="lowerRoman"/>
+      <w:lvlText w:val="%9."/>
+      <w:lvlJc w:val="right"/>
+      <w:pPr>
+        <w:ind w:left="3780" w:hanging="420"/>
+      </w:pPr>
+    </w:lvl>
+  </w:abstractNum>
   <w:num w:numId="1">
     <w:abstractNumId w:val="0"/>
   </w:num>
   <w:num w:numId="2">
-    <w:abstractNumId w:val="3"/>
+    <w:abstractNumId w:val="4"/>
   </w:num>
   <w:num w:numId="3">
     <w:abstractNumId w:val="1"/>
@@ -4164,11 +4973,14 @@
   <w:num w:numId="4">
     <w:abstractNumId w:val="2"/>
   </w:num>
+  <w:num w:numId="5">
+    <w:abstractNumId w:val="3"/>
+  </w:num>
 </w:numbering>
 </file>
 
 <file path=word/styles.xml><?xml version="1.0" encoding="utf-8"?>
-<w:styles xmlns:mc="http://schemas.openxmlformats.org/markup-compatibility/2006" xmlns:r="http://schemas.openxmlformats.org/officeDocument/2006/relationships" xmlns:w="http://schemas.openxmlformats.org/wordprocessingml/2006/main" xmlns:w14="http://schemas.microsoft.com/office/word/2010/wordml" xmlns:w15="http://schemas.microsoft.com/office/word/2012/wordml" xmlns:w16cid="http://schemas.microsoft.com/office/word/2016/wordml/cid" xmlns:w16se="http://schemas.microsoft.com/office/word/2015/wordml/symex" mc:Ignorable="w14 w15 w16se w16cid">
+<w:styles xmlns:mc="http://schemas.openxmlformats.org/markup-compatibility/2006" xmlns:r="http://schemas.openxmlformats.org/officeDocument/2006/relationships" xmlns:w="http://schemas.openxmlformats.org/wordprocessingml/2006/main" xmlns:w14="http://schemas.microsoft.com/office/word/2010/wordml" mc:Ignorable="w14">
   <w:docDefaults>
     <w:rPrDefault>
       <w:rPr>
@@ -4181,382 +4993,144 @@
     </w:rPrDefault>
     <w:pPrDefault/>
   </w:docDefaults>
-  <w:latentStyles w:defLockedState="0" w:defUIPriority="99" w:defSemiHidden="0" w:defUnhideWhenUsed="0" w:defQFormat="0" w:count="375">
-    <w:lsdException w:name="Normal" w:uiPriority="0" w:qFormat="1"/>
-    <w:lsdException w:name="heading 1" w:uiPriority="9" w:qFormat="1"/>
-    <w:lsdException w:name="heading 2" w:semiHidden="1" w:uiPriority="9" w:unhideWhenUsed="1" w:qFormat="1"/>
-    <w:lsdException w:name="heading 3" w:semiHidden="1" w:uiPriority="9" w:unhideWhenUsed="1" w:qFormat="1"/>
-    <w:lsdException w:name="heading 4" w:semiHidden="1" w:uiPriority="9" w:unhideWhenUsed="1" w:qFormat="1"/>
-    <w:lsdException w:name="heading 5" w:semiHidden="1" w:uiPriority="9" w:unhideWhenUsed="1" w:qFormat="1"/>
-    <w:lsdException w:name="heading 6" w:semiHidden="1" w:uiPriority="9" w:unhideWhenUsed="1" w:qFormat="1"/>
-    <w:lsdException w:name="heading 7" w:semiHidden="1" w:uiPriority="9" w:unhideWhenUsed="1" w:qFormat="1"/>
-    <w:lsdException w:name="heading 8" w:semiHidden="1" w:uiPriority="9" w:unhideWhenUsed="1" w:qFormat="1"/>
-    <w:lsdException w:name="heading 9" w:semiHidden="1" w:uiPriority="9" w:unhideWhenUsed="1" w:qFormat="1"/>
-    <w:lsdException w:name="index 1" w:semiHidden="1" w:unhideWhenUsed="1"/>
-    <w:lsdException w:name="index 2" w:semiHidden="1" w:unhideWhenUsed="1"/>
-    <w:lsdException w:name="index 3" w:semiHidden="1" w:unhideWhenUsed="1"/>
-    <w:lsdException w:name="index 4" w:semiHidden="1" w:unhideWhenUsed="1"/>
-    <w:lsdException w:name="index 5" w:semiHidden="1" w:unhideWhenUsed="1"/>
-    <w:lsdException w:name="index 6" w:semiHidden="1" w:unhideWhenUsed="1"/>
-    <w:lsdException w:name="index 7" w:semiHidden="1" w:unhideWhenUsed="1"/>
-    <w:lsdException w:name="index 8" w:semiHidden="1" w:unhideWhenUsed="1"/>
-    <w:lsdException w:name="index 9" w:semiHidden="1" w:unhideWhenUsed="1"/>
-    <w:lsdException w:name="toc 1" w:semiHidden="1" w:uiPriority="39" w:unhideWhenUsed="1"/>
-    <w:lsdException w:name="toc 2" w:semiHidden="1" w:uiPriority="39" w:unhideWhenUsed="1"/>
-    <w:lsdException w:name="toc 3" w:semiHidden="1" w:uiPriority="39" w:unhideWhenUsed="1"/>
-    <w:lsdException w:name="toc 4" w:semiHidden="1" w:uiPriority="39" w:unhideWhenUsed="1"/>
-    <w:lsdException w:name="toc 5" w:semiHidden="1" w:uiPriority="39" w:unhideWhenUsed="1"/>
-    <w:lsdException w:name="toc 6" w:semiHidden="1" w:uiPriority="39" w:unhideWhenUsed="1"/>
-    <w:lsdException w:name="toc 7" w:semiHidden="1" w:uiPriority="39" w:unhideWhenUsed="1"/>
-    <w:lsdException w:name="toc 8" w:semiHidden="1" w:uiPriority="39" w:unhideWhenUsed="1"/>
-    <w:lsdException w:name="toc 9" w:semiHidden="1" w:uiPriority="39" w:unhideWhenUsed="1"/>
-    <w:lsdException w:name="Normal Indent" w:semiHidden="1" w:unhideWhenUsed="1"/>
-    <w:lsdException w:name="footnote text" w:semiHidden="1" w:unhideWhenUsed="1"/>
-    <w:lsdException w:name="annotation text" w:semiHidden="1" w:unhideWhenUsed="1"/>
-    <w:lsdException w:name="header" w:semiHidden="1" w:unhideWhenUsed="1"/>
-    <w:lsdException w:name="footer" w:semiHidden="1" w:unhideWhenUsed="1"/>
-    <w:lsdException w:name="index heading" w:semiHidden="1" w:unhideWhenUsed="1"/>
-    <w:lsdException w:name="caption" w:semiHidden="1" w:uiPriority="35" w:unhideWhenUsed="1" w:qFormat="1"/>
-    <w:lsdException w:name="table of figures" w:semiHidden="1" w:unhideWhenUsed="1"/>
-    <w:lsdException w:name="envelope address" w:semiHidden="1" w:unhideWhenUsed="1"/>
-    <w:lsdException w:name="envelope return" w:semiHidden="1" w:unhideWhenUsed="1"/>
-    <w:lsdException w:name="footnote reference" w:semiHidden="1" w:unhideWhenUsed="1"/>
-    <w:lsdException w:name="annotation reference" w:semiHidden="1" w:unhideWhenUsed="1"/>
-    <w:lsdException w:name="line number" w:semiHidden="1" w:unhideWhenUsed="1"/>
-    <w:lsdException w:name="page number" w:semiHidden="1" w:unhideWhenUsed="1"/>
-    <w:lsdException w:name="endnote reference" w:semiHidden="1" w:unhideWhenUsed="1"/>
-    <w:lsdException w:name="endnote text" w:semiHidden="1" w:unhideWhenUsed="1"/>
-    <w:lsdException w:name="table of authorities" w:semiHidden="1" w:unhideWhenUsed="1"/>
-    <w:lsdException w:name="macro" w:semiHidden="1" w:unhideWhenUsed="1"/>
-    <w:lsdException w:name="toa heading" w:semiHidden="1" w:unhideWhenUsed="1"/>
-    <w:lsdException w:name="List" w:semiHidden="1" w:unhideWhenUsed="1"/>
-    <w:lsdException w:name="List Bullet" w:semiHidden="1" w:unhideWhenUsed="1"/>
-    <w:lsdException w:name="List Number" w:semiHidden="1" w:unhideWhenUsed="1"/>
-    <w:lsdException w:name="List 2" w:semiHidden="1" w:unhideWhenUsed="1"/>
-    <w:lsdException w:name="List 3" w:semiHidden="1" w:unhideWhenUsed="1"/>
-    <w:lsdException w:name="List 4" w:semiHidden="1" w:unhideWhenUsed="1"/>
-    <w:lsdException w:name="List 5" w:semiHidden="1" w:unhideWhenUsed="1"/>
-    <w:lsdException w:name="List Bullet 2" w:semiHidden="1" w:unhideWhenUsed="1"/>
-    <w:lsdException w:name="List Bullet 3" w:semiHidden="1" w:unhideWhenUsed="1"/>
-    <w:lsdException w:name="List Bullet 4" w:semiHidden="1" w:unhideWhenUsed="1"/>
-    <w:lsdException w:name="List Bullet 5" w:semiHidden="1" w:unhideWhenUsed="1"/>
-    <w:lsdException w:name="List Number 2" w:semiHidden="1" w:unhideWhenUsed="1"/>
-    <w:lsdException w:name="List Number 3" w:semiHidden="1" w:unhideWhenUsed="1"/>
-    <w:lsdException w:name="List Number 4" w:semiHidden="1" w:unhideWhenUsed="1"/>
-    <w:lsdException w:name="List Number 5" w:semiHidden="1" w:unhideWhenUsed="1"/>
-    <w:lsdException w:name="Title" w:uiPriority="10" w:qFormat="1"/>
-    <w:lsdException w:name="Closing" w:semiHidden="1" w:unhideWhenUsed="1"/>
-    <w:lsdException w:name="Signature" w:semiHidden="1" w:unhideWhenUsed="1"/>
-    <w:lsdException w:name="Default Paragraph Font" w:semiHidden="1" w:uiPriority="1" w:unhideWhenUsed="1"/>
-    <w:lsdException w:name="Body Text" w:semiHidden="1" w:unhideWhenUsed="1"/>
-    <w:lsdException w:name="Body Text Indent" w:semiHidden="1" w:unhideWhenUsed="1"/>
-    <w:lsdException w:name="List Continue" w:semiHidden="1" w:unhideWhenUsed="1"/>
-    <w:lsdException w:name="List Continue 2" w:semiHidden="1" w:unhideWhenUsed="1"/>
-    <w:lsdException w:name="List Continue 3" w:semiHidden="1" w:unhideWhenUsed="1"/>
-    <w:lsdException w:name="List Continue 4" w:semiHidden="1" w:unhideWhenUsed="1"/>
-    <w:lsdException w:name="List Continue 5" w:semiHidden="1" w:unhideWhenUsed="1"/>
-    <w:lsdException w:name="Message Header" w:semiHidden="1" w:unhideWhenUsed="1"/>
-    <w:lsdException w:name="Subtitle" w:uiPriority="11" w:qFormat="1"/>
-    <w:lsdException w:name="Salutation" w:semiHidden="1" w:unhideWhenUsed="1"/>
-    <w:lsdException w:name="Date" w:semiHidden="1" w:unhideWhenUsed="1"/>
-    <w:lsdException w:name="Body Text First Indent" w:semiHidden="1" w:unhideWhenUsed="1"/>
-    <w:lsdException w:name="Body Text First Indent 2" w:semiHidden="1" w:unhideWhenUsed="1"/>
-    <w:lsdException w:name="Note Heading" w:semiHidden="1" w:unhideWhenUsed="1"/>
-    <w:lsdException w:name="Body Text 2" w:semiHidden="1" w:unhideWhenUsed="1"/>
-    <w:lsdException w:name="Body Text 3" w:semiHidden="1" w:unhideWhenUsed="1"/>
-    <w:lsdException w:name="Body Text Indent 2" w:semiHidden="1" w:unhideWhenUsed="1"/>
-    <w:lsdException w:name="Body Text Indent 3" w:semiHidden="1" w:unhideWhenUsed="1"/>
-    <w:lsdException w:name="Block Text" w:semiHidden="1" w:unhideWhenUsed="1"/>
-    <w:lsdException w:name="Hyperlink" w:semiHidden="1" w:unhideWhenUsed="1"/>
-    <w:lsdException w:name="FollowedHyperlink" w:semiHidden="1" w:unhideWhenUsed="1"/>
-    <w:lsdException w:name="Strong" w:uiPriority="22" w:qFormat="1"/>
-    <w:lsdException w:name="Emphasis" w:uiPriority="20" w:qFormat="1"/>
-    <w:lsdException w:name="Document Map" w:semiHidden="1" w:unhideWhenUsed="1"/>
-    <w:lsdException w:name="Plain Text" w:semiHidden="1" w:unhideWhenUsed="1"/>
-    <w:lsdException w:name="E-mail Signature" w:semiHidden="1" w:unhideWhenUsed="1"/>
-    <w:lsdException w:name="HTML Top of Form" w:semiHidden="1" w:unhideWhenUsed="1"/>
-    <w:lsdException w:name="HTML Bottom of Form" w:semiHidden="1" w:unhideWhenUsed="1"/>
-    <w:lsdException w:name="Normal (Web)" w:semiHidden="1" w:unhideWhenUsed="1"/>
-    <w:lsdException w:name="HTML Acronym" w:semiHidden="1" w:unhideWhenUsed="1"/>
-    <w:lsdException w:name="HTML Address" w:semiHidden="1" w:unhideWhenUsed="1"/>
-    <w:lsdException w:name="HTML Cite" w:semiHidden="1" w:unhideWhenUsed="1"/>
-    <w:lsdException w:name="HTML Code" w:semiHidden="1" w:unhideWhenUsed="1"/>
-    <w:lsdException w:name="HTML Definition" w:semiHidden="1" w:unhideWhenUsed="1"/>
-    <w:lsdException w:name="HTML Keyboard" w:semiHidden="1" w:unhideWhenUsed="1"/>
-    <w:lsdException w:name="HTML Preformatted" w:semiHidden="1" w:unhideWhenUsed="1"/>
-    <w:lsdException w:name="HTML Sample" w:semiHidden="1" w:unhideWhenUsed="1"/>
-    <w:lsdException w:name="HTML Typewriter" w:semiHidden="1" w:unhideWhenUsed="1"/>
-    <w:lsdException w:name="HTML Variable" w:semiHidden="1" w:unhideWhenUsed="1"/>
-    <w:lsdException w:name="Normal Table" w:semiHidden="1" w:unhideWhenUsed="1"/>
-    <w:lsdException w:name="annotation subject" w:semiHidden="1" w:unhideWhenUsed="1"/>
-    <w:lsdException w:name="No List" w:semiHidden="1" w:unhideWhenUsed="1"/>
-    <w:lsdException w:name="Outline List 1" w:semiHidden="1" w:unhideWhenUsed="1"/>
-    <w:lsdException w:name="Outline List 2" w:semiHidden="1" w:unhideWhenUsed="1"/>
-    <w:lsdException w:name="Outline List 3" w:semiHidden="1" w:unhideWhenUsed="1"/>
-    <w:lsdException w:name="Table Simple 1" w:semiHidden="1" w:unhideWhenUsed="1"/>
-    <w:lsdException w:name="Table Simple 2" w:semiHidden="1" w:unhideWhenUsed="1"/>
-    <w:lsdException w:name="Table Simple 3" w:semiHidden="1" w:unhideWhenUsed="1"/>
-    <w:lsdException w:name="Table Classic 1" w:semiHidden="1" w:unhideWhenUsed="1"/>
-    <w:lsdException w:name="Table Classic 2" w:semiHidden="1" w:unhideWhenUsed="1"/>
-    <w:lsdException w:name="Table Classic 3" w:semiHidden="1" w:unhideWhenUsed="1"/>
-    <w:lsdException w:name="Table Classic 4" w:semiHidden="1" w:unhideWhenUsed="1"/>
-    <w:lsdException w:name="Table Colorful 1" w:semiHidden="1" w:unhideWhenUsed="1"/>
-    <w:lsdException w:name="Table Colorful 2" w:semiHidden="1" w:unhideWhenUsed="1"/>
-    <w:lsdException w:name="Table Colorful 3" w:semiHidden="1" w:unhideWhenUsed="1"/>
-    <w:lsdException w:name="Table Columns 1" w:semiHidden="1" w:unhideWhenUsed="1"/>
-    <w:lsdException w:name="Table Columns 2" w:semiHidden="1" w:unhideWhenUsed="1"/>
-    <w:lsdException w:name="Table Columns 3" w:semiHidden="1" w:unhideWhenUsed="1"/>
-    <w:lsdException w:name="Table Columns 4" w:semiHidden="1" w:unhideWhenUsed="1"/>
-    <w:lsdException w:name="Table Columns 5" w:semiHidden="1" w:unhideWhenUsed="1"/>
-    <w:lsdException w:name="Table Grid 1" w:semiHidden="1" w:unhideWhenUsed="1"/>
-    <w:lsdException w:name="Table Grid 2" w:semiHidden="1" w:unhideWhenUsed="1"/>
-    <w:lsdException w:name="Table Grid 3" w:semiHidden="1" w:unhideWhenUsed="1"/>
-    <w:lsdException w:name="Table Grid 4" w:semiHidden="1" w:unhideWhenUsed="1"/>
-    <w:lsdException w:name="Table Grid 5" w:semiHidden="1" w:unhideWhenUsed="1"/>
-    <w:lsdException w:name="Table Grid 6" w:semiHidden="1" w:unhideWhenUsed="1"/>
-    <w:lsdException w:name="Table Grid 7" w:semiHidden="1" w:unhideWhenUsed="1"/>
-    <w:lsdException w:name="Table Grid 8" w:semiHidden="1" w:unhideWhenUsed="1"/>
-    <w:lsdException w:name="Table List 1" w:semiHidden="1" w:unhideWhenUsed="1"/>
-    <w:lsdException w:name="Table List 2" w:semiHidden="1" w:unhideWhenUsed="1"/>
-    <w:lsdException w:name="Table List 3" w:semiHidden="1" w:unhideWhenUsed="1"/>
-    <w:lsdException w:name="Table List 4" w:semiHidden="1" w:unhideWhenUsed="1"/>
-    <w:lsdException w:name="Table List 5" w:semiHidden="1" w:unhideWhenUsed="1"/>
-    <w:lsdException w:name="Table List 6" w:semiHidden="1" w:unhideWhenUsed="1"/>
-    <w:lsdException w:name="Table List 7" w:semiHidden="1" w:unhideWhenUsed="1"/>
-    <w:lsdException w:name="Table List 8" w:semiHidden="1" w:unhideWhenUsed="1"/>
-    <w:lsdException w:name="Table 3D effects 1" w:semiHidden="1" w:unhideWhenUsed="1"/>
-    <w:lsdException w:name="Table 3D effects 2" w:semiHidden="1" w:unhideWhenUsed="1"/>
-    <w:lsdException w:name="Table 3D effects 3" w:semiHidden="1" w:unhideWhenUsed="1"/>
-    <w:lsdException w:name="Table Contemporary" w:semiHidden="1" w:unhideWhenUsed="1"/>
-    <w:lsdException w:name="Table Elegant" w:semiHidden="1" w:unhideWhenUsed="1"/>
-    <w:lsdException w:name="Table Professional" w:semiHidden="1" w:unhideWhenUsed="1"/>
-    <w:lsdException w:name="Table Subtle 1" w:semiHidden="1" w:unhideWhenUsed="1"/>
-    <w:lsdException w:name="Table Subtle 2" w:semiHidden="1" w:unhideWhenUsed="1"/>
-    <w:lsdException w:name="Table Web 1" w:semiHidden="1" w:unhideWhenUsed="1"/>
-    <w:lsdException w:name="Table Web 2" w:semiHidden="1" w:unhideWhenUsed="1"/>
-    <w:lsdException w:name="Table Web 3" w:semiHidden="1" w:unhideWhenUsed="1"/>
-    <w:lsdException w:name="Balloon Text" w:semiHidden="1" w:unhideWhenUsed="1"/>
-    <w:lsdException w:name="Table Grid" w:semiHidden="1" w:uiPriority="39" w:unhideWhenUsed="1"/>
-    <w:lsdException w:name="Table Theme" w:semiHidden="1" w:unhideWhenUsed="1"/>
-    <w:lsdException w:name="Placeholder Text" w:semiHidden="1"/>
-    <w:lsdException w:name="No Spacing" w:uiPriority="1" w:qFormat="1"/>
-    <w:lsdException w:name="Light Shading" w:uiPriority="60"/>
-    <w:lsdException w:name="Light List" w:uiPriority="61"/>
-    <w:lsdException w:name="Light Grid" w:uiPriority="62"/>
-    <w:lsdException w:name="Medium Shading 1" w:uiPriority="63"/>
-    <w:lsdException w:name="Medium Shading 2" w:uiPriority="64"/>
-    <w:lsdException w:name="Medium List 1" w:uiPriority="65"/>
-    <w:lsdException w:name="Medium List 2" w:uiPriority="66"/>
-    <w:lsdException w:name="Medium Grid 1" w:uiPriority="67"/>
-    <w:lsdException w:name="Medium Grid 2" w:uiPriority="68"/>
-    <w:lsdException w:name="Medium Grid 3" w:uiPriority="69"/>
-    <w:lsdException w:name="Dark List" w:uiPriority="70"/>
-    <w:lsdException w:name="Colorful Shading" w:uiPriority="71"/>
-    <w:lsdException w:name="Colorful List" w:uiPriority="72"/>
-    <w:lsdException w:name="Colorful Grid" w:uiPriority="73"/>
-    <w:lsdException w:name="Light Shading Accent 1" w:uiPriority="60"/>
-    <w:lsdException w:name="Light List Accent 1" w:uiPriority="61"/>
-    <w:lsdException w:name="Light Grid Accent 1" w:uiPriority="62"/>
-    <w:lsdException w:name="Medium Shading 1 Accent 1" w:uiPriority="63"/>
-    <w:lsdException w:name="Medium Shading 2 Accent 1" w:uiPriority="64"/>
-    <w:lsdException w:name="Medium List 1 Accent 1" w:uiPriority="65"/>
-    <w:lsdException w:name="Revision" w:semiHidden="1"/>
-    <w:lsdException w:name="List Paragraph" w:uiPriority="34" w:qFormat="1"/>
-    <w:lsdException w:name="Quote" w:uiPriority="29" w:qFormat="1"/>
-    <w:lsdException w:name="Intense Quote" w:uiPriority="30" w:qFormat="1"/>
-    <w:lsdException w:name="Medium List 2 Accent 1" w:uiPriority="66"/>
-    <w:lsdException w:name="Medium Grid 1 Accent 1" w:uiPriority="67"/>
-    <w:lsdException w:name="Medium Grid 2 Accent 1" w:uiPriority="68"/>
-    <w:lsdException w:name="Medium Grid 3 Accent 1" w:uiPriority="69"/>
-    <w:lsdException w:name="Dark List Accent 1" w:uiPriority="70"/>
-    <w:lsdException w:name="Colorful Shading Accent 1" w:uiPriority="71"/>
-    <w:lsdException w:name="Colorful List Accent 1" w:uiPriority="72"/>
-    <w:lsdException w:name="Colorful Grid Accent 1" w:uiPriority="73"/>
-    <w:lsdException w:name="Light Shading Accent 2" w:uiPriority="60"/>
-    <w:lsdException w:name="Light List Accent 2" w:uiPriority="61"/>
-    <w:lsdException w:name="Light Grid Accent 2" w:uiPriority="62"/>
-    <w:lsdException w:name="Medium Shading 1 Accent 2" w:uiPriority="63"/>
-    <w:lsdException w:name="Medium Shading 2 Accent 2" w:uiPriority="64"/>
-    <w:lsdException w:name="Medium List 1 Accent 2" w:uiPriority="65"/>
-    <w:lsdException w:name="Medium List 2 Accent 2" w:uiPriority="66"/>
-    <w:lsdException w:name="Medium Grid 1 Accent 2" w:uiPriority="67"/>
-    <w:lsdException w:name="Medium Grid 2 Accent 2" w:uiPriority="68"/>
-    <w:lsdException w:name="Medium Grid 3 Accent 2" w:uiPriority="69"/>
-    <w:lsdException w:name="Dark List Accent 2" w:uiPriority="70"/>
-    <w:lsdException w:name="Colorful Shading Accent 2" w:uiPriority="71"/>
-    <w:lsdException w:name="Colorful List Accent 2" w:uiPriority="72"/>
-    <w:lsdException w:name="Colorful Grid Accent 2" w:uiPriority="73"/>
-    <w:lsdException w:name="Light Shading Accent 3" w:uiPriority="60"/>
-    <w:lsdException w:name="Light List Accent 3" w:uiPriority="61"/>
-    <w:lsdException w:name="Light Grid Accent 3" w:uiPriority="62"/>
-    <w:lsdException w:name="Medium Shading 1 Accent 3" w:uiPriority="63"/>
-    <w:lsdException w:name="Medium Shading 2 Accent 3" w:uiPriority="64"/>
-    <w:lsdException w:name="Medium List 1 Accent 3" w:uiPriority="65"/>
-    <w:lsdException w:name="Medium List 2 Accent 3" w:uiPriority="66"/>
-    <w:lsdException w:name="Medium Grid 1 Accent 3" w:uiPriority="67"/>
-    <w:lsdException w:name="Medium Grid 2 Accent 3" w:uiPriority="68"/>
-    <w:lsdException w:name="Medium Grid 3 Accent 3" w:uiPriority="69"/>
-    <w:lsdException w:name="Dark List Accent 3" w:uiPriority="70"/>
-    <w:lsdException w:name="Colorful Shading Accent 3" w:uiPriority="71"/>
-    <w:lsdException w:name="Colorful List Accent 3" w:uiPriority="72"/>
-    <w:lsdException w:name="Colorful Grid Accent 3" w:uiPriority="73"/>
-    <w:lsdException w:name="Light Shading Accent 4" w:uiPriority="60"/>
-    <w:lsdException w:name="Light List Accent 4" w:uiPriority="61"/>
-    <w:lsdException w:name="Light Grid Accent 4" w:uiPriority="62"/>
-    <w:lsdException w:name="Medium Shading 1 Accent 4" w:uiPriority="63"/>
-    <w:lsdException w:name="Medium Shading 2 Accent 4" w:uiPriority="64"/>
-    <w:lsdException w:name="Medium List 1 Accent 4" w:uiPriority="65"/>
-    <w:lsdException w:name="Medium List 2 Accent 4" w:uiPriority="66"/>
-    <w:lsdException w:name="Medium Grid 1 Accent 4" w:uiPriority="67"/>
-    <w:lsdException w:name="Medium Grid 2 Accent 4" w:uiPriority="68"/>
-    <w:lsdException w:name="Medium Grid 3 Accent 4" w:uiPriority="69"/>
-    <w:lsdException w:name="Dark List Accent 4" w:uiPriority="70"/>
-    <w:lsdException w:name="Colorful Shading Accent 4" w:uiPriority="71"/>
-    <w:lsdException w:name="Colorful List Accent 4" w:uiPriority="72"/>
-    <w:lsdException w:name="Colorful Grid Accent 4" w:uiPriority="73"/>
-    <w:lsdException w:name="Light Shading Accent 5" w:uiPriority="60"/>
-    <w:lsdException w:name="Light List Accent 5" w:uiPriority="61"/>
-    <w:lsdException w:name="Light Grid Accent 5" w:uiPriority="62"/>
-    <w:lsdException w:name="Medium Shading 1 Accent 5" w:uiPriority="63"/>
-    <w:lsdException w:name="Medium Shading 2 Accent 5" w:uiPriority="64"/>
-    <w:lsdException w:name="Medium List 1 Accent 5" w:uiPriority="65"/>
-    <w:lsdException w:name="Medium List 2 Accent 5" w:uiPriority="66"/>
-    <w:lsdException w:name="Medium Grid 1 Accent 5" w:uiPriority="67"/>
-    <w:lsdException w:name="Medium Grid 2 Accent 5" w:uiPriority="68"/>
-    <w:lsdException w:name="Medium Grid 3 Accent 5" w:uiPriority="69"/>
-    <w:lsdException w:name="Dark List Accent 5" w:uiPriority="70"/>
-    <w:lsdException w:name="Colorful Shading Accent 5" w:uiPriority="71"/>
-    <w:lsdException w:name="Colorful List Accent 5" w:uiPriority="72"/>
-    <w:lsdException w:name="Colorful Grid Accent 5" w:uiPriority="73"/>
-    <w:lsdException w:name="Light Shading Accent 6" w:uiPriority="60"/>
-    <w:lsdException w:name="Light List Accent 6" w:uiPriority="61"/>
-    <w:lsdException w:name="Light Grid Accent 6" w:uiPriority="62"/>
-    <w:lsdException w:name="Medium Shading 1 Accent 6" w:uiPriority="63"/>
-    <w:lsdException w:name="Medium Shading 2 Accent 6" w:uiPriority="64"/>
-    <w:lsdException w:name="Medium List 1 Accent 6" w:uiPriority="65"/>
-    <w:lsdException w:name="Medium List 2 Accent 6" w:uiPriority="66"/>
-    <w:lsdException w:name="Medium Grid 1 Accent 6" w:uiPriority="67"/>
-    <w:lsdException w:name="Medium Grid 2 Accent 6" w:uiPriority="68"/>
-    <w:lsdException w:name="Medium Grid 3 Accent 6" w:uiPriority="69"/>
-    <w:lsdException w:name="Dark List Accent 6" w:uiPriority="70"/>
-    <w:lsdException w:name="Colorful Shading Accent 6" w:uiPriority="71"/>
-    <w:lsdException w:name="Colorful List Accent 6" w:uiPriority="72"/>
-    <w:lsdException w:name="Colorful Grid Accent 6" w:uiPriority="73"/>
-    <w:lsdException w:name="Subtle Emphasis" w:uiPriority="19" w:qFormat="1"/>
-    <w:lsdException w:name="Intense Emphasis" w:uiPriority="21" w:qFormat="1"/>
-    <w:lsdException w:name="Subtle Reference" w:uiPriority="31" w:qFormat="1"/>
-    <w:lsdException w:name="Intense Reference" w:uiPriority="32" w:qFormat="1"/>
-    <w:lsdException w:name="Book Title" w:uiPriority="33" w:qFormat="1"/>
-    <w:lsdException w:name="Bibliography" w:semiHidden="1" w:uiPriority="37" w:unhideWhenUsed="1"/>
-    <w:lsdException w:name="TOC Heading" w:semiHidden="1" w:uiPriority="39" w:unhideWhenUsed="1" w:qFormat="1"/>
-    <w:lsdException w:name="Plain Table 1" w:uiPriority="41"/>
-    <w:lsdException w:name="Plain Table 2" w:uiPriority="42"/>
-    <w:lsdException w:name="Plain Table 3" w:uiPriority="43"/>
-    <w:lsdException w:name="Plain Table 4" w:uiPriority="44"/>
-    <w:lsdException w:name="Plain Table 5" w:uiPriority="45"/>
-    <w:lsdException w:name="Grid Table Light" w:uiPriority="40"/>
-    <w:lsdException w:name="Grid Table 1 Light" w:uiPriority="46"/>
-    <w:lsdException w:name="Grid Table 2" w:uiPriority="47"/>
-    <w:lsdException w:name="Grid Table 3" w:uiPriority="48"/>
-    <w:lsdException w:name="Grid Table 4" w:uiPriority="49"/>
-    <w:lsdException w:name="Grid Table 5 Dark" w:uiPriority="50"/>
-    <w:lsdException w:name="Grid Table 6 Colorful" w:uiPriority="51"/>
-    <w:lsdException w:name="Grid Table 7 Colorful" w:uiPriority="52"/>
-    <w:lsdException w:name="Grid Table 1 Light Accent 1" w:uiPriority="46"/>
-    <w:lsdException w:name="Grid Table 2 Accent 1" w:uiPriority="47"/>
-    <w:lsdException w:name="Grid Table 3 Accent 1" w:uiPriority="48"/>
-    <w:lsdException w:name="Grid Table 4 Accent 1" w:uiPriority="49"/>
-    <w:lsdException w:name="Grid Table 5 Dark Accent 1" w:uiPriority="50"/>
-    <w:lsdException w:name="Grid Table 6 Colorful Accent 1" w:uiPriority="51"/>
-    <w:lsdException w:name="Grid Table 7 Colorful Accent 1" w:uiPriority="52"/>
-    <w:lsdException w:name="Grid Table 1 Light Accent 2" w:uiPriority="46"/>
-    <w:lsdException w:name="Grid Table 2 Accent 2" w:uiPriority="47"/>
-    <w:lsdException w:name="Grid Table 3 Accent 2" w:uiPriority="48"/>
-    <w:lsdException w:name="Grid Table 4 Accent 2" w:uiPriority="49"/>
-    <w:lsdException w:name="Grid Table 5 Dark Accent 2" w:uiPriority="50"/>
-    <w:lsdException w:name="Grid Table 6 Colorful Accent 2" w:uiPriority="51"/>
-    <w:lsdException w:name="Grid Table 7 Colorful Accent 2" w:uiPriority="52"/>
-    <w:lsdException w:name="Grid Table 1 Light Accent 3" w:uiPriority="46"/>
-    <w:lsdException w:name="Grid Table 2 Accent 3" w:uiPriority="47"/>
-    <w:lsdException w:name="Grid Table 3 Accent 3" w:uiPriority="48"/>
-    <w:lsdException w:name="Grid Table 4 Accent 3" w:uiPriority="49"/>
-    <w:lsdException w:name="Grid Table 5 Dark Accent 3" w:uiPriority="50"/>
-    <w:lsdException w:name="Grid Table 6 Colorful Accent 3" w:uiPriority="51"/>
-    <w:lsdException w:name="Grid Table 7 Colorful Accent 3" w:uiPriority="52"/>
-    <w:lsdException w:name="Grid Table 1 Light Accent 4" w:uiPriority="46"/>
-    <w:lsdException w:name="Grid Table 2 Accent 4" w:uiPriority="47"/>
-    <w:lsdException w:name="Grid Table 3 Accent 4" w:uiPriority="48"/>
-    <w:lsdException w:name="Grid Table 4 Accent 4" w:uiPriority="49"/>
-    <w:lsdException w:name="Grid Table 5 Dark Accent 4" w:uiPriority="50"/>
-    <w:lsdException w:name="Grid Table 6 Colorful Accent 4" w:uiPriority="51"/>
-    <w:lsdException w:name="Grid Table 7 Colorful Accent 4" w:uiPriority="52"/>
-    <w:lsdException w:name="Grid Table 1 Light Accent 5" w:uiPriority="46"/>
-    <w:lsdException w:name="Grid Table 2 Accent 5" w:uiPriority="47"/>
-    <w:lsdException w:name="Grid Table 3 Accent 5" w:uiPriority="48"/>
-    <w:lsdException w:name="Grid Table 4 Accent 5" w:uiPriority="49"/>
-    <w:lsdException w:name="Grid Table 5 Dark Accent 5" w:uiPriority="50"/>
-    <w:lsdException w:name="Grid Table 6 Colorful Accent 5" w:uiPriority="51"/>
-    <w:lsdException w:name="Grid Table 7 Colorful Accent 5" w:uiPriority="52"/>
-    <w:lsdException w:name="Grid Table 1 Light Accent 6" w:uiPriority="46"/>
-    <w:lsdException w:name="Grid Table 2 Accent 6" w:uiPriority="47"/>
-    <w:lsdException w:name="Grid Table 3 Accent 6" w:uiPriority="48"/>
-    <w:lsdException w:name="Grid Table 4 Accent 6" w:uiPriority="49"/>
-    <w:lsdException w:name="Grid Table 5 Dark Accent 6" w:uiPriority="50"/>
-    <w:lsdException w:name="Grid Table 6 Colorful Accent 6" w:uiPriority="51"/>
-    <w:lsdException w:name="Grid Table 7 Colorful Accent 6" w:uiPriority="52"/>
-    <w:lsdException w:name="List Table 1 Light" w:uiPriority="46"/>
-    <w:lsdException w:name="List Table 2" w:uiPriority="47"/>
-    <w:lsdException w:name="List Table 3" w:uiPriority="48"/>
-    <w:lsdException w:name="List Table 4" w:uiPriority="49"/>
-    <w:lsdException w:name="List Table 5 Dark" w:uiPriority="50"/>
-    <w:lsdException w:name="List Table 6 Colorful" w:uiPriority="51"/>
-    <w:lsdException w:name="List Table 7 Colorful" w:uiPriority="52"/>
-    <w:lsdException w:name="List Table 1 Light Accent 1" w:uiPriority="46"/>
-    <w:lsdException w:name="List Table 2 Accent 1" w:uiPriority="47"/>
-    <w:lsdException w:name="List Table 3 Accent 1" w:uiPriority="48"/>
-    <w:lsdException w:name="List Table 4 Accent 1" w:uiPriority="49"/>
-    <w:lsdException w:name="List Table 5 Dark Accent 1" w:uiPriority="50"/>
-    <w:lsdException w:name="List Table 6 Colorful Accent 1" w:uiPriority="51"/>
-    <w:lsdException w:name="List Table 7 Colorful Accent 1" w:uiPriority="52"/>
-    <w:lsdException w:name="List Table 1 Light Accent 2" w:uiPriority="46"/>
-    <w:lsdException w:name="List Table 2 Accent 2" w:uiPriority="47"/>
-    <w:lsdException w:name="List Table 3 Accent 2" w:uiPriority="48"/>
-    <w:lsdException w:name="List Table 4 Accent 2" w:uiPriority="49"/>
-    <w:lsdException w:name="List Table 5 Dark Accent 2" w:uiPriority="50"/>
-    <w:lsdException w:name="List Table 6 Colorful Accent 2" w:uiPriority="51"/>
-    <w:lsdException w:name="List Table 7 Colorful Accent 2" w:uiPriority="52"/>
-    <w:lsdException w:name="List Table 1 Light Accent 3" w:uiPriority="46"/>
-    <w:lsdException w:name="List Table 2 Accent 3" w:uiPriority="47"/>
-    <w:lsdException w:name="List Table 3 Accent 3" w:uiPriority="48"/>
-    <w:lsdException w:name="List Table 4 Accent 3" w:uiPriority="49"/>
-    <w:lsdException w:name="List Table 5 Dark Accent 3" w:uiPriority="50"/>
-    <w:lsdException w:name="List Table 6 Colorful Accent 3" w:uiPriority="51"/>
-    <w:lsdException w:name="List Table 7 Colorful Accent 3" w:uiPriority="52"/>
-    <w:lsdException w:name="List Table 1 Light Accent 4" w:uiPriority="46"/>
-    <w:lsdException w:name="List Table 2 Accent 4" w:uiPriority="47"/>
-    <w:lsdException w:name="List Table 3 Accent 4" w:uiPriority="48"/>
-    <w:lsdException w:name="List Table 4 Accent 4" w:uiPriority="49"/>
-    <w:lsdException w:name="List Table 5 Dark Accent 4" w:uiPriority="50"/>
-    <w:lsdException w:name="List Table 6 Colorful Accent 4" w:uiPriority="51"/>
-    <w:lsdException w:name="List Table 7 Colorful Accent 4" w:uiPriority="52"/>
-    <w:lsdException w:name="List Table 1 Light Accent 5" w:uiPriority="46"/>
-    <w:lsdException w:name="List Table 2 Accent 5" w:uiPriority="47"/>
-    <w:lsdException w:name="List Table 3 Accent 5" w:uiPriority="48"/>
-    <w:lsdException w:name="List Table 4 Accent 5" w:uiPriority="49"/>
-    <w:lsdException w:name="List Table 5 Dark Accent 5" w:uiPriority="50"/>
-    <w:lsdException w:name="List Table 6 Colorful Accent 5" w:uiPriority="51"/>
-    <w:lsdException w:name="List Table 7 Colorful Accent 5" w:uiPriority="52"/>
-    <w:lsdException w:name="List Table 1 Light Accent 6" w:uiPriority="46"/>
-    <w:lsdException w:name="List Table 2 Accent 6" w:uiPriority="47"/>
-    <w:lsdException w:name="List Table 3 Accent 6" w:uiPriority="48"/>
-    <w:lsdException w:name="List Table 4 Accent 6" w:uiPriority="49"/>
-    <w:lsdException w:name="List Table 5 Dark Accent 6" w:uiPriority="50"/>
-    <w:lsdException w:name="List Table 6 Colorful Accent 6" w:uiPriority="51"/>
-    <w:lsdException w:name="List Table 7 Colorful Accent 6" w:uiPriority="52"/>
-    <w:lsdException w:name="Mention" w:semiHidden="1" w:unhideWhenUsed="1"/>
-    <w:lsdException w:name="Smart Hyperlink" w:semiHidden="1" w:unhideWhenUsed="1"/>
-    <w:lsdException w:name="Hashtag" w:semiHidden="1" w:unhideWhenUsed="1"/>
-    <w:lsdException w:name="Unresolved Mention" w:semiHidden="1" w:unhideWhenUsed="1"/>
+  <w:latentStyles w:defLockedState="0" w:defUIPriority="99" w:defSemiHidden="1" w:defUnhideWhenUsed="1" w:defQFormat="0" w:count="267">
+    <w:lsdException w:name="Normal" w:semiHidden="0" w:uiPriority="0" w:unhideWhenUsed="0" w:qFormat="1"/>
+    <w:lsdException w:name="heading 1" w:semiHidden="0" w:uiPriority="9" w:unhideWhenUsed="0" w:qFormat="1"/>
+    <w:lsdException w:name="heading 2" w:uiPriority="9" w:qFormat="1"/>
+    <w:lsdException w:name="heading 3" w:uiPriority="9" w:qFormat="1"/>
+    <w:lsdException w:name="heading 4" w:uiPriority="9" w:qFormat="1"/>
+    <w:lsdException w:name="heading 5" w:uiPriority="9" w:qFormat="1"/>
+    <w:lsdException w:name="heading 6" w:uiPriority="9" w:qFormat="1"/>
+    <w:lsdException w:name="heading 7" w:uiPriority="9" w:qFormat="1"/>
+    <w:lsdException w:name="heading 8" w:uiPriority="9" w:qFormat="1"/>
+    <w:lsdException w:name="heading 9" w:uiPriority="9" w:qFormat="1"/>
+    <w:lsdException w:name="toc 1" w:uiPriority="39"/>
+    <w:lsdException w:name="toc 2" w:uiPriority="39"/>
+    <w:lsdException w:name="toc 3" w:uiPriority="39"/>
+    <w:lsdException w:name="toc 4" w:uiPriority="39"/>
+    <w:lsdException w:name="toc 5" w:uiPriority="39"/>
+    <w:lsdException w:name="toc 6" w:uiPriority="39"/>
+    <w:lsdException w:name="toc 7" w:uiPriority="39"/>
+    <w:lsdException w:name="toc 8" w:uiPriority="39"/>
+    <w:lsdException w:name="toc 9" w:uiPriority="39"/>
+    <w:lsdException w:name="caption" w:uiPriority="35" w:qFormat="1"/>
+    <w:lsdException w:name="Title" w:semiHidden="0" w:uiPriority="10" w:unhideWhenUsed="0" w:qFormat="1"/>
+    <w:lsdException w:name="Default Paragraph Font" w:uiPriority="1"/>
+    <w:lsdException w:name="Subtitle" w:semiHidden="0" w:uiPriority="11" w:unhideWhenUsed="0" w:qFormat="1"/>
+    <w:lsdException w:name="Strong" w:semiHidden="0" w:uiPriority="22" w:unhideWhenUsed="0" w:qFormat="1"/>
+    <w:lsdException w:name="Emphasis" w:semiHidden="0" w:uiPriority="20" w:unhideWhenUsed="0" w:qFormat="1"/>
+    <w:lsdException w:name="Table Grid" w:uiPriority="39"/>
+    <w:lsdException w:name="Placeholder Text" w:unhideWhenUsed="0"/>
+    <w:lsdException w:name="No Spacing" w:semiHidden="0" w:uiPriority="1" w:unhideWhenUsed="0" w:qFormat="1"/>
+    <w:lsdException w:name="Light Shading" w:semiHidden="0" w:uiPriority="60" w:unhideWhenUsed="0"/>
+    <w:lsdException w:name="Light List" w:semiHidden="0" w:uiPriority="61" w:unhideWhenUsed="0"/>
+    <w:lsdException w:name="Light Grid" w:semiHidden="0" w:uiPriority="62" w:unhideWhenUsed="0"/>
+    <w:lsdException w:name="Medium Shading 1" w:semiHidden="0" w:uiPriority="63" w:unhideWhenUsed="0"/>
+    <w:lsdException w:name="Medium Shading 2" w:semiHidden="0" w:uiPriority="64" w:unhideWhenUsed="0"/>
+    <w:lsdException w:name="Medium List 1" w:semiHidden="0" w:uiPriority="65" w:unhideWhenUsed="0"/>
+    <w:lsdException w:name="Medium List 2" w:semiHidden="0" w:uiPriority="66" w:unhideWhenUsed="0"/>
+    <w:lsdException w:name="Medium Grid 1" w:semiHidden="0" w:uiPriority="67" w:unhideWhenUsed="0"/>
+    <w:lsdException w:name="Medium Grid 2" w:semiHidden="0" w:uiPriority="68" w:unhideWhenUsed="0"/>
+    <w:lsdException w:name="Medium Grid 3" w:semiHidden="0" w:uiPriority="69" w:unhideWhenUsed="0"/>
+    <w:lsdException w:name="Dark List" w:semiHidden="0" w:uiPriority="70" w:unhideWhenUsed="0"/>
+    <w:lsdException w:name="Colorful Shading" w:semiHidden="0" w:uiPriority="71" w:unhideWhenUsed="0"/>
+    <w:lsdException w:name="Colorful List" w:semiHidden="0" w:uiPriority="72" w:unhideWhenUsed="0"/>
+    <w:lsdException w:name="Colorful Grid" w:semiHidden="0" w:uiPriority="73" w:unhideWhenUsed="0"/>
+    <w:lsdException w:name="Light Shading Accent 1" w:semiHidden="0" w:uiPriority="60" w:unhideWhenUsed="0"/>
+    <w:lsdException w:name="Light List Accent 1" w:semiHidden="0" w:uiPriority="61" w:unhideWhenUsed="0"/>
+    <w:lsdException w:name="Light Grid Accent 1" w:semiHidden="0" w:uiPriority="62" w:unhideWhenUsed="0"/>
+    <w:lsdException w:name="Medium Shading 1 Accent 1" w:semiHidden="0" w:uiPriority="63" w:unhideWhenUsed="0"/>
+    <w:lsdException w:name="Medium Shading 2 Accent 1" w:semiHidden="0" w:uiPriority="64" w:unhideWhenUsed="0"/>
+    <w:lsdException w:name="Medium List 1 Accent 1" w:semiHidden="0" w:uiPriority="65" w:unhideWhenUsed="0"/>
+    <w:lsdException w:name="Revision" w:unhideWhenUsed="0"/>
+    <w:lsdException w:name="List Paragraph" w:semiHidden="0" w:uiPriority="34" w:unhideWhenUsed="0" w:qFormat="1"/>
+    <w:lsdException w:name="Quote" w:semiHidden="0" w:uiPriority="29" w:unhideWhenUsed="0" w:qFormat="1"/>
+    <w:lsdException w:name="Intense Quote" w:semiHidden="0" w:uiPriority="30" w:unhideWhenUsed="0" w:qFormat="1"/>
+    <w:lsdException w:name="Medium List 2 Accent 1" w:semiHidden="0" w:uiPriority="66" w:unhideWhenUsed="0"/>
+    <w:lsdException w:name="Medium Grid 1 Accent 1" w:semiHidden="0" w:uiPriority="67" w:unhideWhenUsed="0"/>
+    <w:lsdException w:name="Medium Grid 2 Accent 1" w:semiHidden="0" w:uiPriority="68" w:unhideWhenUsed="0"/>
+    <w:lsdException w:name="Medium Grid 3 Accent 1" w:semiHidden="0" w:uiPriority="69" w:unhideWhenUsed="0"/>
+    <w:lsdException w:name="Dark List Accent 1" w:semiHidden="0" w:uiPriority="70" w:unhideWhenUsed="0"/>
+    <w:lsdException w:name="Colorful Shading Accent 1" w:semiHidden="0" w:uiPriority="71" w:unhideWhenUsed="0"/>
+    <w:lsdException w:name="Colorful List Accent 1" w:semiHidden="0" w:uiPriority="72" w:unhideWhenUsed="0"/>
+    <w:lsdException w:name="Colorful Grid Accent 1" w:semiHidden="0" w:uiPriority="73" w:unhideWhenUsed="0"/>
+    <w:lsdException w:name="Light Shading Accent 2" w:semiHidden="0" w:uiPriority="60" w:unhideWhenUsed="0"/>
+    <w:lsdException w:name="Light List Accent 2" w:semiHidden="0" w:uiPriority="61" w:unhideWhenUsed="0"/>
+    <w:lsdException w:name="Light Grid Accent 2" w:semiHidden="0" w:uiPriority="62" w:unhideWhenUsed="0"/>
+    <w:lsdException w:name="Medium Shading 1 Accent 2" w:semiHidden="0" w:uiPriority="63" w:unhideWhenUsed="0"/>
+    <w:lsdException w:name="Medium Shading 2 Accent 2" w:semiHidden="0" w:uiPriority="64" w:unhideWhenUsed="0"/>
+    <w:lsdException w:name="Medium List 1 Accent 2" w:semiHidden="0" w:uiPriority="65" w:unhideWhenUsed="0"/>
+    <w:lsdException w:name="Medium List 2 Accent 2" w:semiHidden="0" w:uiPriority="66" w:unhideWhenUsed="0"/>
+    <w:lsdException w:name="Medium Grid 1 Accent 2" w:semiHidden="0" w:uiPriority="67" w:unhideWhenUsed="0"/>
+    <w:lsdException w:name="Medium Grid 2 Accent 2" w:semiHidden="0" w:uiPriority="68" w:unhideWhenUsed="0"/>
+    <w:lsdException w:name="Medium Grid 3 Accent 2" w:semiHidden="0" w:uiPriority="69" w:unhideWhenUsed="0"/>
+    <w:lsdException w:name="Dark List Accent 2" w:semiHidden="0" w:uiPriority="70" w:unhideWhenUsed="0"/>
+    <w:lsdException w:name="Colorful Shading Accent 2" w:semiHidden="0" w:uiPriority="71" w:unhideWhenUsed="0"/>
+    <w:lsdException w:name="Colorful List Accent 2" w:semiHidden="0" w:uiPriority="72" w:unhideWhenUsed="0"/>
+    <w:lsdException w:name="Colorful Grid Accent 2" w:semiHidden="0" w:uiPriority="73" w:unhideWhenUsed="0"/>
+    <w:lsdException w:name="Light Shading Accent 3" w:semiHidden="0" w:uiPriority="60" w:unhideWhenUsed="0"/>
+    <w:lsdException w:name="Light List Accent 3" w:semiHidden="0" w:uiPriority="61" w:unhideWhenUsed="0"/>
+    <w:lsdException w:name="Light Grid Accent 3" w:semiHidden="0" w:uiPriority="62" w:unhideWhenUsed="0"/>
+    <w:lsdException w:name="Medium Shading 1 Accent 3" w:semiHidden="0" w:uiPriority="63" w:unhideWhenUsed="0"/>
+    <w:lsdException w:name="Medium Shading 2 Accent 3" w:semiHidden="0" w:uiPriority="64" w:unhideWhenUsed="0"/>
+    <w:lsdException w:name="Medium List 1 Accent 3" w:semiHidden="0" w:uiPriority="65" w:unhideWhenUsed="0"/>
+    <w:lsdException w:name="Medium List 2 Accent 3" w:semiHidden="0" w:uiPriority="66" w:unhideWhenUsed="0"/>
+    <w:lsdException w:name="Medium Grid 1 Accent 3" w:semiHidden="0" w:uiPriority="67" w:unhideWhenUsed="0"/>
+    <w:lsdException w:name="Medium Grid 2 Accent 3" w:semiHidden="0" w:uiPriority="68" w:unhideWhenUsed="0"/>
+    <w:lsdException w:name="Medium Grid 3 Accent 3" w:semiHidden="0" w:uiPriority="69" w:unhideWhenUsed="0"/>
+    <w:lsdException w:name="Dark List Accent 3" w:semiHidden="0" w:uiPriority="70" w:unhideWhenUsed="0"/>
+    <w:lsdException w:name="Colorful Shading Accent 3" w:semiHidden="0" w:uiPriority="71" w:unhideWhenUsed="0"/>
+    <w:lsdException w:name="Colorful List Accent 3" w:semiHidden="0" w:uiPriority="72" w:unhideWhenUsed="0"/>
+    <w:lsdException w:name="Colorful Grid Accent 3" w:semiHidden="0" w:uiPriority="73" w:unhideWhenUsed="0"/>
+    <w:lsdException w:name="Light Shading Accent 4" w:semiHidden="0" w:uiPriority="60" w:unhideWhenUsed="0"/>
+    <w:lsdException w:name="Light List Accent 4" w:semiHidden="0" w:uiPriority="61" w:unhideWhenUsed="0"/>
+    <w:lsdException w:name="Light Grid Accent 4" w:semiHidden="0" w:uiPriority="62" w:unhideWhenUsed="0"/>
+    <w:lsdException w:name="Medium Shading 1 Accent 4" w:semiHidden="0" w:uiPriority="63" w:unhideWhenUsed="0"/>
+    <w:lsdException w:name="Medium Shading 2 Accent 4" w:semiHidden="0" w:uiPriority="64" w:unhideWhenUsed="0"/>
+    <w:lsdException w:name="Medium List 1 Accent 4" w:semiHidden="0" w:uiPriority="65" w:unhideWhenUsed="0"/>
+    <w:lsdException w:name="Medium List 2 Accent 4" w:semiHidden="0" w:uiPriority="66" w:unhideWhenUsed="0"/>
+    <w:lsdException w:name="Medium Grid 1 Accent 4" w:semiHidden="0" w:uiPriority="67" w:unhideWhenUsed="0"/>
+    <w:lsdException w:name="Medium Grid 2 Accent 4" w:semiHidden="0" w:uiPriority="68" w:unhideWhenUsed="0"/>
+    <w:lsdException w:name="Medium Grid 3 Accent 4" w:semiHidden="0" w:uiPriority="69" w:unhideWhenUsed="0"/>
+    <w:lsdException w:name="Dark List Accent 4" w:semiHidden="0" w:uiPriority="70" w:unhideWhenUsed="0"/>
+    <w:lsdException w:name="Colorful Shading Accent 4" w:semiHidden="0" w:uiPriority="71" w:unhideWhenUsed="0"/>
+    <w:lsdException w:name="Colorful List Accent 4" w:semiHidden="0" w:uiPriority="72" w:unhideWhenUsed="0"/>
+    <w:lsdException w:name="Colorful Grid Accent 4" w:semiHidden="0" w:uiPriority="73" w:unhideWhenUsed="0"/>
+    <w:lsdException w:name="Light Shading Accent 5" w:semiHidden="0" w:uiPriority="60" w:unhideWhenUsed="0"/>
+    <w:lsdException w:name="Light List Accent 5" w:semiHidden="0" w:uiPriority="61" w:unhideWhenUsed="0"/>
+    <w:lsdException w:name="Light Grid Accent 5" w:semiHidden="0" w:uiPriority="62" w:unhideWhenUsed="0"/>
+    <w:lsdException w:name="Medium Shading 1 Accent 5" w:semiHidden="0" w:uiPriority="63" w:unhideWhenUsed="0"/>
+    <w:lsdException w:name="Medium Shading 2 Accent 5" w:semiHidden="0" w:uiPriority="64" w:unhideWhenUsed="0"/>
+    <w:lsdException w:name="Medium List 1 Accent 5" w:semiHidden="0" w:uiPriority="65" w:unhideWhenUsed="0"/>
+    <w:lsdException w:name="Medium List 2 Accent 5" w:semiHidden="0" w:uiPriority="66" w:unhideWhenUsed="0"/>
+    <w:lsdException w:name="Medium Grid 1 Accent 5" w:semiHidden="0" w:uiPriority="67" w:unhideWhenUsed="0"/>
+    <w:lsdException w:name="Medium Grid 2 Accent 5" w:semiHidden="0" w:uiPriority="68" w:unhideWhenUsed="0"/>
+    <w:lsdException w:name="Medium Grid 3 Accent 5" w:semiHidden="0" w:uiPriority="69" w:unhideWhenUsed="0"/>
+    <w:lsdException w:name="Dark List Accent 5" w:semiHidden="0" w:uiPriority="70" w:unhideWhenUsed="0"/>
+    <w:lsdException w:name="Colorful Shading Accent 5" w:semiHidden="0" w:uiPriority="71" w:unhideWhenUsed="0"/>
+    <w:lsdException w:name="Colorful List Accent 5" w:semiHidden="0" w:uiPriority="72" w:unhideWhenUsed="0"/>
+    <w:lsdException w:name="Colorful Grid Accent 5" w:semiHidden="0" w:uiPriority="73" w:unhideWhenUsed="0"/>
+    <w:lsdException w:name="Light Shading Accent 6" w:semiHidden="0" w:uiPriority="60" w:unhideWhenUsed="0"/>
+    <w:lsdException w:name="Light List Accent 6" w:semiHidden="0" w:uiPriority="61" w:unhideWhenUsed="0"/>
+    <w:lsdException w:name="Light Grid Accent 6" w:semiHidden="0" w:uiPriority="62" w:unhideWhenUsed="0"/>
+    <w:lsdException w:name="Medium Shading 1 Accent 6" w:semiHidden="0" w:uiPriority="63" w:unhideWhenUsed="0"/>
+    <w:lsdException w:name="Medium Shading 2 Accent 6" w:semiHidden="0" w:uiPriority="64" w:unhideWhenUsed="0"/>
+    <w:lsdException w:name="Medium List 1 Accent 6" w:semiHidden="0" w:uiPriority="65" w:unhideWhenUsed="0"/>
+    <w:lsdException w:name="Medium List 2 Accent 6" w:semiHidden="0" w:uiPriority="66" w:unhideWhenUsed="0"/>
+    <w:lsdException w:name="Medium Grid 1 Accent 6" w:semiHidden="0" w:uiPriority="67" w:unhideWhenUsed="0"/>
+    <w:lsdException w:name="Medium Grid 2 Accent 6" w:semiHidden="0" w:uiPriority="68" w:unhideWhenUsed="0"/>
+    <w:lsdException w:name="Medium Grid 3 Accent 6" w:semiHidden="0" w:uiPriority="69" w:unhideWhenUsed="0"/>
+    <w:lsdException w:name="Dark List Accent 6" w:semiHidden="0" w:uiPriority="70" w:unhideWhenUsed="0"/>
+    <w:lsdException w:name="Colorful Shading Accent 6" w:semiHidden="0" w:uiPriority="71" w:unhideWhenUsed="0"/>
+    <w:lsdException w:name="Colorful List Accent 6" w:semiHidden="0" w:uiPriority="72" w:unhideWhenUsed="0"/>
+    <w:lsdException w:name="Colorful Grid Accent 6" w:semiHidden="0" w:uiPriority="73" w:unhideWhenUsed="0"/>
+    <w:lsdException w:name="Subtle Emphasis" w:semiHidden="0" w:uiPriority="19" w:unhideWhenUsed="0" w:qFormat="1"/>
+    <w:lsdException w:name="Intense Emphasis" w:semiHidden="0" w:uiPriority="21" w:unhideWhenUsed="0" w:qFormat="1"/>
+    <w:lsdException w:name="Subtle Reference" w:semiHidden="0" w:uiPriority="31" w:unhideWhenUsed="0" w:qFormat="1"/>
+    <w:lsdException w:name="Intense Reference" w:semiHidden="0" w:uiPriority="32" w:unhideWhenUsed="0" w:qFormat="1"/>
+    <w:lsdException w:name="Book Title" w:semiHidden="0" w:uiPriority="33" w:unhideWhenUsed="0" w:qFormat="1"/>
+    <w:lsdException w:name="Bibliography" w:uiPriority="37"/>
+    <w:lsdException w:name="TOC Heading" w:uiPriority="39" w:qFormat="1"/>
   </w:latentStyles>
   <w:style w:type="paragraph" w:default="1" w:styleId="a">
     <w:name w:val="Normal"/>
@@ -4596,7 +5170,7 @@
   <w:style w:type="paragraph" w:styleId="a3">
     <w:name w:val="Balloon Text"/>
     <w:basedOn w:val="a"/>
-    <w:link w:val="a4"/>
+    <w:link w:val="Char"/>
     <w:uiPriority w:val="99"/>
     <w:semiHidden/>
     <w:unhideWhenUsed/>
@@ -4606,8 +5180,8 @@
       <w:szCs w:val="18"/>
     </w:rPr>
   </w:style>
-  <w:style w:type="character" w:customStyle="1" w:styleId="a4">
-    <w:name w:val="批注框文本 字符"/>
+  <w:style w:type="character" w:customStyle="1" w:styleId="Char">
+    <w:name w:val="批注框文本 Char"/>
     <w:basedOn w:val="a0"/>
     <w:link w:val="a3"/>
     <w:uiPriority w:val="99"/>
@@ -4618,7 +5192,7 @@
       <w:szCs w:val="18"/>
     </w:rPr>
   </w:style>
-  <w:style w:type="paragraph" w:styleId="a5">
+  <w:style w:type="paragraph" w:styleId="a4">
     <w:name w:val="List Paragraph"/>
     <w:basedOn w:val="a"/>
     <w:uiPriority w:val="34"/>
@@ -4628,11 +5202,11 @@
       <w:ind w:firstLineChars="200" w:firstLine="420"/>
     </w:pPr>
   </w:style>
-  <w:style w:type="paragraph" w:styleId="a6">
+  <w:style w:type="paragraph" w:styleId="a5">
     <w:name w:val="Date"/>
     <w:basedOn w:val="a"/>
     <w:next w:val="a"/>
-    <w:link w:val="a7"/>
+    <w:link w:val="Char0"/>
     <w:uiPriority w:val="99"/>
     <w:semiHidden/>
     <w:unhideWhenUsed/>
@@ -4641,18 +5215,18 @@
       <w:ind w:leftChars="2500" w:left="100"/>
     </w:pPr>
   </w:style>
-  <w:style w:type="character" w:customStyle="1" w:styleId="a7">
-    <w:name w:val="日期 字符"/>
+  <w:style w:type="character" w:customStyle="1" w:styleId="Char0">
+    <w:name w:val="日期 Char"/>
     <w:basedOn w:val="a0"/>
-    <w:link w:val="a6"/>
+    <w:link w:val="a5"/>
     <w:uiPriority w:val="99"/>
     <w:semiHidden/>
     <w:rsid w:val="0096472D"/>
   </w:style>
-  <w:style w:type="paragraph" w:styleId="a8">
+  <w:style w:type="paragraph" w:styleId="a6">
     <w:name w:val="header"/>
     <w:basedOn w:val="a"/>
-    <w:link w:val="a9"/>
+    <w:link w:val="Char1"/>
     <w:uiPriority w:val="99"/>
     <w:unhideWhenUsed/>
     <w:rsid w:val="0040554D"/>
@@ -4672,10 +5246,10 @@
       <w:szCs w:val="18"/>
     </w:rPr>
   </w:style>
-  <w:style w:type="character" w:customStyle="1" w:styleId="a9">
-    <w:name w:val="页眉 字符"/>
+  <w:style w:type="character" w:customStyle="1" w:styleId="Char1">
+    <w:name w:val="页眉 Char"/>
     <w:basedOn w:val="a0"/>
-    <w:link w:val="a8"/>
+    <w:link w:val="a6"/>
     <w:uiPriority w:val="99"/>
     <w:rsid w:val="0040554D"/>
     <w:rPr>
@@ -4683,10 +5257,10 @@
       <w:szCs w:val="18"/>
     </w:rPr>
   </w:style>
-  <w:style w:type="paragraph" w:styleId="aa">
+  <w:style w:type="paragraph" w:styleId="a7">
     <w:name w:val="footer"/>
     <w:basedOn w:val="a"/>
-    <w:link w:val="ab"/>
+    <w:link w:val="Char2"/>
     <w:uiPriority w:val="99"/>
     <w:unhideWhenUsed/>
     <w:rsid w:val="0040554D"/>
@@ -4703,10 +5277,322 @@
       <w:szCs w:val="18"/>
     </w:rPr>
   </w:style>
-  <w:style w:type="character" w:customStyle="1" w:styleId="ab">
-    <w:name w:val="页脚 字符"/>
+  <w:style w:type="character" w:customStyle="1" w:styleId="Char2">
+    <w:name w:val="页脚 Char"/>
     <w:basedOn w:val="a0"/>
-    <w:link w:val="aa"/>
+    <w:link w:val="a7"/>
+    <w:uiPriority w:val="99"/>
+    <w:rsid w:val="0040554D"/>
+    <w:rPr>
+      <w:sz w:val="18"/>
+      <w:szCs w:val="18"/>
+    </w:rPr>
+  </w:style>
+</w:styles>
+</file>
+
+<file path=word/stylesWithEffects.xml><?xml version="1.0" encoding="utf-8"?>
+<w:styles xmlns:wpc="http://schemas.microsoft.com/office/word/2010/wordprocessingCanvas" xmlns:mc="http://schemas.openxmlformats.org/markup-compatibility/2006" xmlns:o="urn:schemas-microsoft-com:office:office" xmlns:r="http://schemas.openxmlformats.org/officeDocument/2006/relationships" xmlns:m="http://schemas.openxmlformats.org/officeDocument/2006/math" xmlns:v="urn:schemas-microsoft-com:vml" xmlns:wp14="http://schemas.microsoft.com/office/word/2010/wordprocessingDrawing" xmlns:wp="http://schemas.openxmlformats.org/drawingml/2006/wordprocessingDrawing" xmlns:w10="urn:schemas-microsoft-com:office:word" xmlns:w="http://schemas.openxmlformats.org/wordprocessingml/2006/main" xmlns:w14="http://schemas.microsoft.com/office/word/2010/wordml" xmlns:wpg="http://schemas.microsoft.com/office/word/2010/wordprocessingGroup" xmlns:wpi="http://schemas.microsoft.com/office/word/2010/wordprocessingInk" xmlns:wne="http://schemas.microsoft.com/office/word/2006/wordml" xmlns:wps="http://schemas.microsoft.com/office/word/2010/wordprocessingShape" mc:Ignorable="w14 wp14">
+  <w:docDefaults>
+    <w:rPrDefault>
+      <w:rPr>
+        <w:rFonts w:asciiTheme="minorHAnsi" w:eastAsiaTheme="minorEastAsia" w:hAnsiTheme="minorHAnsi" w:cstheme="minorBidi"/>
+        <w:kern w:val="2"/>
+        <w:sz w:val="21"/>
+        <w:szCs w:val="22"/>
+        <w:lang w:val="en-US" w:eastAsia="zh-CN" w:bidi="ar-SA"/>
+      </w:rPr>
+    </w:rPrDefault>
+    <w:pPrDefault/>
+  </w:docDefaults>
+  <w:latentStyles w:defLockedState="0" w:defUIPriority="99" w:defSemiHidden="1" w:defUnhideWhenUsed="1" w:defQFormat="0" w:count="267">
+    <w:lsdException w:name="Normal" w:semiHidden="0" w:uiPriority="0" w:unhideWhenUsed="0" w:qFormat="1"/>
+    <w:lsdException w:name="heading 1" w:semiHidden="0" w:uiPriority="9" w:unhideWhenUsed="0" w:qFormat="1"/>
+    <w:lsdException w:name="heading 2" w:uiPriority="9" w:qFormat="1"/>
+    <w:lsdException w:name="heading 3" w:uiPriority="9" w:qFormat="1"/>
+    <w:lsdException w:name="heading 4" w:uiPriority="9" w:qFormat="1"/>
+    <w:lsdException w:name="heading 5" w:uiPriority="9" w:qFormat="1"/>
+    <w:lsdException w:name="heading 6" w:uiPriority="9" w:qFormat="1"/>
+    <w:lsdException w:name="heading 7" w:uiPriority="9" w:qFormat="1"/>
+    <w:lsdException w:name="heading 8" w:uiPriority="9" w:qFormat="1"/>
+    <w:lsdException w:name="heading 9" w:uiPriority="9" w:qFormat="1"/>
+    <w:lsdException w:name="toc 1" w:uiPriority="39"/>
+    <w:lsdException w:name="toc 2" w:uiPriority="39"/>
+    <w:lsdException w:name="toc 3" w:uiPriority="39"/>
+    <w:lsdException w:name="toc 4" w:uiPriority="39"/>
+    <w:lsdException w:name="toc 5" w:uiPriority="39"/>
+    <w:lsdException w:name="toc 6" w:uiPriority="39"/>
+    <w:lsdException w:name="toc 7" w:uiPriority="39"/>
+    <w:lsdException w:name="toc 8" w:uiPriority="39"/>
+    <w:lsdException w:name="toc 9" w:uiPriority="39"/>
+    <w:lsdException w:name="caption" w:uiPriority="35" w:qFormat="1"/>
+    <w:lsdException w:name="Title" w:semiHidden="0" w:uiPriority="10" w:unhideWhenUsed="0" w:qFormat="1"/>
+    <w:lsdException w:name="Default Paragraph Font" w:uiPriority="1"/>
+    <w:lsdException w:name="Subtitle" w:semiHidden="0" w:uiPriority="11" w:unhideWhenUsed="0" w:qFormat="1"/>
+    <w:lsdException w:name="Strong" w:semiHidden="0" w:uiPriority="22" w:unhideWhenUsed="0" w:qFormat="1"/>
+    <w:lsdException w:name="Emphasis" w:semiHidden="0" w:uiPriority="20" w:unhideWhenUsed="0" w:qFormat="1"/>
+    <w:lsdException w:name="Table Grid" w:uiPriority="39"/>
+    <w:lsdException w:name="Placeholder Text" w:unhideWhenUsed="0"/>
+    <w:lsdException w:name="No Spacing" w:semiHidden="0" w:uiPriority="1" w:unhideWhenUsed="0" w:qFormat="1"/>
+    <w:lsdException w:name="Light Shading" w:semiHidden="0" w:uiPriority="60" w:unhideWhenUsed="0"/>
+    <w:lsdException w:name="Light List" w:semiHidden="0" w:uiPriority="61" w:unhideWhenUsed="0"/>
+    <w:lsdException w:name="Light Grid" w:semiHidden="0" w:uiPriority="62" w:unhideWhenUsed="0"/>
+    <w:lsdException w:name="Medium Shading 1" w:semiHidden="0" w:uiPriority="63" w:unhideWhenUsed="0"/>
+    <w:lsdException w:name="Medium Shading 2" w:semiHidden="0" w:uiPriority="64" w:unhideWhenUsed="0"/>
+    <w:lsdException w:name="Medium List 1" w:semiHidden="0" w:uiPriority="65" w:unhideWhenUsed="0"/>
+    <w:lsdException w:name="Medium List 2" w:semiHidden="0" w:uiPriority="66" w:unhideWhenUsed="0"/>
+    <w:lsdException w:name="Medium Grid 1" w:semiHidden="0" w:uiPriority="67" w:unhideWhenUsed="0"/>
+    <w:lsdException w:name="Medium Grid 2" w:semiHidden="0" w:uiPriority="68" w:unhideWhenUsed="0"/>
+    <w:lsdException w:name="Medium Grid 3" w:semiHidden="0" w:uiPriority="69" w:unhideWhenUsed="0"/>
+    <w:lsdException w:name="Dark List" w:semiHidden="0" w:uiPriority="70" w:unhideWhenUsed="0"/>
+    <w:lsdException w:name="Colorful Shading" w:semiHidden="0" w:uiPriority="71" w:unhideWhenUsed="0"/>
+    <w:lsdException w:name="Colorful List" w:semiHidden="0" w:uiPriority="72" w:unhideWhenUsed="0"/>
+    <w:lsdException w:name="Colorful Grid" w:semiHidden="0" w:uiPriority="73" w:unhideWhenUsed="0"/>
+    <w:lsdException w:name="Light Shading Accent 1" w:semiHidden="0" w:uiPriority="60" w:unhideWhenUsed="0"/>
+    <w:lsdException w:name="Light List Accent 1" w:semiHidden="0" w:uiPriority="61" w:unhideWhenUsed="0"/>
+    <w:lsdException w:name="Light Grid Accent 1" w:semiHidden="0" w:uiPriority="62" w:unhideWhenUsed="0"/>
+    <w:lsdException w:name="Medium Shading 1 Accent 1" w:semiHidden="0" w:uiPriority="63" w:unhideWhenUsed="0"/>
+    <w:lsdException w:name="Medium Shading 2 Accent 1" w:semiHidden="0" w:uiPriority="64" w:unhideWhenUsed="0"/>
+    <w:lsdException w:name="Medium List 1 Accent 1" w:semiHidden="0" w:uiPriority="65" w:unhideWhenUsed="0"/>
+    <w:lsdException w:name="Revision" w:unhideWhenUsed="0"/>
+    <w:lsdException w:name="List Paragraph" w:semiHidden="0" w:uiPriority="34" w:unhideWhenUsed="0" w:qFormat="1"/>
+    <w:lsdException w:name="Quote" w:semiHidden="0" w:uiPriority="29" w:unhideWhenUsed="0" w:qFormat="1"/>
+    <w:lsdException w:name="Intense Quote" w:semiHidden="0" w:uiPriority="30" w:unhideWhenUsed="0" w:qFormat="1"/>
+    <w:lsdException w:name="Medium List 2 Accent 1" w:semiHidden="0" w:uiPriority="66" w:unhideWhenUsed="0"/>
+    <w:lsdException w:name="Medium Grid 1 Accent 1" w:semiHidden="0" w:uiPriority="67" w:unhideWhenUsed="0"/>
+    <w:lsdException w:name="Medium Grid 2 Accent 1" w:semiHidden="0" w:uiPriority="68" w:unhideWhenUsed="0"/>
+    <w:lsdException w:name="Medium Grid 3 Accent 1" w:semiHidden="0" w:uiPriority="69" w:unhideWhenUsed="0"/>
+    <w:lsdException w:name="Dark List Accent 1" w:semiHidden="0" w:uiPriority="70" w:unhideWhenUsed="0"/>
+    <w:lsdException w:name="Colorful Shading Accent 1" w:semiHidden="0" w:uiPriority="71" w:unhideWhenUsed="0"/>
+    <w:lsdException w:name="Colorful List Accent 1" w:semiHidden="0" w:uiPriority="72" w:unhideWhenUsed="0"/>
+    <w:lsdException w:name="Colorful Grid Accent 1" w:semiHidden="0" w:uiPriority="73" w:unhideWhenUsed="0"/>
+    <w:lsdException w:name="Light Shading Accent 2" w:semiHidden="0" w:uiPriority="60" w:unhideWhenUsed="0"/>
+    <w:lsdException w:name="Light List Accent 2" w:semiHidden="0" w:uiPriority="61" w:unhideWhenUsed="0"/>
+    <w:lsdException w:name="Light Grid Accent 2" w:semiHidden="0" w:uiPriority="62" w:unhideWhenUsed="0"/>
+    <w:lsdException w:name="Medium Shading 1 Accent 2" w:semiHidden="0" w:uiPriority="63" w:unhideWhenUsed="0"/>
+    <w:lsdException w:name="Medium Shading 2 Accent 2" w:semiHidden="0" w:uiPriority="64" w:unhideWhenUsed="0"/>
+    <w:lsdException w:name="Medium List 1 Accent 2" w:semiHidden="0" w:uiPriority="65" w:unhideWhenUsed="0"/>
+    <w:lsdException w:name="Medium List 2 Accent 2" w:semiHidden="0" w:uiPriority="66" w:unhideWhenUsed="0"/>
+    <w:lsdException w:name="Medium Grid 1 Accent 2" w:semiHidden="0" w:uiPriority="67" w:unhideWhenUsed="0"/>
+    <w:lsdException w:name="Medium Grid 2 Accent 2" w:semiHidden="0" w:uiPriority="68" w:unhideWhenUsed="0"/>
+    <w:lsdException w:name="Medium Grid 3 Accent 2" w:semiHidden="0" w:uiPriority="69" w:unhideWhenUsed="0"/>
+    <w:lsdException w:name="Dark List Accent 2" w:semiHidden="0" w:uiPriority="70" w:unhideWhenUsed="0"/>
+    <w:lsdException w:name="Colorful Shading Accent 2" w:semiHidden="0" w:uiPriority="71" w:unhideWhenUsed="0"/>
+    <w:lsdException w:name="Colorful List Accent 2" w:semiHidden="0" w:uiPriority="72" w:unhideWhenUsed="0"/>
+    <w:lsdException w:name="Colorful Grid Accent 2" w:semiHidden="0" w:uiPriority="73" w:unhideWhenUsed="0"/>
+    <w:lsdException w:name="Light Shading Accent 3" w:semiHidden="0" w:uiPriority="60" w:unhideWhenUsed="0"/>
+    <w:lsdException w:name="Light List Accent 3" w:semiHidden="0" w:uiPriority="61" w:unhideWhenUsed="0"/>
+    <w:lsdException w:name="Light Grid Accent 3" w:semiHidden="0" w:uiPriority="62" w:unhideWhenUsed="0"/>
+    <w:lsdException w:name="Medium Shading 1 Accent 3" w:semiHidden="0" w:uiPriority="63" w:unhideWhenUsed="0"/>
+    <w:lsdException w:name="Medium Shading 2 Accent 3" w:semiHidden="0" w:uiPriority="64" w:unhideWhenUsed="0"/>
+    <w:lsdException w:name="Medium List 1 Accent 3" w:semiHidden="0" w:uiPriority="65" w:unhideWhenUsed="0"/>
+    <w:lsdException w:name="Medium List 2 Accent 3" w:semiHidden="0" w:uiPriority="66" w:unhideWhenUsed="0"/>
+    <w:lsdException w:name="Medium Grid 1 Accent 3" w:semiHidden="0" w:uiPriority="67" w:unhideWhenUsed="0"/>
+    <w:lsdException w:name="Medium Grid 2 Accent 3" w:semiHidden="0" w:uiPriority="68" w:unhideWhenUsed="0"/>
+    <w:lsdException w:name="Medium Grid 3 Accent 3" w:semiHidden="0" w:uiPriority="69" w:unhideWhenUsed="0"/>
+    <w:lsdException w:name="Dark List Accent 3" w:semiHidden="0" w:uiPriority="70" w:unhideWhenUsed="0"/>
+    <w:lsdException w:name="Colorful Shading Accent 3" w:semiHidden="0" w:uiPriority="71" w:unhideWhenUsed="0"/>
+    <w:lsdException w:name="Colorful List Accent 3" w:semiHidden="0" w:uiPriority="72" w:unhideWhenUsed="0"/>
+    <w:lsdException w:name="Colorful Grid Accent 3" w:semiHidden="0" w:uiPriority="73" w:unhideWhenUsed="0"/>
+    <w:lsdException w:name="Light Shading Accent 4" w:semiHidden="0" w:uiPriority="60" w:unhideWhenUsed="0"/>
+    <w:lsdException w:name="Light List Accent 4" w:semiHidden="0" w:uiPriority="61" w:unhideWhenUsed="0"/>
+    <w:lsdException w:name="Light Grid Accent 4" w:semiHidden="0" w:uiPriority="62" w:unhideWhenUsed="0"/>
+    <w:lsdException w:name="Medium Shading 1 Accent 4" w:semiHidden="0" w:uiPriority="63" w:unhideWhenUsed="0"/>
+    <w:lsdException w:name="Medium Shading 2 Accent 4" w:semiHidden="0" w:uiPriority="64" w:unhideWhenUsed="0"/>
+    <w:lsdException w:name="Medium List 1 Accent 4" w:semiHidden="0" w:uiPriority="65" w:unhideWhenUsed="0"/>
+    <w:lsdException w:name="Medium List 2 Accent 4" w:semiHidden="0" w:uiPriority="66" w:unhideWhenUsed="0"/>
+    <w:lsdException w:name="Medium Grid 1 Accent 4" w:semiHidden="0" w:uiPriority="67" w:unhideWhenUsed="0"/>
+    <w:lsdException w:name="Medium Grid 2 Accent 4" w:semiHidden="0" w:uiPriority="68" w:unhideWhenUsed="0"/>
+    <w:lsdException w:name="Medium Grid 3 Accent 4" w:semiHidden="0" w:uiPriority="69" w:unhideWhenUsed="0"/>
+    <w:lsdException w:name="Dark List Accent 4" w:semiHidden="0" w:uiPriority="70" w:unhideWhenUsed="0"/>
+    <w:lsdException w:name="Colorful Shading Accent 4" w:semiHidden="0" w:uiPriority="71" w:unhideWhenUsed="0"/>
+    <w:lsdException w:name="Colorful List Accent 4" w:semiHidden="0" w:uiPriority="72" w:unhideWhenUsed="0"/>
+    <w:lsdException w:name="Colorful Grid Accent 4" w:semiHidden="0" w:uiPriority="73" w:unhideWhenUsed="0"/>
+    <w:lsdException w:name="Light Shading Accent 5" w:semiHidden="0" w:uiPriority="60" w:unhideWhenUsed="0"/>
+    <w:lsdException w:name="Light List Accent 5" w:semiHidden="0" w:uiPriority="61" w:unhideWhenUsed="0"/>
+    <w:lsdException w:name="Light Grid Accent 5" w:semiHidden="0" w:uiPriority="62" w:unhideWhenUsed="0"/>
+    <w:lsdException w:name="Medium Shading 1 Accent 5" w:semiHidden="0" w:uiPriority="63" w:unhideWhenUsed="0"/>
+    <w:lsdException w:name="Medium Shading 2 Accent 5" w:semiHidden="0" w:uiPriority="64" w:unhideWhenUsed="0"/>
+    <w:lsdException w:name="Medium List 1 Accent 5" w:semiHidden="0" w:uiPriority="65" w:unhideWhenUsed="0"/>
+    <w:lsdException w:name="Medium List 2 Accent 5" w:semiHidden="0" w:uiPriority="66" w:unhideWhenUsed="0"/>
+    <w:lsdException w:name="Medium Grid 1 Accent 5" w:semiHidden="0" w:uiPriority="67" w:unhideWhenUsed="0"/>
+    <w:lsdException w:name="Medium Grid 2 Accent 5" w:semiHidden="0" w:uiPriority="68" w:unhideWhenUsed="0"/>
+    <w:lsdException w:name="Medium Grid 3 Accent 5" w:semiHidden="0" w:uiPriority="69" w:unhideWhenUsed="0"/>
+    <w:lsdException w:name="Dark List Accent 5" w:semiHidden="0" w:uiPriority="70" w:unhideWhenUsed="0"/>
+    <w:lsdException w:name="Colorful Shading Accent 5" w:semiHidden="0" w:uiPriority="71" w:unhideWhenUsed="0"/>
+    <w:lsdException w:name="Colorful List Accent 5" w:semiHidden="0" w:uiPriority="72" w:unhideWhenUsed="0"/>
+    <w:lsdException w:name="Colorful Grid Accent 5" w:semiHidden="0" w:uiPriority="73" w:unhideWhenUsed="0"/>
+    <w:lsdException w:name="Light Shading Accent 6" w:semiHidden="0" w:uiPriority="60" w:unhideWhenUsed="0"/>
+    <w:lsdException w:name="Light List Accent 6" w:semiHidden="0" w:uiPriority="61" w:unhideWhenUsed="0"/>
+    <w:lsdException w:name="Light Grid Accent 6" w:semiHidden="0" w:uiPriority="62" w:unhideWhenUsed="0"/>
+    <w:lsdException w:name="Medium Shading 1 Accent 6" w:semiHidden="0" w:uiPriority="63" w:unhideWhenUsed="0"/>
+    <w:lsdException w:name="Medium Shading 2 Accent 6" w:semiHidden="0" w:uiPriority="64" w:unhideWhenUsed="0"/>
+    <w:lsdException w:name="Medium List 1 Accent 6" w:semiHidden="0" w:uiPriority="65" w:unhideWhenUsed="0"/>
+    <w:lsdException w:name="Medium List 2 Accent 6" w:semiHidden="0" w:uiPriority="66" w:unhideWhenUsed="0"/>
+    <w:lsdException w:name="Medium Grid 1 Accent 6" w:semiHidden="0" w:uiPriority="67" w:unhideWhenUsed="0"/>
+    <w:lsdException w:name="Medium Grid 2 Accent 6" w:semiHidden="0" w:uiPriority="68" w:unhideWhenUsed="0"/>
+    <w:lsdException w:name="Medium Grid 3 Accent 6" w:semiHidden="0" w:uiPriority="69" w:unhideWhenUsed="0"/>
+    <w:lsdException w:name="Dark List Accent 6" w:semiHidden="0" w:uiPriority="70" w:unhideWhenUsed="0"/>
+    <w:lsdException w:name="Colorful Shading Accent 6" w:semiHidden="0" w:uiPriority="71" w:unhideWhenUsed="0"/>
+    <w:lsdException w:name="Colorful List Accent 6" w:semiHidden="0" w:uiPriority="72" w:unhideWhenUsed="0"/>
+    <w:lsdException w:name="Colorful Grid Accent 6" w:semiHidden="0" w:uiPriority="73" w:unhideWhenUsed="0"/>
+    <w:lsdException w:name="Subtle Emphasis" w:semiHidden="0" w:uiPriority="19" w:unhideWhenUsed="0" w:qFormat="1"/>
+    <w:lsdException w:name="Intense Emphasis" w:semiHidden="0" w:uiPriority="21" w:unhideWhenUsed="0" w:qFormat="1"/>
+    <w:lsdException w:name="Subtle Reference" w:semiHidden="0" w:uiPriority="31" w:unhideWhenUsed="0" w:qFormat="1"/>
+    <w:lsdException w:name="Intense Reference" w:semiHidden="0" w:uiPriority="32" w:unhideWhenUsed="0" w:qFormat="1"/>
+    <w:lsdException w:name="Book Title" w:semiHidden="0" w:uiPriority="33" w:unhideWhenUsed="0" w:qFormat="1"/>
+    <w:lsdException w:name="Bibliography" w:uiPriority="37"/>
+    <w:lsdException w:name="TOC Heading" w:uiPriority="39" w:qFormat="1"/>
+  </w:latentStyles>
+  <w:style w:type="paragraph" w:default="1" w:styleId="a">
+    <w:name w:val="Normal"/>
+    <w:qFormat/>
+    <w:pPr>
+      <w:widowControl w:val="0"/>
+      <w:jc w:val="both"/>
+    </w:pPr>
+  </w:style>
+  <w:style w:type="character" w:default="1" w:styleId="a0">
+    <w:name w:val="Default Paragraph Font"/>
+    <w:uiPriority w:val="1"/>
+    <w:semiHidden/>
+    <w:unhideWhenUsed/>
+  </w:style>
+  <w:style w:type="table" w:default="1" w:styleId="a1">
+    <w:name w:val="Normal Table"/>
+    <w:uiPriority w:val="99"/>
+    <w:semiHidden/>
+    <w:unhideWhenUsed/>
+    <w:tblPr>
+      <w:tblInd w:w="0" w:type="dxa"/>
+      <w:tblCellMar>
+        <w:top w:w="0" w:type="dxa"/>
+        <w:left w:w="108" w:type="dxa"/>
+        <w:bottom w:w="0" w:type="dxa"/>
+        <w:right w:w="108" w:type="dxa"/>
+      </w:tblCellMar>
+    </w:tblPr>
+  </w:style>
+  <w:style w:type="numbering" w:default="1" w:styleId="a2">
+    <w:name w:val="No List"/>
+    <w:uiPriority w:val="99"/>
+    <w:semiHidden/>
+    <w:unhideWhenUsed/>
+  </w:style>
+  <w:style w:type="paragraph" w:styleId="a3">
+    <w:name w:val="Balloon Text"/>
+    <w:basedOn w:val="a"/>
+    <w:link w:val="Char"/>
+    <w:uiPriority w:val="99"/>
+    <w:semiHidden/>
+    <w:unhideWhenUsed/>
+    <w:rsid w:val="009126C8"/>
+    <w:rPr>
+      <w:sz w:val="18"/>
+      <w:szCs w:val="18"/>
+    </w:rPr>
+  </w:style>
+  <w:style w:type="character" w:customStyle="1" w:styleId="Char">
+    <w:name w:val="批注框文本 Char"/>
+    <w:basedOn w:val="a0"/>
+    <w:link w:val="a3"/>
+    <w:uiPriority w:val="99"/>
+    <w:semiHidden/>
+    <w:rsid w:val="009126C8"/>
+    <w:rPr>
+      <w:sz w:val="18"/>
+      <w:szCs w:val="18"/>
+    </w:rPr>
+  </w:style>
+  <w:style w:type="paragraph" w:styleId="a4">
+    <w:name w:val="List Paragraph"/>
+    <w:basedOn w:val="a"/>
+    <w:uiPriority w:val="34"/>
+    <w:qFormat/>
+    <w:rsid w:val="009126C8"/>
+    <w:pPr>
+      <w:ind w:firstLineChars="200" w:firstLine="420"/>
+    </w:pPr>
+  </w:style>
+  <w:style w:type="paragraph" w:styleId="a5">
+    <w:name w:val="Date"/>
+    <w:basedOn w:val="a"/>
+    <w:next w:val="a"/>
+    <w:link w:val="Char0"/>
+    <w:uiPriority w:val="99"/>
+    <w:semiHidden/>
+    <w:unhideWhenUsed/>
+    <w:rsid w:val="0096472D"/>
+    <w:pPr>
+      <w:ind w:leftChars="2500" w:left="100"/>
+    </w:pPr>
+  </w:style>
+  <w:style w:type="character" w:customStyle="1" w:styleId="Char0">
+    <w:name w:val="日期 Char"/>
+    <w:basedOn w:val="a0"/>
+    <w:link w:val="a5"/>
+    <w:uiPriority w:val="99"/>
+    <w:semiHidden/>
+    <w:rsid w:val="0096472D"/>
+  </w:style>
+  <w:style w:type="paragraph" w:styleId="a6">
+    <w:name w:val="header"/>
+    <w:basedOn w:val="a"/>
+    <w:link w:val="Char1"/>
+    <w:uiPriority w:val="99"/>
+    <w:unhideWhenUsed/>
+    <w:rsid w:val="0040554D"/>
+    <w:pPr>
+      <w:pBdr>
+        <w:bottom w:val="single" w:sz="6" w:space="1" w:color="auto"/>
+      </w:pBdr>
+      <w:tabs>
+        <w:tab w:val="center" w:pos="4153"/>
+        <w:tab w:val="right" w:pos="8306"/>
+      </w:tabs>
+      <w:snapToGrid w:val="0"/>
+      <w:jc w:val="center"/>
+    </w:pPr>
+    <w:rPr>
+      <w:sz w:val="18"/>
+      <w:szCs w:val="18"/>
+    </w:rPr>
+  </w:style>
+  <w:style w:type="character" w:customStyle="1" w:styleId="Char1">
+    <w:name w:val="页眉 Char"/>
+    <w:basedOn w:val="a0"/>
+    <w:link w:val="a6"/>
+    <w:uiPriority w:val="99"/>
+    <w:rsid w:val="0040554D"/>
+    <w:rPr>
+      <w:sz w:val="18"/>
+      <w:szCs w:val="18"/>
+    </w:rPr>
+  </w:style>
+  <w:style w:type="paragraph" w:styleId="a7">
+    <w:name w:val="footer"/>
+    <w:basedOn w:val="a"/>
+    <w:link w:val="Char2"/>
+    <w:uiPriority w:val="99"/>
+    <w:unhideWhenUsed/>
+    <w:rsid w:val="0040554D"/>
+    <w:pPr>
+      <w:tabs>
+        <w:tab w:val="center" w:pos="4153"/>
+        <w:tab w:val="right" w:pos="8306"/>
+      </w:tabs>
+      <w:snapToGrid w:val="0"/>
+      <w:jc w:val="left"/>
+    </w:pPr>
+    <w:rPr>
+      <w:sz w:val="18"/>
+      <w:szCs w:val="18"/>
+    </w:rPr>
+  </w:style>
+  <w:style w:type="character" w:customStyle="1" w:styleId="Char2">
+    <w:name w:val="页脚 Char"/>
+    <w:basedOn w:val="a0"/>
+    <w:link w:val="a7"/>
     <w:uiPriority w:val="99"/>
     <w:rsid w:val="0040554D"/>
     <w:rPr>
@@ -5006,7 +5892,7 @@
   <a:extraClrSchemeLst/>
   <a:extLst>
     <a:ext uri="{05A4C25C-085E-4340-85A3-A5531E510DB2}">
-      <thm15:themeFamily xmlns:thm15="http://schemas.microsoft.com/office/thememl/2012/main" name="Office Theme" id="{62F939B6-93AF-4DB8-9C6B-D6C7DFDC589F}" vid="{4A3C46E8-61CC-4603-A589-7422A47A8E4A}"/>
+      <thm15:themeFamily xmlns:thm15="http://schemas.microsoft.com/office/thememl/2012/main" xmlns="" name="Office Theme" id="{62F939B6-93AF-4DB8-9C6B-D6C7DFDC589F}" vid="{4A3C46E8-61CC-4603-A589-7422A47A8E4A}"/>
     </a:ext>
   </a:extLst>
 </a:theme>
@@ -5017,7 +5903,7 @@
 </file>
 
 <file path=customXml/itemProps1.xml><?xml version="1.0" encoding="utf-8"?>
-<ds:datastoreItem xmlns:ds="http://schemas.openxmlformats.org/officeDocument/2006/customXml" ds:itemID="{64AD0AA2-ED44-4079-B09D-D148725BA4CC}">
+<ds:datastoreItem xmlns:ds="http://schemas.openxmlformats.org/officeDocument/2006/customXml" ds:itemID="{3158D5A6-C732-4F64-B0AD-34A06F84F467}">
   <ds:schemaRefs>
     <ds:schemaRef ds:uri="http://schemas.openxmlformats.org/officeDocument/2006/bibliography"/>
   </ds:schemaRefs>

</xml_diff>